<commit_message>
Addition of Julian's Details.
</commit_message>
<xml_diff>
--- a/docs/WBA.docx
+++ b/docs/WBA.docx
@@ -1,13 +1,11 @@
 
 <file path=word/document.xml><?xml version="1.0" encoding="utf-8"?>
-<w:document xmlns:o="urn:schemas-microsoft-com:office:office" xmlns:r="http://schemas.openxmlformats.org/officeDocument/2006/relationships" xmlns:v="urn:schemas-microsoft-com:vml" xmlns:w="http://schemas.openxmlformats.org/wordprocessingml/2006/main" xmlns:w10="urn:schemas-microsoft-com:office:word" xmlns:wp="http://schemas.openxmlformats.org/drawingml/2006/wordprocessingDrawing" xmlns:wps="http://schemas.microsoft.com/office/word/2010/wordprocessingShape" xmlns:wpg="http://schemas.microsoft.com/office/word/2010/wordprocessingGroup" xmlns:mc="http://schemas.openxmlformats.org/markup-compatibility/2006" xmlns:wp14="http://schemas.microsoft.com/office/word/2010/wordprocessingDrawing" xmlns:w14="http://schemas.microsoft.com/office/word/2010/wordml" mc:Ignorable="w14 wp14">
+<w:document xmlns:wpc="http://schemas.microsoft.com/office/word/2010/wordprocessingCanvas" xmlns:cx="http://schemas.microsoft.com/office/drawing/2014/chartex" xmlns:cx1="http://schemas.microsoft.com/office/drawing/2015/9/8/chartex" xmlns:cx2="http://schemas.microsoft.com/office/drawing/2015/10/21/chartex" xmlns:cx3="http://schemas.microsoft.com/office/drawing/2016/5/9/chartex" xmlns:cx4="http://schemas.microsoft.com/office/drawing/2016/5/10/chartex" xmlns:cx5="http://schemas.microsoft.com/office/drawing/2016/5/11/chartex" xmlns:cx6="http://schemas.microsoft.com/office/drawing/2016/5/12/chartex" xmlns:cx7="http://schemas.microsoft.com/office/drawing/2016/5/13/chartex" xmlns:cx8="http://schemas.microsoft.com/office/drawing/2016/5/14/chartex" xmlns:mc="http://schemas.openxmlformats.org/markup-compatibility/2006" xmlns:aink="http://schemas.microsoft.com/office/drawing/2016/ink" xmlns:am3d="http://schemas.microsoft.com/office/drawing/2017/model3d" xmlns:o="urn:schemas-microsoft-com:office:office" xmlns:r="http://schemas.openxmlformats.org/officeDocument/2006/relationships" xmlns:m="http://schemas.openxmlformats.org/officeDocument/2006/math" xmlns:v="urn:schemas-microsoft-com:vml" xmlns:wp14="http://schemas.microsoft.com/office/word/2010/wordprocessingDrawing" xmlns:wp="http://schemas.openxmlformats.org/drawingml/2006/wordprocessingDrawing" xmlns:w10="urn:schemas-microsoft-com:office:word" xmlns:w="http://schemas.openxmlformats.org/wordprocessingml/2006/main" xmlns:w14="http://schemas.microsoft.com/office/word/2010/wordml" xmlns:w15="http://schemas.microsoft.com/office/word/2012/wordml" xmlns:w16cid="http://schemas.microsoft.com/office/word/2016/wordml/cid" xmlns:w16se="http://schemas.microsoft.com/office/word/2015/wordml/symex" xmlns:wpg="http://schemas.microsoft.com/office/word/2010/wordprocessingGroup" xmlns:wpi="http://schemas.microsoft.com/office/word/2010/wordprocessingInk" xmlns:wne="http://schemas.microsoft.com/office/word/2006/wordml" xmlns:wps="http://schemas.microsoft.com/office/word/2010/wordprocessingShape" mc:Ignorable="w14 w15 w16se w16cid wp14">
   <w:body>
     <w:p>
       <w:pPr>
-        <w:pStyle w:val="Normal"/>
         <w:jc w:val="center"/>
         <w:rPr>
-          <w:b/>
           <w:b/>
           <w:bCs/>
           <w:sz w:val="28"/>
@@ -26,13 +24,8 @@
     </w:p>
     <w:p>
       <w:pPr>
-        <w:pStyle w:val="Normal"/>
         <w:jc w:val="center"/>
         <w:rPr>
-          <w:b w:val="false"/>
-          <w:b w:val="false"/>
-          <w:bCs w:val="false"/>
-          <w:i/>
           <w:i/>
           <w:iCs/>
           <w:sz w:val="18"/>
@@ -41,8 +34,6 @@
       </w:pPr>
       <w:r>
         <w:rPr>
-          <w:b w:val="false"/>
-          <w:bCs w:val="false"/>
           <w:i/>
           <w:iCs/>
           <w:sz w:val="18"/>
@@ -53,52 +44,26 @@
     </w:p>
     <w:p>
       <w:pPr>
-        <w:pStyle w:val="Normal"/>
         <w:jc w:val="center"/>
         <w:rPr>
-          <w:b w:val="false"/>
-          <w:b w:val="false"/>
-          <w:bCs w:val="false"/>
-          <w:i/>
           <w:i/>
           <w:iCs/>
           <w:sz w:val="18"/>
           <w:szCs w:val="18"/>
         </w:rPr>
       </w:pPr>
-      <w:r>
-        <w:rPr>
-          <w:b w:val="false"/>
-          <w:bCs w:val="false"/>
-          <w:i/>
-          <w:iCs/>
-          <w:sz w:val="18"/>
-          <w:szCs w:val="18"/>
-        </w:rPr>
-      </w:r>
     </w:p>
     <w:p>
       <w:pPr>
-        <w:pStyle w:val="Normal"/>
-        <w:jc w:val="left"/>
         <w:rPr>
           <w:sz w:val="18"/>
           <w:szCs w:val="18"/>
         </w:rPr>
       </w:pPr>
-      <w:r>
-        <w:rPr>
-          <w:sz w:val="18"/>
-          <w:szCs w:val="18"/>
-        </w:rPr>
-      </w:r>
     </w:p>
     <w:p>
       <w:pPr>
-        <w:pStyle w:val="Normal"/>
-        <w:jc w:val="left"/>
         <w:rPr>
-          <w:b/>
           <w:b/>
           <w:bCs/>
         </w:rPr>
@@ -107,26 +72,19 @@
         <w:rPr>
           <w:b/>
           <w:bCs/>
-          <w:sz w:val="24"/>
-          <w:szCs w:val="24"/>
         </w:rPr>
         <w:t>Team:</w:t>
       </w:r>
     </w:p>
     <w:p>
       <w:pPr>
-        <w:pStyle w:val="Normal"/>
-        <w:jc w:val="left"/>
         <w:rPr>
-          <w:b/>
           <w:b/>
           <w:bCs/>
         </w:rPr>
       </w:pPr>
       <w:r>
         <w:rPr>
-          <w:b w:val="false"/>
-          <w:bCs w:val="false"/>
           <w:sz w:val="20"/>
           <w:szCs w:val="20"/>
         </w:rPr>
@@ -135,18 +93,13 @@
     </w:p>
     <w:p>
       <w:pPr>
-        <w:pStyle w:val="Normal"/>
-        <w:jc w:val="left"/>
         <w:rPr>
-          <w:b/>
           <w:b/>
           <w:bCs/>
         </w:rPr>
       </w:pPr>
       <w:r>
         <w:rPr>
-          <w:b w:val="false"/>
-          <w:bCs w:val="false"/>
           <w:sz w:val="20"/>
           <w:szCs w:val="20"/>
         </w:rPr>
@@ -155,24 +108,17 @@
     </w:p>
     <w:p>
       <w:pPr>
-        <w:pStyle w:val="Normal"/>
         <w:numPr>
           <w:ilvl w:val="0"/>
           <w:numId w:val="1"/>
         </w:numPr>
-        <w:jc w:val="left"/>
         <w:rPr>
-          <w:b w:val="false"/>
-          <w:b w:val="false"/>
-          <w:bCs w:val="false"/>
           <w:sz w:val="20"/>
           <w:szCs w:val="20"/>
         </w:rPr>
       </w:pPr>
       <w:r>
         <w:rPr>
-          <w:b w:val="false"/>
-          <w:bCs w:val="false"/>
           <w:sz w:val="20"/>
           <w:szCs w:val="20"/>
         </w:rPr>
@@ -181,68 +127,40 @@
     </w:p>
     <w:p>
       <w:pPr>
-        <w:pStyle w:val="Normal"/>
         <w:numPr>
           <w:ilvl w:val="0"/>
           <w:numId w:val="1"/>
         </w:numPr>
-        <w:jc w:val="left"/>
         <w:rPr>
-          <w:b w:val="false"/>
-          <w:b w:val="false"/>
-          <w:bCs w:val="false"/>
           <w:sz w:val="20"/>
           <w:szCs w:val="20"/>
         </w:rPr>
       </w:pPr>
       <w:r>
         <w:rPr>
-          <w:b w:val="false"/>
-          <w:bCs w:val="false"/>
           <w:sz w:val="20"/>
           <w:szCs w:val="20"/>
         </w:rPr>
-        <w:t>&lt;Julian’s Info Goes Here&gt;</w:t>
+        <w:t>Julian Cannuli (27821706)</w:t>
       </w:r>
     </w:p>
     <w:p>
       <w:pPr>
-        <w:pStyle w:val="Normal"/>
-        <w:jc w:val="left"/>
         <w:rPr>
           <w:sz w:val="18"/>
           <w:szCs w:val="18"/>
         </w:rPr>
       </w:pPr>
-      <w:r>
-        <w:rPr>
-          <w:sz w:val="18"/>
-          <w:szCs w:val="18"/>
-        </w:rPr>
-      </w:r>
     </w:p>
     <w:p>
       <w:pPr>
-        <w:pStyle w:val="Normal"/>
-        <w:jc w:val="left"/>
         <w:rPr>
           <w:sz w:val="18"/>
           <w:szCs w:val="18"/>
         </w:rPr>
       </w:pPr>
-      <w:r>
-        <w:rPr>
-          <w:sz w:val="18"/>
-          <w:szCs w:val="18"/>
-        </w:rPr>
-      </w:r>
     </w:p>
     <w:p>
-      <w:pPr>
-        <w:pStyle w:val="Normal"/>
-        <w:jc w:val="left"/>
-        <w:rPr/>
-      </w:pPr>
       <w:r>
         <w:rPr>
           <w:sz w:val="18"/>
@@ -254,8 +172,6 @@
         <w:rPr>
           <w:b/>
           <w:bCs/>
-          <w:sz w:val="24"/>
-          <w:szCs w:val="24"/>
         </w:rPr>
         <w:t>Tasks:</w:t>
       </w:r>
@@ -263,14 +179,13 @@
     <w:tbl>
       <w:tblPr>
         <w:tblW w:w="9972" w:type="dxa"/>
-        <w:jc w:val="left"/>
-        <w:tblInd w:w="0" w:type="dxa"/>
         <w:tblCellMar>
           <w:top w:w="55" w:type="dxa"/>
           <w:left w:w="55" w:type="dxa"/>
           <w:bottom w:w="55" w:type="dxa"/>
           <w:right w:w="55" w:type="dxa"/>
         </w:tblCellMar>
+        <w:tblLook w:val="0000" w:firstRow="0" w:lastRow="0" w:firstColumn="0" w:lastColumn="0" w:noHBand="0" w:noVBand="0"/>
       </w:tblPr>
       <w:tblGrid>
         <w:gridCol w:w="6689"/>
@@ -278,7 +193,6 @@
         <w:gridCol w:w="1239"/>
       </w:tblGrid>
       <w:tr>
-        <w:trPr/>
         <w:tc>
           <w:tcPr>
             <w:tcW w:w="6689" w:type="dxa"/>
@@ -287,14 +201,13 @@
               <w:left w:val="single" w:sz="2" w:space="0" w:color="000000"/>
               <w:bottom w:val="single" w:sz="2" w:space="0" w:color="000000"/>
             </w:tcBorders>
-            <w:shd w:fill="auto" w:val="clear"/>
+            <w:shd w:val="clear" w:color="auto" w:fill="auto"/>
           </w:tcPr>
           <w:p>
             <w:pPr>
               <w:pStyle w:val="TableContents"/>
               <w:jc w:val="center"/>
               <w:rPr>
-                <w:b/>
                 <w:b/>
                 <w:bCs/>
               </w:rPr>
@@ -316,26 +229,21 @@
               <w:left w:val="single" w:sz="2" w:space="0" w:color="000000"/>
               <w:bottom w:val="single" w:sz="2" w:space="0" w:color="000000"/>
             </w:tcBorders>
-            <w:shd w:fill="auto" w:val="clear"/>
+            <w:shd w:val="clear" w:color="auto" w:fill="auto"/>
           </w:tcPr>
           <w:p>
             <w:pPr>
               <w:pStyle w:val="TableContents"/>
               <w:jc w:val="center"/>
               <w:rPr>
-                <w:b/>
                 <w:b/>
                 <w:bCs/>
-                <w:sz w:val="24"/>
-                <w:szCs w:val="24"/>
               </w:rPr>
             </w:pPr>
             <w:r>
               <w:rPr>
                 <w:b/>
                 <w:bCs/>
-                <w:sz w:val="24"/>
-                <w:szCs w:val="24"/>
               </w:rPr>
               <w:t>Team Member</w:t>
             </w:r>
@@ -350,14 +258,13 @@
               <w:bottom w:val="single" w:sz="2" w:space="0" w:color="000000"/>
               <w:right w:val="single" w:sz="2" w:space="0" w:color="000000"/>
             </w:tcBorders>
-            <w:shd w:fill="auto" w:val="clear"/>
+            <w:shd w:val="clear" w:color="auto" w:fill="auto"/>
           </w:tcPr>
           <w:p>
             <w:pPr>
               <w:pStyle w:val="TableContents"/>
               <w:jc w:val="center"/>
               <w:rPr>
-                <w:b/>
                 <w:b/>
                 <w:bCs/>
               </w:rPr>
@@ -373,7 +280,6 @@
         </w:tc>
       </w:tr>
       <w:tr>
-        <w:trPr/>
         <w:tc>
           <w:tcPr>
             <w:tcW w:w="6689" w:type="dxa"/>
@@ -381,24 +287,18 @@
               <w:left w:val="single" w:sz="2" w:space="0" w:color="000000"/>
               <w:bottom w:val="single" w:sz="2" w:space="0" w:color="000000"/>
             </w:tcBorders>
-            <w:shd w:fill="auto" w:val="clear"/>
-          </w:tcPr>
-          <w:p>
-            <w:pPr>
-              <w:pStyle w:val="TableContents"/>
-              <w:jc w:val="left"/>
-              <w:rPr>
-                <w:b w:val="false"/>
-                <w:b w:val="false"/>
-                <w:bCs w:val="false"/>
-                <w:sz w:val="20"/>
-                <w:szCs w:val="20"/>
-              </w:rPr>
-            </w:pPr>
-            <w:r>
-              <w:rPr>
-                <w:b w:val="false"/>
-                <w:bCs w:val="false"/>
+            <w:shd w:val="clear" w:color="auto" w:fill="auto"/>
+          </w:tcPr>
+          <w:p>
+            <w:pPr>
+              <w:pStyle w:val="TableContents"/>
+              <w:rPr>
+                <w:sz w:val="20"/>
+                <w:szCs w:val="20"/>
+              </w:rPr>
+            </w:pPr>
+            <w:r>
+              <w:rPr>
                 <w:sz w:val="20"/>
                 <w:szCs w:val="20"/>
               </w:rPr>
@@ -413,12 +313,11 @@
               <w:left w:val="single" w:sz="2" w:space="0" w:color="000000"/>
               <w:bottom w:val="single" w:sz="2" w:space="0" w:color="000000"/>
             </w:tcBorders>
-            <w:shd w:fill="auto" w:val="clear"/>
-          </w:tcPr>
-          <w:p>
-            <w:pPr>
-              <w:pStyle w:val="TableContents"/>
-              <w:jc w:val="left"/>
+            <w:shd w:val="clear" w:color="auto" w:fill="auto"/>
+          </w:tcPr>
+          <w:p>
+            <w:pPr>
+              <w:pStyle w:val="TableContents"/>
               <w:rPr>
                 <w:sz w:val="20"/>
                 <w:szCs w:val="20"/>
@@ -441,12 +340,11 @@
               <w:bottom w:val="single" w:sz="2" w:space="0" w:color="000000"/>
               <w:right w:val="single" w:sz="2" w:space="0" w:color="000000"/>
             </w:tcBorders>
-            <w:shd w:fill="auto" w:val="clear"/>
-          </w:tcPr>
-          <w:p>
-            <w:pPr>
-              <w:pStyle w:val="TableContents"/>
-              <w:jc w:val="left"/>
+            <w:shd w:val="clear" w:color="auto" w:fill="auto"/>
+          </w:tcPr>
+          <w:p>
+            <w:pPr>
+              <w:pStyle w:val="TableContents"/>
               <w:rPr>
                 <w:sz w:val="20"/>
                 <w:szCs w:val="20"/>
@@ -478,7 +376,6 @@
         </w:tc>
       </w:tr>
       <w:tr>
-        <w:trPr/>
         <w:tc>
           <w:tcPr>
             <w:tcW w:w="6689" w:type="dxa"/>
@@ -486,24 +383,32 @@
               <w:left w:val="single" w:sz="2" w:space="0" w:color="000000"/>
               <w:bottom w:val="single" w:sz="2" w:space="0" w:color="000000"/>
             </w:tcBorders>
-            <w:shd w:fill="auto" w:val="clear"/>
-          </w:tcPr>
-          <w:p>
-            <w:pPr>
-              <w:pStyle w:val="TableContents"/>
-              <w:jc w:val="left"/>
-              <w:rPr>
-                <w:sz w:val="20"/>
-                <w:szCs w:val="20"/>
-              </w:rPr>
-            </w:pPr>
-            <w:r>
-              <w:rPr>
-                <w:sz w:val="20"/>
-                <w:szCs w:val="20"/>
-              </w:rPr>
-              <w:t>Review the Class diagram, provide feedback on inheritence</w:t>
-            </w:r>
+            <w:shd w:val="clear" w:color="auto" w:fill="auto"/>
+          </w:tcPr>
+          <w:p>
+            <w:pPr>
+              <w:pStyle w:val="TableContents"/>
+              <w:rPr>
+                <w:sz w:val="20"/>
+                <w:szCs w:val="20"/>
+              </w:rPr>
+            </w:pPr>
+            <w:r>
+              <w:rPr>
+                <w:sz w:val="20"/>
+                <w:szCs w:val="20"/>
+              </w:rPr>
+              <w:t xml:space="preserve">Review the </w:t>
+            </w:r>
+            <w:r>
+              <w:rPr>
+                <w:sz w:val="20"/>
+                <w:szCs w:val="20"/>
+              </w:rPr>
+              <w:t>Class diagram, provide feedback on inheritance</w:t>
+            </w:r>
+            <w:bookmarkStart w:id="0" w:name="_GoBack"/>
+            <w:bookmarkEnd w:id="0"/>
           </w:p>
         </w:tc>
         <w:tc>
@@ -513,12 +418,11 @@
               <w:left w:val="single" w:sz="2" w:space="0" w:color="000000"/>
               <w:bottom w:val="single" w:sz="2" w:space="0" w:color="000000"/>
             </w:tcBorders>
-            <w:shd w:fill="auto" w:val="clear"/>
-          </w:tcPr>
-          <w:p>
-            <w:pPr>
-              <w:pStyle w:val="TableContents"/>
-              <w:jc w:val="left"/>
+            <w:shd w:val="clear" w:color="auto" w:fill="auto"/>
+          </w:tcPr>
+          <w:p>
+            <w:pPr>
+              <w:pStyle w:val="TableContents"/>
               <w:rPr>
                 <w:sz w:val="20"/>
                 <w:szCs w:val="20"/>
@@ -541,12 +445,11 @@
               <w:bottom w:val="single" w:sz="2" w:space="0" w:color="000000"/>
               <w:right w:val="single" w:sz="2" w:space="0" w:color="000000"/>
             </w:tcBorders>
-            <w:shd w:fill="auto" w:val="clear"/>
-          </w:tcPr>
-          <w:p>
-            <w:pPr>
-              <w:pStyle w:val="TableContents"/>
-              <w:jc w:val="left"/>
+            <w:shd w:val="clear" w:color="auto" w:fill="auto"/>
+          </w:tcPr>
+          <w:p>
+            <w:pPr>
+              <w:pStyle w:val="TableContents"/>
               <w:rPr>
                 <w:sz w:val="20"/>
                 <w:szCs w:val="20"/>
@@ -578,7 +481,6 @@
         </w:tc>
       </w:tr>
       <w:tr>
-        <w:trPr/>
         <w:tc>
           <w:tcPr>
             <w:tcW w:w="6689" w:type="dxa"/>
@@ -586,12 +488,11 @@
               <w:left w:val="single" w:sz="2" w:space="0" w:color="000000"/>
               <w:bottom w:val="single" w:sz="2" w:space="0" w:color="000000"/>
             </w:tcBorders>
-            <w:shd w:fill="auto" w:val="clear"/>
-          </w:tcPr>
-          <w:p>
-            <w:pPr>
-              <w:pStyle w:val="TableContents"/>
-              <w:jc w:val="left"/>
+            <w:shd w:val="clear" w:color="auto" w:fill="auto"/>
+          </w:tcPr>
+          <w:p>
+            <w:pPr>
+              <w:pStyle w:val="TableContents"/>
               <w:rPr>
                 <w:sz w:val="20"/>
                 <w:szCs w:val="20"/>
@@ -613,12 +514,11 @@
               <w:left w:val="single" w:sz="2" w:space="0" w:color="000000"/>
               <w:bottom w:val="single" w:sz="2" w:space="0" w:color="000000"/>
             </w:tcBorders>
-            <w:shd w:fill="auto" w:val="clear"/>
-          </w:tcPr>
-          <w:p>
-            <w:pPr>
-              <w:pStyle w:val="TableContents"/>
-              <w:jc w:val="left"/>
+            <w:shd w:val="clear" w:color="auto" w:fill="auto"/>
+          </w:tcPr>
+          <w:p>
+            <w:pPr>
+              <w:pStyle w:val="TableContents"/>
               <w:rPr>
                 <w:sz w:val="20"/>
                 <w:szCs w:val="20"/>
@@ -641,12 +541,11 @@
               <w:bottom w:val="single" w:sz="2" w:space="0" w:color="000000"/>
               <w:right w:val="single" w:sz="2" w:space="0" w:color="000000"/>
             </w:tcBorders>
-            <w:shd w:fill="auto" w:val="clear"/>
-          </w:tcPr>
-          <w:p>
-            <w:pPr>
-              <w:pStyle w:val="TableContents"/>
-              <w:jc w:val="left"/>
+            <w:shd w:val="clear" w:color="auto" w:fill="auto"/>
+          </w:tcPr>
+          <w:p>
+            <w:pPr>
+              <w:pStyle w:val="TableContents"/>
               <w:rPr>
                 <w:sz w:val="20"/>
                 <w:szCs w:val="20"/>
@@ -678,7 +577,6 @@
         </w:tc>
       </w:tr>
       <w:tr>
-        <w:trPr/>
         <w:tc>
           <w:tcPr>
             <w:tcW w:w="6689" w:type="dxa"/>
@@ -686,12 +584,11 @@
               <w:left w:val="single" w:sz="2" w:space="0" w:color="000000"/>
               <w:bottom w:val="single" w:sz="2" w:space="0" w:color="000000"/>
             </w:tcBorders>
-            <w:shd w:fill="auto" w:val="clear"/>
-          </w:tcPr>
-          <w:p>
-            <w:pPr>
-              <w:pStyle w:val="TableContents"/>
-              <w:jc w:val="left"/>
+            <w:shd w:val="clear" w:color="auto" w:fill="auto"/>
+          </w:tcPr>
+          <w:p>
+            <w:pPr>
+              <w:pStyle w:val="TableContents"/>
               <w:rPr>
                 <w:sz w:val="20"/>
                 <w:szCs w:val="20"/>
@@ -713,12 +610,11 @@
               <w:left w:val="single" w:sz="2" w:space="0" w:color="000000"/>
               <w:bottom w:val="single" w:sz="2" w:space="0" w:color="000000"/>
             </w:tcBorders>
-            <w:shd w:fill="auto" w:val="clear"/>
-          </w:tcPr>
-          <w:p>
-            <w:pPr>
-              <w:pStyle w:val="TableContents"/>
-              <w:jc w:val="left"/>
+            <w:shd w:val="clear" w:color="auto" w:fill="auto"/>
+          </w:tcPr>
+          <w:p>
+            <w:pPr>
+              <w:pStyle w:val="TableContents"/>
               <w:rPr>
                 <w:sz w:val="20"/>
                 <w:szCs w:val="20"/>
@@ -741,12 +637,11 @@
               <w:bottom w:val="single" w:sz="2" w:space="0" w:color="000000"/>
               <w:right w:val="single" w:sz="2" w:space="0" w:color="000000"/>
             </w:tcBorders>
-            <w:shd w:fill="auto" w:val="clear"/>
-          </w:tcPr>
-          <w:p>
-            <w:pPr>
-              <w:pStyle w:val="TableContents"/>
-              <w:jc w:val="left"/>
+            <w:shd w:val="clear" w:color="auto" w:fill="auto"/>
+          </w:tcPr>
+          <w:p>
+            <w:pPr>
+              <w:pStyle w:val="TableContents"/>
               <w:rPr>
                 <w:sz w:val="20"/>
                 <w:szCs w:val="20"/>
@@ -778,7 +673,6 @@
         </w:tc>
       </w:tr>
       <w:tr>
-        <w:trPr/>
         <w:tc>
           <w:tcPr>
             <w:tcW w:w="6689" w:type="dxa"/>
@@ -786,12 +680,11 @@
               <w:left w:val="single" w:sz="2" w:space="0" w:color="000000"/>
               <w:bottom w:val="single" w:sz="2" w:space="0" w:color="000000"/>
             </w:tcBorders>
-            <w:shd w:fill="auto" w:val="clear"/>
-          </w:tcPr>
-          <w:p>
-            <w:pPr>
-              <w:pStyle w:val="TableContents"/>
-              <w:jc w:val="left"/>
+            <w:shd w:val="clear" w:color="auto" w:fill="auto"/>
+          </w:tcPr>
+          <w:p>
+            <w:pPr>
+              <w:pStyle w:val="TableContents"/>
               <w:rPr>
                 <w:sz w:val="20"/>
                 <w:szCs w:val="20"/>
@@ -813,12 +706,11 @@
               <w:left w:val="single" w:sz="2" w:space="0" w:color="000000"/>
               <w:bottom w:val="single" w:sz="2" w:space="0" w:color="000000"/>
             </w:tcBorders>
-            <w:shd w:fill="auto" w:val="clear"/>
-          </w:tcPr>
-          <w:p>
-            <w:pPr>
-              <w:pStyle w:val="TableContents"/>
-              <w:jc w:val="left"/>
+            <w:shd w:val="clear" w:color="auto" w:fill="auto"/>
+          </w:tcPr>
+          <w:p>
+            <w:pPr>
+              <w:pStyle w:val="TableContents"/>
               <w:rPr>
                 <w:sz w:val="20"/>
                 <w:szCs w:val="20"/>
@@ -841,12 +733,11 @@
               <w:bottom w:val="single" w:sz="2" w:space="0" w:color="000000"/>
               <w:right w:val="single" w:sz="2" w:space="0" w:color="000000"/>
             </w:tcBorders>
-            <w:shd w:fill="auto" w:val="clear"/>
-          </w:tcPr>
-          <w:p>
-            <w:pPr>
-              <w:pStyle w:val="TableContents"/>
-              <w:jc w:val="left"/>
+            <w:shd w:val="clear" w:color="auto" w:fill="auto"/>
+          </w:tcPr>
+          <w:p>
+            <w:pPr>
+              <w:pStyle w:val="TableContents"/>
               <w:rPr>
                 <w:sz w:val="20"/>
                 <w:szCs w:val="20"/>
@@ -878,7 +769,6 @@
         </w:tc>
       </w:tr>
       <w:tr>
-        <w:trPr/>
         <w:tc>
           <w:tcPr>
             <w:tcW w:w="6689" w:type="dxa"/>
@@ -886,12 +776,11 @@
               <w:left w:val="single" w:sz="2" w:space="0" w:color="000000"/>
               <w:bottom w:val="single" w:sz="2" w:space="0" w:color="000000"/>
             </w:tcBorders>
-            <w:shd w:fill="auto" w:val="clear"/>
-          </w:tcPr>
-          <w:p>
-            <w:pPr>
-              <w:pStyle w:val="TableContents"/>
-              <w:jc w:val="left"/>
+            <w:shd w:val="clear" w:color="auto" w:fill="auto"/>
+          </w:tcPr>
+          <w:p>
+            <w:pPr>
+              <w:pStyle w:val="TableContents"/>
               <w:rPr>
                 <w:sz w:val="20"/>
                 <w:szCs w:val="20"/>
@@ -913,12 +802,11 @@
               <w:left w:val="single" w:sz="2" w:space="0" w:color="000000"/>
               <w:bottom w:val="single" w:sz="2" w:space="0" w:color="000000"/>
             </w:tcBorders>
-            <w:shd w:fill="auto" w:val="clear"/>
-          </w:tcPr>
-          <w:p>
-            <w:pPr>
-              <w:pStyle w:val="TableContents"/>
-              <w:jc w:val="left"/>
+            <w:shd w:val="clear" w:color="auto" w:fill="auto"/>
+          </w:tcPr>
+          <w:p>
+            <w:pPr>
+              <w:pStyle w:val="TableContents"/>
               <w:rPr>
                 <w:sz w:val="20"/>
                 <w:szCs w:val="20"/>
@@ -941,12 +829,11 @@
               <w:bottom w:val="single" w:sz="2" w:space="0" w:color="000000"/>
               <w:right w:val="single" w:sz="2" w:space="0" w:color="000000"/>
             </w:tcBorders>
-            <w:shd w:fill="auto" w:val="clear"/>
-          </w:tcPr>
-          <w:p>
-            <w:pPr>
-              <w:pStyle w:val="TableContents"/>
-              <w:jc w:val="left"/>
+            <w:shd w:val="clear" w:color="auto" w:fill="auto"/>
+          </w:tcPr>
+          <w:p>
+            <w:pPr>
+              <w:pStyle w:val="TableContents"/>
               <w:rPr>
                 <w:sz w:val="20"/>
                 <w:szCs w:val="20"/>
@@ -978,7 +865,6 @@
         </w:tc>
       </w:tr>
       <w:tr>
-        <w:trPr/>
         <w:tc>
           <w:tcPr>
             <w:tcW w:w="6689" w:type="dxa"/>
@@ -986,12 +872,11 @@
               <w:left w:val="single" w:sz="2" w:space="0" w:color="000000"/>
               <w:bottom w:val="single" w:sz="2" w:space="0" w:color="000000"/>
             </w:tcBorders>
-            <w:shd w:fill="auto" w:val="clear"/>
-          </w:tcPr>
-          <w:p>
-            <w:pPr>
-              <w:pStyle w:val="TableContents"/>
-              <w:jc w:val="left"/>
+            <w:shd w:val="clear" w:color="auto" w:fill="auto"/>
+          </w:tcPr>
+          <w:p>
+            <w:pPr>
+              <w:pStyle w:val="TableContents"/>
               <w:rPr>
                 <w:sz w:val="20"/>
                 <w:szCs w:val="20"/>
@@ -1013,12 +898,11 @@
               <w:left w:val="single" w:sz="2" w:space="0" w:color="000000"/>
               <w:bottom w:val="single" w:sz="2" w:space="0" w:color="000000"/>
             </w:tcBorders>
-            <w:shd w:fill="auto" w:val="clear"/>
-          </w:tcPr>
-          <w:p>
-            <w:pPr>
-              <w:pStyle w:val="TableContents"/>
-              <w:jc w:val="left"/>
+            <w:shd w:val="clear" w:color="auto" w:fill="auto"/>
+          </w:tcPr>
+          <w:p>
+            <w:pPr>
+              <w:pStyle w:val="TableContents"/>
               <w:rPr>
                 <w:sz w:val="20"/>
                 <w:szCs w:val="20"/>
@@ -1041,12 +925,11 @@
               <w:bottom w:val="single" w:sz="2" w:space="0" w:color="000000"/>
               <w:right w:val="single" w:sz="2" w:space="0" w:color="000000"/>
             </w:tcBorders>
-            <w:shd w:fill="auto" w:val="clear"/>
-          </w:tcPr>
-          <w:p>
-            <w:pPr>
-              <w:pStyle w:val="TableContents"/>
-              <w:jc w:val="left"/>
+            <w:shd w:val="clear" w:color="auto" w:fill="auto"/>
+          </w:tcPr>
+          <w:p>
+            <w:pPr>
+              <w:pStyle w:val="TableContents"/>
               <w:rPr>
                 <w:sz w:val="20"/>
                 <w:szCs w:val="20"/>
@@ -1078,7 +961,6 @@
         </w:tc>
       </w:tr>
       <w:tr>
-        <w:trPr/>
         <w:tc>
           <w:tcPr>
             <w:tcW w:w="6689" w:type="dxa"/>
@@ -1086,12 +968,11 @@
               <w:left w:val="single" w:sz="2" w:space="0" w:color="000000"/>
               <w:bottom w:val="single" w:sz="2" w:space="0" w:color="000000"/>
             </w:tcBorders>
-            <w:shd w:fill="auto" w:val="clear"/>
-          </w:tcPr>
-          <w:p>
-            <w:pPr>
-              <w:pStyle w:val="TableContents"/>
-              <w:jc w:val="left"/>
+            <w:shd w:val="clear" w:color="auto" w:fill="auto"/>
+          </w:tcPr>
+          <w:p>
+            <w:pPr>
+              <w:pStyle w:val="TableContents"/>
               <w:rPr>
                 <w:sz w:val="20"/>
                 <w:szCs w:val="20"/>
@@ -1104,7 +985,7 @@
               </w:rPr>
               <w:t xml:space="preserve">Submit draft of the </w:t>
             </w:r>
-            <w:bookmarkStart w:id="0" w:name="__DdeLink__0_1343525171"/>
+            <w:bookmarkStart w:id="1" w:name="__DdeLink__0_1343525171"/>
             <w:r>
               <w:rPr>
                 <w:sz w:val="20"/>
@@ -1112,7 +993,7 @@
               </w:rPr>
               <w:t>Interaction Diagram</w:t>
             </w:r>
-            <w:bookmarkEnd w:id="0"/>
+            <w:bookmarkEnd w:id="1"/>
           </w:p>
         </w:tc>
         <w:tc>
@@ -1122,12 +1003,11 @@
               <w:left w:val="single" w:sz="2" w:space="0" w:color="000000"/>
               <w:bottom w:val="single" w:sz="2" w:space="0" w:color="000000"/>
             </w:tcBorders>
-            <w:shd w:fill="auto" w:val="clear"/>
-          </w:tcPr>
-          <w:p>
-            <w:pPr>
-              <w:pStyle w:val="TableContents"/>
-              <w:jc w:val="left"/>
+            <w:shd w:val="clear" w:color="auto" w:fill="auto"/>
+          </w:tcPr>
+          <w:p>
+            <w:pPr>
+              <w:pStyle w:val="TableContents"/>
               <w:rPr>
                 <w:sz w:val="20"/>
                 <w:szCs w:val="20"/>
@@ -1150,12 +1030,11 @@
               <w:bottom w:val="single" w:sz="2" w:space="0" w:color="000000"/>
               <w:right w:val="single" w:sz="2" w:space="0" w:color="000000"/>
             </w:tcBorders>
-            <w:shd w:fill="auto" w:val="clear"/>
-          </w:tcPr>
-          <w:p>
-            <w:pPr>
-              <w:pStyle w:val="TableContents"/>
-              <w:jc w:val="left"/>
+            <w:shd w:val="clear" w:color="auto" w:fill="auto"/>
+          </w:tcPr>
+          <w:p>
+            <w:pPr>
+              <w:pStyle w:val="TableContents"/>
               <w:rPr>
                 <w:sz w:val="20"/>
                 <w:szCs w:val="20"/>
@@ -1187,7 +1066,6 @@
         </w:tc>
       </w:tr>
       <w:tr>
-        <w:trPr/>
         <w:tc>
           <w:tcPr>
             <w:tcW w:w="6689" w:type="dxa"/>
@@ -1195,23 +1073,29 @@
               <w:left w:val="single" w:sz="2" w:space="0" w:color="000000"/>
               <w:bottom w:val="single" w:sz="2" w:space="0" w:color="000000"/>
             </w:tcBorders>
-            <w:shd w:fill="auto" w:val="clear"/>
-          </w:tcPr>
-          <w:p>
-            <w:pPr>
-              <w:pStyle w:val="TableContents"/>
-              <w:jc w:val="left"/>
-              <w:rPr>
-                <w:sz w:val="20"/>
-                <w:szCs w:val="20"/>
-              </w:rPr>
-            </w:pPr>
-            <w:r>
-              <w:rPr>
-                <w:sz w:val="20"/>
-                <w:szCs w:val="20"/>
-              </w:rPr>
-              <w:t>Review Interaction Diagram draft</w:t>
+            <w:shd w:val="clear" w:color="auto" w:fill="auto"/>
+          </w:tcPr>
+          <w:p>
+            <w:pPr>
+              <w:pStyle w:val="TableContents"/>
+              <w:rPr>
+                <w:sz w:val="20"/>
+                <w:szCs w:val="20"/>
+              </w:rPr>
+            </w:pPr>
+            <w:r>
+              <w:rPr>
+                <w:sz w:val="20"/>
+                <w:szCs w:val="20"/>
+              </w:rPr>
+              <w:t xml:space="preserve">Review </w:t>
+            </w:r>
+            <w:r>
+              <w:rPr>
+                <w:sz w:val="20"/>
+                <w:szCs w:val="20"/>
+              </w:rPr>
+              <w:t>Interaction Diagram draft</w:t>
             </w:r>
           </w:p>
         </w:tc>
@@ -1222,12 +1106,11 @@
               <w:left w:val="single" w:sz="2" w:space="0" w:color="000000"/>
               <w:bottom w:val="single" w:sz="2" w:space="0" w:color="000000"/>
             </w:tcBorders>
-            <w:shd w:fill="auto" w:val="clear"/>
-          </w:tcPr>
-          <w:p>
-            <w:pPr>
-              <w:pStyle w:val="TableContents"/>
-              <w:jc w:val="left"/>
+            <w:shd w:val="clear" w:color="auto" w:fill="auto"/>
+          </w:tcPr>
+          <w:p>
+            <w:pPr>
+              <w:pStyle w:val="TableContents"/>
               <w:rPr>
                 <w:sz w:val="20"/>
                 <w:szCs w:val="20"/>
@@ -1250,12 +1133,11 @@
               <w:bottom w:val="single" w:sz="2" w:space="0" w:color="000000"/>
               <w:right w:val="single" w:sz="2" w:space="0" w:color="000000"/>
             </w:tcBorders>
-            <w:shd w:fill="auto" w:val="clear"/>
-          </w:tcPr>
-          <w:p>
-            <w:pPr>
-              <w:pStyle w:val="TableContents"/>
-              <w:jc w:val="left"/>
+            <w:shd w:val="clear" w:color="auto" w:fill="auto"/>
+          </w:tcPr>
+          <w:p>
+            <w:pPr>
+              <w:pStyle w:val="TableContents"/>
               <w:rPr>
                 <w:sz w:val="20"/>
                 <w:szCs w:val="20"/>
@@ -1287,7 +1169,6 @@
         </w:tc>
       </w:tr>
       <w:tr>
-        <w:trPr/>
         <w:tc>
           <w:tcPr>
             <w:tcW w:w="6689" w:type="dxa"/>
@@ -1295,12 +1176,11 @@
               <w:left w:val="single" w:sz="2" w:space="0" w:color="000000"/>
               <w:bottom w:val="single" w:sz="2" w:space="0" w:color="000000"/>
             </w:tcBorders>
-            <w:shd w:fill="auto" w:val="clear"/>
-          </w:tcPr>
-          <w:p>
-            <w:pPr>
-              <w:pStyle w:val="TableContents"/>
-              <w:jc w:val="left"/>
+            <w:shd w:val="clear" w:color="auto" w:fill="auto"/>
+          </w:tcPr>
+          <w:p>
+            <w:pPr>
+              <w:pStyle w:val="TableContents"/>
               <w:rPr>
                 <w:sz w:val="20"/>
                 <w:szCs w:val="20"/>
@@ -1322,12 +1202,11 @@
               <w:left w:val="single" w:sz="2" w:space="0" w:color="000000"/>
               <w:bottom w:val="single" w:sz="2" w:space="0" w:color="000000"/>
             </w:tcBorders>
-            <w:shd w:fill="auto" w:val="clear"/>
-          </w:tcPr>
-          <w:p>
-            <w:pPr>
-              <w:pStyle w:val="TableContents"/>
-              <w:jc w:val="left"/>
+            <w:shd w:val="clear" w:color="auto" w:fill="auto"/>
+          </w:tcPr>
+          <w:p>
+            <w:pPr>
+              <w:pStyle w:val="TableContents"/>
               <w:rPr>
                 <w:sz w:val="20"/>
                 <w:szCs w:val="20"/>
@@ -1350,12 +1229,11 @@
               <w:bottom w:val="single" w:sz="2" w:space="0" w:color="000000"/>
               <w:right w:val="single" w:sz="2" w:space="0" w:color="000000"/>
             </w:tcBorders>
-            <w:shd w:fill="auto" w:val="clear"/>
-          </w:tcPr>
-          <w:p>
-            <w:pPr>
-              <w:pStyle w:val="TableContents"/>
-              <w:jc w:val="left"/>
+            <w:shd w:val="clear" w:color="auto" w:fill="auto"/>
+          </w:tcPr>
+          <w:p>
+            <w:pPr>
+              <w:pStyle w:val="TableContents"/>
               <w:rPr>
                 <w:sz w:val="20"/>
                 <w:szCs w:val="20"/>
@@ -1387,7 +1265,6 @@
         </w:tc>
       </w:tr>
       <w:tr>
-        <w:trPr/>
         <w:tc>
           <w:tcPr>
             <w:tcW w:w="6689" w:type="dxa"/>
@@ -1395,12 +1272,11 @@
               <w:left w:val="single" w:sz="2" w:space="0" w:color="000000"/>
               <w:bottom w:val="single" w:sz="2" w:space="0" w:color="000000"/>
             </w:tcBorders>
-            <w:shd w:fill="auto" w:val="clear"/>
-          </w:tcPr>
-          <w:p>
-            <w:pPr>
-              <w:pStyle w:val="TableContents"/>
-              <w:jc w:val="left"/>
+            <w:shd w:val="clear" w:color="auto" w:fill="auto"/>
+          </w:tcPr>
+          <w:p>
+            <w:pPr>
+              <w:pStyle w:val="TableContents"/>
               <w:rPr>
                 <w:sz w:val="20"/>
                 <w:szCs w:val="20"/>
@@ -1422,12 +1298,11 @@
               <w:left w:val="single" w:sz="2" w:space="0" w:color="000000"/>
               <w:bottom w:val="single" w:sz="2" w:space="0" w:color="000000"/>
             </w:tcBorders>
-            <w:shd w:fill="auto" w:val="clear"/>
-          </w:tcPr>
-          <w:p>
-            <w:pPr>
-              <w:pStyle w:val="TableContents"/>
-              <w:jc w:val="left"/>
+            <w:shd w:val="clear" w:color="auto" w:fill="auto"/>
+          </w:tcPr>
+          <w:p>
+            <w:pPr>
+              <w:pStyle w:val="TableContents"/>
               <w:rPr>
                 <w:sz w:val="20"/>
                 <w:szCs w:val="20"/>
@@ -1450,12 +1325,11 @@
               <w:bottom w:val="single" w:sz="2" w:space="0" w:color="000000"/>
               <w:right w:val="single" w:sz="2" w:space="0" w:color="000000"/>
             </w:tcBorders>
-            <w:shd w:fill="auto" w:val="clear"/>
-          </w:tcPr>
-          <w:p>
-            <w:pPr>
-              <w:pStyle w:val="TableContents"/>
-              <w:jc w:val="left"/>
+            <w:shd w:val="clear" w:color="auto" w:fill="auto"/>
+          </w:tcPr>
+          <w:p>
+            <w:pPr>
+              <w:pStyle w:val="TableContents"/>
               <w:rPr>
                 <w:sz w:val="20"/>
                 <w:szCs w:val="20"/>
@@ -1487,7 +1361,6 @@
         </w:tc>
       </w:tr>
       <w:tr>
-        <w:trPr/>
         <w:tc>
           <w:tcPr>
             <w:tcW w:w="6689" w:type="dxa"/>
@@ -1495,12 +1368,11 @@
               <w:left w:val="single" w:sz="2" w:space="0" w:color="000000"/>
               <w:bottom w:val="single" w:sz="2" w:space="0" w:color="000000"/>
             </w:tcBorders>
-            <w:shd w:fill="auto" w:val="clear"/>
-          </w:tcPr>
-          <w:p>
-            <w:pPr>
-              <w:pStyle w:val="TableContents"/>
-              <w:jc w:val="left"/>
+            <w:shd w:val="clear" w:color="auto" w:fill="auto"/>
+          </w:tcPr>
+          <w:p>
+            <w:pPr>
+              <w:pStyle w:val="TableContents"/>
               <w:rPr>
                 <w:sz w:val="20"/>
                 <w:szCs w:val="20"/>
@@ -1522,12 +1394,11 @@
               <w:left w:val="single" w:sz="2" w:space="0" w:color="000000"/>
               <w:bottom w:val="single" w:sz="2" w:space="0" w:color="000000"/>
             </w:tcBorders>
-            <w:shd w:fill="auto" w:val="clear"/>
-          </w:tcPr>
-          <w:p>
-            <w:pPr>
-              <w:pStyle w:val="TableContents"/>
-              <w:jc w:val="left"/>
+            <w:shd w:val="clear" w:color="auto" w:fill="auto"/>
+          </w:tcPr>
+          <w:p>
+            <w:pPr>
+              <w:pStyle w:val="TableContents"/>
               <w:rPr>
                 <w:sz w:val="20"/>
                 <w:szCs w:val="20"/>
@@ -1550,12 +1421,11 @@
               <w:bottom w:val="single" w:sz="2" w:space="0" w:color="000000"/>
               <w:right w:val="single" w:sz="2" w:space="0" w:color="000000"/>
             </w:tcBorders>
-            <w:shd w:fill="auto" w:val="clear"/>
-          </w:tcPr>
-          <w:p>
-            <w:pPr>
-              <w:pStyle w:val="TableContents"/>
-              <w:jc w:val="left"/>
+            <w:shd w:val="clear" w:color="auto" w:fill="auto"/>
+          </w:tcPr>
+          <w:p>
+            <w:pPr>
+              <w:pStyle w:val="TableContents"/>
               <w:rPr>
                 <w:sz w:val="20"/>
                 <w:szCs w:val="20"/>
@@ -1587,7 +1457,6 @@
         </w:tc>
       </w:tr>
       <w:tr>
-        <w:trPr/>
         <w:tc>
           <w:tcPr>
             <w:tcW w:w="6689" w:type="dxa"/>
@@ -1595,23 +1464,29 @@
               <w:left w:val="single" w:sz="2" w:space="0" w:color="000000"/>
               <w:bottom w:val="single" w:sz="2" w:space="0" w:color="000000"/>
             </w:tcBorders>
-            <w:shd w:fill="auto" w:val="clear"/>
-          </w:tcPr>
-          <w:p>
-            <w:pPr>
-              <w:pStyle w:val="TableContents"/>
-              <w:jc w:val="left"/>
-              <w:rPr>
-                <w:sz w:val="20"/>
-                <w:szCs w:val="20"/>
-              </w:rPr>
-            </w:pPr>
-            <w:r>
-              <w:rPr>
-                <w:sz w:val="20"/>
-                <w:szCs w:val="20"/>
-              </w:rPr>
-              <w:t>Draft rationale of the Actor type classes (Goon, Ninja DrMaybe etc...)</w:t>
+            <w:shd w:val="clear" w:color="auto" w:fill="auto"/>
+          </w:tcPr>
+          <w:p>
+            <w:pPr>
+              <w:pStyle w:val="TableContents"/>
+              <w:rPr>
+                <w:sz w:val="20"/>
+                <w:szCs w:val="20"/>
+              </w:rPr>
+            </w:pPr>
+            <w:r>
+              <w:rPr>
+                <w:sz w:val="20"/>
+                <w:szCs w:val="20"/>
+              </w:rPr>
+              <w:t xml:space="preserve">Draft rationale of the Actor type classes (Goon, Ninja DrMaybe </w:t>
+            </w:r>
+            <w:r>
+              <w:rPr>
+                <w:sz w:val="20"/>
+                <w:szCs w:val="20"/>
+              </w:rPr>
+              <w:t>etc...)</w:t>
             </w:r>
           </w:p>
         </w:tc>
@@ -1622,12 +1497,11 @@
               <w:left w:val="single" w:sz="2" w:space="0" w:color="000000"/>
               <w:bottom w:val="single" w:sz="2" w:space="0" w:color="000000"/>
             </w:tcBorders>
-            <w:shd w:fill="auto" w:val="clear"/>
-          </w:tcPr>
-          <w:p>
-            <w:pPr>
-              <w:pStyle w:val="TableContents"/>
-              <w:jc w:val="left"/>
+            <w:shd w:val="clear" w:color="auto" w:fill="auto"/>
+          </w:tcPr>
+          <w:p>
+            <w:pPr>
+              <w:pStyle w:val="TableContents"/>
               <w:rPr>
                 <w:sz w:val="20"/>
                 <w:szCs w:val="20"/>
@@ -1650,12 +1524,11 @@
               <w:bottom w:val="single" w:sz="2" w:space="0" w:color="000000"/>
               <w:right w:val="single" w:sz="2" w:space="0" w:color="000000"/>
             </w:tcBorders>
-            <w:shd w:fill="auto" w:val="clear"/>
-          </w:tcPr>
-          <w:p>
-            <w:pPr>
-              <w:pStyle w:val="TableContents"/>
-              <w:jc w:val="left"/>
+            <w:shd w:val="clear" w:color="auto" w:fill="auto"/>
+          </w:tcPr>
+          <w:p>
+            <w:pPr>
+              <w:pStyle w:val="TableContents"/>
               <w:rPr>
                 <w:sz w:val="20"/>
                 <w:szCs w:val="20"/>
@@ -1687,7 +1560,6 @@
         </w:tc>
       </w:tr>
       <w:tr>
-        <w:trPr/>
         <w:tc>
           <w:tcPr>
             <w:tcW w:w="6689" w:type="dxa"/>
@@ -1695,12 +1567,11 @@
               <w:left w:val="single" w:sz="2" w:space="0" w:color="000000"/>
               <w:bottom w:val="single" w:sz="2" w:space="0" w:color="000000"/>
             </w:tcBorders>
-            <w:shd w:fill="auto" w:val="clear"/>
-          </w:tcPr>
-          <w:p>
-            <w:pPr>
-              <w:pStyle w:val="TableContents"/>
-              <w:jc w:val="left"/>
+            <w:shd w:val="clear" w:color="auto" w:fill="auto"/>
+          </w:tcPr>
+          <w:p>
+            <w:pPr>
+              <w:pStyle w:val="TableContents"/>
               <w:rPr>
                 <w:sz w:val="20"/>
                 <w:szCs w:val="20"/>
@@ -1722,12 +1593,11 @@
               <w:left w:val="single" w:sz="2" w:space="0" w:color="000000"/>
               <w:bottom w:val="single" w:sz="2" w:space="0" w:color="000000"/>
             </w:tcBorders>
-            <w:shd w:fill="auto" w:val="clear"/>
-          </w:tcPr>
-          <w:p>
-            <w:pPr>
-              <w:pStyle w:val="TableContents"/>
-              <w:jc w:val="left"/>
+            <w:shd w:val="clear" w:color="auto" w:fill="auto"/>
+          </w:tcPr>
+          <w:p>
+            <w:pPr>
+              <w:pStyle w:val="TableContents"/>
               <w:rPr>
                 <w:sz w:val="20"/>
                 <w:szCs w:val="20"/>
@@ -1750,12 +1620,11 @@
               <w:bottom w:val="single" w:sz="2" w:space="0" w:color="000000"/>
               <w:right w:val="single" w:sz="2" w:space="0" w:color="000000"/>
             </w:tcBorders>
-            <w:shd w:fill="auto" w:val="clear"/>
-          </w:tcPr>
-          <w:p>
-            <w:pPr>
-              <w:pStyle w:val="TableContents"/>
-              <w:jc w:val="left"/>
+            <w:shd w:val="clear" w:color="auto" w:fill="auto"/>
+          </w:tcPr>
+          <w:p>
+            <w:pPr>
+              <w:pStyle w:val="TableContents"/>
               <w:rPr>
                 <w:sz w:val="20"/>
                 <w:szCs w:val="20"/>
@@ -1787,7 +1656,6 @@
         </w:tc>
       </w:tr>
       <w:tr>
-        <w:trPr/>
         <w:tc>
           <w:tcPr>
             <w:tcW w:w="6689" w:type="dxa"/>
@@ -1795,12 +1663,11 @@
               <w:left w:val="single" w:sz="2" w:space="0" w:color="000000"/>
               <w:bottom w:val="single" w:sz="2" w:space="0" w:color="000000"/>
             </w:tcBorders>
-            <w:shd w:fill="auto" w:val="clear"/>
-          </w:tcPr>
-          <w:p>
-            <w:pPr>
-              <w:pStyle w:val="TableContents"/>
-              <w:jc w:val="left"/>
+            <w:shd w:val="clear" w:color="auto" w:fill="auto"/>
+          </w:tcPr>
+          <w:p>
+            <w:pPr>
+              <w:pStyle w:val="TableContents"/>
               <w:rPr>
                 <w:sz w:val="20"/>
                 <w:szCs w:val="20"/>
@@ -1822,18 +1689,17 @@
               <w:left w:val="single" w:sz="2" w:space="0" w:color="000000"/>
               <w:bottom w:val="single" w:sz="2" w:space="0" w:color="000000"/>
             </w:tcBorders>
-            <w:shd w:fill="auto" w:val="clear"/>
-          </w:tcPr>
-          <w:p>
-            <w:pPr>
-              <w:pStyle w:val="TableContents"/>
-              <w:jc w:val="left"/>
-              <w:rPr>
-                <w:sz w:val="20"/>
-                <w:szCs w:val="20"/>
-              </w:rPr>
-            </w:pPr>
-            <w:bookmarkStart w:id="1" w:name="__DdeLink__215_2210219395"/>
+            <w:shd w:val="clear" w:color="auto" w:fill="auto"/>
+          </w:tcPr>
+          <w:p>
+            <w:pPr>
+              <w:pStyle w:val="TableContents"/>
+              <w:rPr>
+                <w:sz w:val="20"/>
+                <w:szCs w:val="20"/>
+              </w:rPr>
+            </w:pPr>
+            <w:bookmarkStart w:id="2" w:name="__DdeLink__215_2210219395"/>
             <w:r>
               <w:rPr>
                 <w:sz w:val="20"/>
@@ -1841,7 +1707,7 @@
               </w:rPr>
               <w:t>Alex, Julian</w:t>
             </w:r>
-            <w:bookmarkEnd w:id="1"/>
+            <w:bookmarkEnd w:id="2"/>
           </w:p>
         </w:tc>
         <w:tc>
@@ -1852,12 +1718,11 @@
               <w:bottom w:val="single" w:sz="2" w:space="0" w:color="000000"/>
               <w:right w:val="single" w:sz="2" w:space="0" w:color="000000"/>
             </w:tcBorders>
-            <w:shd w:fill="auto" w:val="clear"/>
-          </w:tcPr>
-          <w:p>
-            <w:pPr>
-              <w:pStyle w:val="TableContents"/>
-              <w:jc w:val="left"/>
+            <w:shd w:val="clear" w:color="auto" w:fill="auto"/>
+          </w:tcPr>
+          <w:p>
+            <w:pPr>
+              <w:pStyle w:val="TableContents"/>
               <w:rPr>
                 <w:sz w:val="20"/>
                 <w:szCs w:val="20"/>
@@ -1889,7 +1754,6 @@
         </w:tc>
       </w:tr>
       <w:tr>
-        <w:trPr/>
         <w:tc>
           <w:tcPr>
             <w:tcW w:w="6689" w:type="dxa"/>
@@ -1897,23 +1761,29 @@
               <w:left w:val="single" w:sz="2" w:space="0" w:color="000000"/>
               <w:bottom w:val="single" w:sz="2" w:space="0" w:color="000000"/>
             </w:tcBorders>
-            <w:shd w:fill="auto" w:val="clear"/>
-          </w:tcPr>
-          <w:p>
-            <w:pPr>
-              <w:pStyle w:val="TableContents"/>
-              <w:jc w:val="left"/>
-              <w:rPr>
-                <w:sz w:val="20"/>
-                <w:szCs w:val="20"/>
-              </w:rPr>
-            </w:pPr>
-            <w:r>
-              <w:rPr>
-                <w:sz w:val="20"/>
-                <w:szCs w:val="20"/>
-              </w:rPr>
-              <w:t>Finalise all documentation, add any finishing touches before due</w:t>
+            <w:shd w:val="clear" w:color="auto" w:fill="auto"/>
+          </w:tcPr>
+          <w:p>
+            <w:pPr>
+              <w:pStyle w:val="TableContents"/>
+              <w:rPr>
+                <w:sz w:val="20"/>
+                <w:szCs w:val="20"/>
+              </w:rPr>
+            </w:pPr>
+            <w:r>
+              <w:rPr>
+                <w:sz w:val="20"/>
+                <w:szCs w:val="20"/>
+              </w:rPr>
+              <w:t xml:space="preserve">Finalise all documentation, add any </w:t>
+            </w:r>
+            <w:r>
+              <w:rPr>
+                <w:sz w:val="20"/>
+                <w:szCs w:val="20"/>
+              </w:rPr>
+              <w:t>finishing touches before due</w:t>
             </w:r>
           </w:p>
         </w:tc>
@@ -1924,12 +1794,11 @@
               <w:left w:val="single" w:sz="2" w:space="0" w:color="000000"/>
               <w:bottom w:val="single" w:sz="2" w:space="0" w:color="000000"/>
             </w:tcBorders>
-            <w:shd w:fill="auto" w:val="clear"/>
-          </w:tcPr>
-          <w:p>
-            <w:pPr>
-              <w:pStyle w:val="TableContents"/>
-              <w:jc w:val="left"/>
+            <w:shd w:val="clear" w:color="auto" w:fill="auto"/>
+          </w:tcPr>
+          <w:p>
+            <w:pPr>
+              <w:pStyle w:val="TableContents"/>
               <w:rPr>
                 <w:sz w:val="20"/>
                 <w:szCs w:val="20"/>
@@ -1952,12 +1821,11 @@
               <w:bottom w:val="single" w:sz="2" w:space="0" w:color="000000"/>
               <w:right w:val="single" w:sz="2" w:space="0" w:color="000000"/>
             </w:tcBorders>
-            <w:shd w:fill="auto" w:val="clear"/>
-          </w:tcPr>
-          <w:p>
-            <w:pPr>
-              <w:pStyle w:val="TableContents"/>
-              <w:jc w:val="left"/>
+            <w:shd w:val="clear" w:color="auto" w:fill="auto"/>
+          </w:tcPr>
+          <w:p>
+            <w:pPr>
+              <w:pStyle w:val="TableContents"/>
               <w:rPr>
                 <w:sz w:val="20"/>
                 <w:szCs w:val="20"/>
@@ -1989,7 +1857,6 @@
         </w:tc>
       </w:tr>
       <w:tr>
-        <w:trPr/>
         <w:tc>
           <w:tcPr>
             <w:tcW w:w="9972" w:type="dxa"/>
@@ -1999,14 +1866,13 @@
               <w:bottom w:val="single" w:sz="2" w:space="0" w:color="000000"/>
               <w:right w:val="single" w:sz="2" w:space="0" w:color="000000"/>
             </w:tcBorders>
-            <w:shd w:fill="auto" w:val="clear"/>
+            <w:shd w:val="clear" w:color="auto" w:fill="auto"/>
           </w:tcPr>
           <w:p>
             <w:pPr>
               <w:pStyle w:val="TableContents"/>
               <w:jc w:val="center"/>
               <w:rPr>
-                <w:i/>
                 <w:i/>
                 <w:iCs/>
                 <w:sz w:val="20"/>
@@ -2045,7 +1911,6 @@
         </w:tc>
       </w:tr>
       <w:tr>
-        <w:trPr/>
         <w:tc>
           <w:tcPr>
             <w:tcW w:w="6689" w:type="dxa"/>
@@ -2053,23 +1918,16 @@
               <w:left w:val="single" w:sz="2" w:space="0" w:color="000000"/>
               <w:bottom w:val="single" w:sz="2" w:space="0" w:color="000000"/>
             </w:tcBorders>
-            <w:shd w:fill="auto" w:val="clear"/>
-          </w:tcPr>
-          <w:p>
-            <w:pPr>
-              <w:pStyle w:val="TableContents"/>
-              <w:jc w:val="left"/>
-              <w:rPr>
-                <w:sz w:val="20"/>
-                <w:szCs w:val="20"/>
-              </w:rPr>
-            </w:pPr>
-            <w:r>
-              <w:rPr>
-                <w:sz w:val="20"/>
-                <w:szCs w:val="20"/>
-              </w:rPr>
-            </w:r>
+            <w:shd w:val="clear" w:color="auto" w:fill="auto"/>
+          </w:tcPr>
+          <w:p>
+            <w:pPr>
+              <w:pStyle w:val="TableContents"/>
+              <w:rPr>
+                <w:sz w:val="20"/>
+                <w:szCs w:val="20"/>
+              </w:rPr>
+            </w:pPr>
           </w:p>
         </w:tc>
         <w:tc>
@@ -2079,23 +1937,16 @@
               <w:left w:val="single" w:sz="2" w:space="0" w:color="000000"/>
               <w:bottom w:val="single" w:sz="2" w:space="0" w:color="000000"/>
             </w:tcBorders>
-            <w:shd w:fill="auto" w:val="clear"/>
-          </w:tcPr>
-          <w:p>
-            <w:pPr>
-              <w:pStyle w:val="TableContents"/>
-              <w:jc w:val="left"/>
-              <w:rPr>
-                <w:sz w:val="20"/>
-                <w:szCs w:val="20"/>
-              </w:rPr>
-            </w:pPr>
-            <w:r>
-              <w:rPr>
-                <w:sz w:val="20"/>
-                <w:szCs w:val="20"/>
-              </w:rPr>
-            </w:r>
+            <w:shd w:val="clear" w:color="auto" w:fill="auto"/>
+          </w:tcPr>
+          <w:p>
+            <w:pPr>
+              <w:pStyle w:val="TableContents"/>
+              <w:rPr>
+                <w:sz w:val="20"/>
+                <w:szCs w:val="20"/>
+              </w:rPr>
+            </w:pPr>
           </w:p>
         </w:tc>
         <w:tc>
@@ -2106,28 +1957,20 @@
               <w:bottom w:val="single" w:sz="2" w:space="0" w:color="000000"/>
               <w:right w:val="single" w:sz="2" w:space="0" w:color="000000"/>
             </w:tcBorders>
-            <w:shd w:fill="auto" w:val="clear"/>
-          </w:tcPr>
-          <w:p>
-            <w:pPr>
-              <w:pStyle w:val="TableContents"/>
-              <w:jc w:val="left"/>
-              <w:rPr>
-                <w:sz w:val="20"/>
-                <w:szCs w:val="20"/>
-              </w:rPr>
-            </w:pPr>
-            <w:r>
-              <w:rPr>
-                <w:sz w:val="20"/>
-                <w:szCs w:val="20"/>
-              </w:rPr>
-            </w:r>
+            <w:shd w:val="clear" w:color="auto" w:fill="auto"/>
+          </w:tcPr>
+          <w:p>
+            <w:pPr>
+              <w:pStyle w:val="TableContents"/>
+              <w:rPr>
+                <w:sz w:val="20"/>
+                <w:szCs w:val="20"/>
+              </w:rPr>
+            </w:pPr>
           </w:p>
         </w:tc>
       </w:tr>
       <w:tr>
-        <w:trPr/>
         <w:tc>
           <w:tcPr>
             <w:tcW w:w="6689" w:type="dxa"/>
@@ -2135,23 +1978,16 @@
               <w:left w:val="single" w:sz="2" w:space="0" w:color="000000"/>
               <w:bottom w:val="single" w:sz="2" w:space="0" w:color="000000"/>
             </w:tcBorders>
-            <w:shd w:fill="auto" w:val="clear"/>
-          </w:tcPr>
-          <w:p>
-            <w:pPr>
-              <w:pStyle w:val="TableContents"/>
-              <w:jc w:val="left"/>
-              <w:rPr>
-                <w:sz w:val="20"/>
-                <w:szCs w:val="20"/>
-              </w:rPr>
-            </w:pPr>
-            <w:r>
-              <w:rPr>
-                <w:sz w:val="20"/>
-                <w:szCs w:val="20"/>
-              </w:rPr>
-            </w:r>
+            <w:shd w:val="clear" w:color="auto" w:fill="auto"/>
+          </w:tcPr>
+          <w:p>
+            <w:pPr>
+              <w:pStyle w:val="TableContents"/>
+              <w:rPr>
+                <w:sz w:val="20"/>
+                <w:szCs w:val="20"/>
+              </w:rPr>
+            </w:pPr>
           </w:p>
         </w:tc>
         <w:tc>
@@ -2161,23 +1997,16 @@
               <w:left w:val="single" w:sz="2" w:space="0" w:color="000000"/>
               <w:bottom w:val="single" w:sz="2" w:space="0" w:color="000000"/>
             </w:tcBorders>
-            <w:shd w:fill="auto" w:val="clear"/>
-          </w:tcPr>
-          <w:p>
-            <w:pPr>
-              <w:pStyle w:val="TableContents"/>
-              <w:jc w:val="left"/>
-              <w:rPr>
-                <w:sz w:val="20"/>
-                <w:szCs w:val="20"/>
-              </w:rPr>
-            </w:pPr>
-            <w:r>
-              <w:rPr>
-                <w:sz w:val="20"/>
-                <w:szCs w:val="20"/>
-              </w:rPr>
-            </w:r>
+            <w:shd w:val="clear" w:color="auto" w:fill="auto"/>
+          </w:tcPr>
+          <w:p>
+            <w:pPr>
+              <w:pStyle w:val="TableContents"/>
+              <w:rPr>
+                <w:sz w:val="20"/>
+                <w:szCs w:val="20"/>
+              </w:rPr>
+            </w:pPr>
           </w:p>
         </w:tc>
         <w:tc>
@@ -2188,28 +2017,20 @@
               <w:bottom w:val="single" w:sz="2" w:space="0" w:color="000000"/>
               <w:right w:val="single" w:sz="2" w:space="0" w:color="000000"/>
             </w:tcBorders>
-            <w:shd w:fill="auto" w:val="clear"/>
-          </w:tcPr>
-          <w:p>
-            <w:pPr>
-              <w:pStyle w:val="TableContents"/>
-              <w:jc w:val="left"/>
-              <w:rPr>
-                <w:sz w:val="20"/>
-                <w:szCs w:val="20"/>
-              </w:rPr>
-            </w:pPr>
-            <w:r>
-              <w:rPr>
-                <w:sz w:val="20"/>
-                <w:szCs w:val="20"/>
-              </w:rPr>
-            </w:r>
+            <w:shd w:val="clear" w:color="auto" w:fill="auto"/>
+          </w:tcPr>
+          <w:p>
+            <w:pPr>
+              <w:pStyle w:val="TableContents"/>
+              <w:rPr>
+                <w:sz w:val="20"/>
+                <w:szCs w:val="20"/>
+              </w:rPr>
+            </w:pPr>
           </w:p>
         </w:tc>
       </w:tr>
       <w:tr>
-        <w:trPr/>
         <w:tc>
           <w:tcPr>
             <w:tcW w:w="6689" w:type="dxa"/>
@@ -2217,23 +2038,16 @@
               <w:left w:val="single" w:sz="2" w:space="0" w:color="000000"/>
               <w:bottom w:val="single" w:sz="2" w:space="0" w:color="000000"/>
             </w:tcBorders>
-            <w:shd w:fill="auto" w:val="clear"/>
-          </w:tcPr>
-          <w:p>
-            <w:pPr>
-              <w:pStyle w:val="TableContents"/>
-              <w:jc w:val="left"/>
-              <w:rPr>
-                <w:sz w:val="20"/>
-                <w:szCs w:val="20"/>
-              </w:rPr>
-            </w:pPr>
-            <w:r>
-              <w:rPr>
-                <w:sz w:val="20"/>
-                <w:szCs w:val="20"/>
-              </w:rPr>
-            </w:r>
+            <w:shd w:val="clear" w:color="auto" w:fill="auto"/>
+          </w:tcPr>
+          <w:p>
+            <w:pPr>
+              <w:pStyle w:val="TableContents"/>
+              <w:rPr>
+                <w:sz w:val="20"/>
+                <w:szCs w:val="20"/>
+              </w:rPr>
+            </w:pPr>
           </w:p>
         </w:tc>
         <w:tc>
@@ -2243,23 +2057,16 @@
               <w:left w:val="single" w:sz="2" w:space="0" w:color="000000"/>
               <w:bottom w:val="single" w:sz="2" w:space="0" w:color="000000"/>
             </w:tcBorders>
-            <w:shd w:fill="auto" w:val="clear"/>
-          </w:tcPr>
-          <w:p>
-            <w:pPr>
-              <w:pStyle w:val="TableContents"/>
-              <w:jc w:val="left"/>
-              <w:rPr>
-                <w:sz w:val="20"/>
-                <w:szCs w:val="20"/>
-              </w:rPr>
-            </w:pPr>
-            <w:r>
-              <w:rPr>
-                <w:sz w:val="20"/>
-                <w:szCs w:val="20"/>
-              </w:rPr>
-            </w:r>
+            <w:shd w:val="clear" w:color="auto" w:fill="auto"/>
+          </w:tcPr>
+          <w:p>
+            <w:pPr>
+              <w:pStyle w:val="TableContents"/>
+              <w:rPr>
+                <w:sz w:val="20"/>
+                <w:szCs w:val="20"/>
+              </w:rPr>
+            </w:pPr>
           </w:p>
         </w:tc>
         <w:tc>
@@ -2270,28 +2077,20 @@
               <w:bottom w:val="single" w:sz="2" w:space="0" w:color="000000"/>
               <w:right w:val="single" w:sz="2" w:space="0" w:color="000000"/>
             </w:tcBorders>
-            <w:shd w:fill="auto" w:val="clear"/>
-          </w:tcPr>
-          <w:p>
-            <w:pPr>
-              <w:pStyle w:val="TableContents"/>
-              <w:jc w:val="left"/>
-              <w:rPr>
-                <w:sz w:val="20"/>
-                <w:szCs w:val="20"/>
-              </w:rPr>
-            </w:pPr>
-            <w:r>
-              <w:rPr>
-                <w:sz w:val="20"/>
-                <w:szCs w:val="20"/>
-              </w:rPr>
-            </w:r>
+            <w:shd w:val="clear" w:color="auto" w:fill="auto"/>
+          </w:tcPr>
+          <w:p>
+            <w:pPr>
+              <w:pStyle w:val="TableContents"/>
+              <w:rPr>
+                <w:sz w:val="20"/>
+                <w:szCs w:val="20"/>
+              </w:rPr>
+            </w:pPr>
           </w:p>
         </w:tc>
       </w:tr>
       <w:tr>
-        <w:trPr/>
         <w:tc>
           <w:tcPr>
             <w:tcW w:w="6689" w:type="dxa"/>
@@ -2299,23 +2098,16 @@
               <w:left w:val="single" w:sz="2" w:space="0" w:color="000000"/>
               <w:bottom w:val="single" w:sz="2" w:space="0" w:color="000000"/>
             </w:tcBorders>
-            <w:shd w:fill="auto" w:val="clear"/>
-          </w:tcPr>
-          <w:p>
-            <w:pPr>
-              <w:pStyle w:val="TableContents"/>
-              <w:jc w:val="left"/>
-              <w:rPr>
-                <w:sz w:val="20"/>
-                <w:szCs w:val="20"/>
-              </w:rPr>
-            </w:pPr>
-            <w:r>
-              <w:rPr>
-                <w:sz w:val="20"/>
-                <w:szCs w:val="20"/>
-              </w:rPr>
-            </w:r>
+            <w:shd w:val="clear" w:color="auto" w:fill="auto"/>
+          </w:tcPr>
+          <w:p>
+            <w:pPr>
+              <w:pStyle w:val="TableContents"/>
+              <w:rPr>
+                <w:sz w:val="20"/>
+                <w:szCs w:val="20"/>
+              </w:rPr>
+            </w:pPr>
           </w:p>
         </w:tc>
         <w:tc>
@@ -2325,23 +2117,16 @@
               <w:left w:val="single" w:sz="2" w:space="0" w:color="000000"/>
               <w:bottom w:val="single" w:sz="2" w:space="0" w:color="000000"/>
             </w:tcBorders>
-            <w:shd w:fill="auto" w:val="clear"/>
-          </w:tcPr>
-          <w:p>
-            <w:pPr>
-              <w:pStyle w:val="TableContents"/>
-              <w:jc w:val="left"/>
-              <w:rPr>
-                <w:sz w:val="20"/>
-                <w:szCs w:val="20"/>
-              </w:rPr>
-            </w:pPr>
-            <w:r>
-              <w:rPr>
-                <w:sz w:val="20"/>
-                <w:szCs w:val="20"/>
-              </w:rPr>
-            </w:r>
+            <w:shd w:val="clear" w:color="auto" w:fill="auto"/>
+          </w:tcPr>
+          <w:p>
+            <w:pPr>
+              <w:pStyle w:val="TableContents"/>
+              <w:rPr>
+                <w:sz w:val="20"/>
+                <w:szCs w:val="20"/>
+              </w:rPr>
+            </w:pPr>
           </w:p>
         </w:tc>
         <w:tc>
@@ -2352,28 +2137,20 @@
               <w:bottom w:val="single" w:sz="2" w:space="0" w:color="000000"/>
               <w:right w:val="single" w:sz="2" w:space="0" w:color="000000"/>
             </w:tcBorders>
-            <w:shd w:fill="auto" w:val="clear"/>
-          </w:tcPr>
-          <w:p>
-            <w:pPr>
-              <w:pStyle w:val="TableContents"/>
-              <w:jc w:val="left"/>
-              <w:rPr>
-                <w:sz w:val="20"/>
-                <w:szCs w:val="20"/>
-              </w:rPr>
-            </w:pPr>
-            <w:r>
-              <w:rPr>
-                <w:sz w:val="20"/>
-                <w:szCs w:val="20"/>
-              </w:rPr>
-            </w:r>
+            <w:shd w:val="clear" w:color="auto" w:fill="auto"/>
+          </w:tcPr>
+          <w:p>
+            <w:pPr>
+              <w:pStyle w:val="TableContents"/>
+              <w:rPr>
+                <w:sz w:val="20"/>
+                <w:szCs w:val="20"/>
+              </w:rPr>
+            </w:pPr>
           </w:p>
         </w:tc>
       </w:tr>
       <w:tr>
-        <w:trPr/>
         <w:tc>
           <w:tcPr>
             <w:tcW w:w="6689" w:type="dxa"/>
@@ -2381,23 +2158,16 @@
               <w:left w:val="single" w:sz="2" w:space="0" w:color="000000"/>
               <w:bottom w:val="single" w:sz="2" w:space="0" w:color="000000"/>
             </w:tcBorders>
-            <w:shd w:fill="auto" w:val="clear"/>
-          </w:tcPr>
-          <w:p>
-            <w:pPr>
-              <w:pStyle w:val="TableContents"/>
-              <w:jc w:val="left"/>
-              <w:rPr>
-                <w:sz w:val="20"/>
-                <w:szCs w:val="20"/>
-              </w:rPr>
-            </w:pPr>
-            <w:r>
-              <w:rPr>
-                <w:sz w:val="20"/>
-                <w:szCs w:val="20"/>
-              </w:rPr>
-            </w:r>
+            <w:shd w:val="clear" w:color="auto" w:fill="auto"/>
+          </w:tcPr>
+          <w:p>
+            <w:pPr>
+              <w:pStyle w:val="TableContents"/>
+              <w:rPr>
+                <w:sz w:val="20"/>
+                <w:szCs w:val="20"/>
+              </w:rPr>
+            </w:pPr>
           </w:p>
         </w:tc>
         <w:tc>
@@ -2407,23 +2177,16 @@
               <w:left w:val="single" w:sz="2" w:space="0" w:color="000000"/>
               <w:bottom w:val="single" w:sz="2" w:space="0" w:color="000000"/>
             </w:tcBorders>
-            <w:shd w:fill="auto" w:val="clear"/>
-          </w:tcPr>
-          <w:p>
-            <w:pPr>
-              <w:pStyle w:val="TableContents"/>
-              <w:jc w:val="left"/>
-              <w:rPr>
-                <w:sz w:val="20"/>
-                <w:szCs w:val="20"/>
-              </w:rPr>
-            </w:pPr>
-            <w:r>
-              <w:rPr>
-                <w:sz w:val="20"/>
-                <w:szCs w:val="20"/>
-              </w:rPr>
-            </w:r>
+            <w:shd w:val="clear" w:color="auto" w:fill="auto"/>
+          </w:tcPr>
+          <w:p>
+            <w:pPr>
+              <w:pStyle w:val="TableContents"/>
+              <w:rPr>
+                <w:sz w:val="20"/>
+                <w:szCs w:val="20"/>
+              </w:rPr>
+            </w:pPr>
           </w:p>
         </w:tc>
         <w:tc>
@@ -2434,53 +2197,133 @@
               <w:bottom w:val="single" w:sz="2" w:space="0" w:color="000000"/>
               <w:right w:val="single" w:sz="2" w:space="0" w:color="000000"/>
             </w:tcBorders>
-            <w:shd w:fill="auto" w:val="clear"/>
-          </w:tcPr>
-          <w:p>
-            <w:pPr>
-              <w:pStyle w:val="TableContents"/>
-              <w:jc w:val="left"/>
-              <w:rPr>
-                <w:sz w:val="20"/>
-                <w:szCs w:val="20"/>
-              </w:rPr>
-            </w:pPr>
-            <w:r>
-              <w:rPr>
-                <w:sz w:val="20"/>
-                <w:szCs w:val="20"/>
-              </w:rPr>
-            </w:r>
+            <w:shd w:val="clear" w:color="auto" w:fill="auto"/>
+          </w:tcPr>
+          <w:p>
+            <w:pPr>
+              <w:pStyle w:val="TableContents"/>
+              <w:rPr>
+                <w:sz w:val="20"/>
+                <w:szCs w:val="20"/>
+              </w:rPr>
+            </w:pPr>
           </w:p>
         </w:tc>
       </w:tr>
     </w:tbl>
-    <w:p>
-      <w:pPr>
-        <w:pStyle w:val="Normal"/>
-        <w:jc w:val="left"/>
-        <w:rPr/>
-      </w:pPr>
-      <w:r>
-        <w:rPr/>
-      </w:r>
-    </w:p>
+    <w:p/>
     <w:sectPr>
-      <w:type w:val="nextPage"/>
       <w:pgSz w:w="12240" w:h="15840"/>
-      <w:pgMar w:left="1134" w:right="1134" w:header="0" w:top="1134" w:footer="0" w:bottom="1134" w:gutter="0"/>
-      <w:pgNumType w:fmt="decimal"/>
-      <w:formProt w:val="false"/>
-      <w:textDirection w:val="lrTb"/>
-      <w:docGrid w:type="default" w:linePitch="100" w:charSpace="0"/>
+      <w:pgMar w:top="1134" w:right="1134" w:bottom="1134" w:left="1134" w:header="0" w:footer="0" w:gutter="0"/>
+      <w:cols w:space="720"/>
+      <w:formProt w:val="0"/>
+      <w:docGrid w:linePitch="100"/>
     </w:sectPr>
   </w:body>
 </w:document>
 </file>
 
 <file path=word/numbering.xml><?xml version="1.0" encoding="utf-8"?>
-<w:numbering xmlns:w="http://schemas.openxmlformats.org/wordprocessingml/2006/main" xmlns:o="urn:schemas-microsoft-com:office:office" xmlns:r="http://schemas.openxmlformats.org/officeDocument/2006/relationships" xmlns:v="urn:schemas-microsoft-com:vml">
-  <w:abstractNum w:abstractNumId="1">
+<w:numbering xmlns:wpc="http://schemas.microsoft.com/office/word/2010/wordprocessingCanvas" xmlns:cx="http://schemas.microsoft.com/office/drawing/2014/chartex" xmlns:cx1="http://schemas.microsoft.com/office/drawing/2015/9/8/chartex" xmlns:cx2="http://schemas.microsoft.com/office/drawing/2015/10/21/chartex" xmlns:cx3="http://schemas.microsoft.com/office/drawing/2016/5/9/chartex" xmlns:cx4="http://schemas.microsoft.com/office/drawing/2016/5/10/chartex" xmlns:cx5="http://schemas.microsoft.com/office/drawing/2016/5/11/chartex" xmlns:cx6="http://schemas.microsoft.com/office/drawing/2016/5/12/chartex" xmlns:cx7="http://schemas.microsoft.com/office/drawing/2016/5/13/chartex" xmlns:cx8="http://schemas.microsoft.com/office/drawing/2016/5/14/chartex" xmlns:mc="http://schemas.openxmlformats.org/markup-compatibility/2006" xmlns:aink="http://schemas.microsoft.com/office/drawing/2016/ink" xmlns:am3d="http://schemas.microsoft.com/office/drawing/2017/model3d" xmlns:o="urn:schemas-microsoft-com:office:office" xmlns:r="http://schemas.openxmlformats.org/officeDocument/2006/relationships" xmlns:m="http://schemas.openxmlformats.org/officeDocument/2006/math" xmlns:v="urn:schemas-microsoft-com:vml" xmlns:wp14="http://schemas.microsoft.com/office/word/2010/wordprocessingDrawing" xmlns:wp="http://schemas.openxmlformats.org/drawingml/2006/wordprocessingDrawing" xmlns:w10="urn:schemas-microsoft-com:office:word" xmlns:w="http://schemas.openxmlformats.org/wordprocessingml/2006/main" xmlns:w14="http://schemas.microsoft.com/office/word/2010/wordml" xmlns:w15="http://schemas.microsoft.com/office/word/2012/wordml" xmlns:w16cid="http://schemas.microsoft.com/office/word/2016/wordml/cid" xmlns:w16se="http://schemas.microsoft.com/office/word/2015/wordml/symex" xmlns:wpg="http://schemas.microsoft.com/office/word/2010/wordprocessingGroup" xmlns:wpi="http://schemas.microsoft.com/office/word/2010/wordprocessingInk" xmlns:wne="http://schemas.microsoft.com/office/word/2006/wordml" xmlns:wps="http://schemas.microsoft.com/office/word/2010/wordprocessingShape" mc:Ignorable="w14 w15 w16se w16cid wp14">
+  <w:abstractNum w:abstractNumId="0" w15:restartNumberingAfterBreak="0">
+    <w:nsid w:val="0AE076F2"/>
+    <w:multiLevelType w:val="multilevel"/>
+    <w:tmpl w:val="02B2BFCC"/>
+    <w:lvl w:ilvl="0">
+      <w:start w:val="1"/>
+      <w:numFmt w:val="none"/>
+      <w:suff w:val="nothing"/>
+      <w:lvlText w:val=""/>
+      <w:lvlJc w:val="left"/>
+      <w:pPr>
+        <w:ind w:left="0" w:firstLine="0"/>
+      </w:pPr>
+    </w:lvl>
+    <w:lvl w:ilvl="1">
+      <w:start w:val="1"/>
+      <w:numFmt w:val="none"/>
+      <w:suff w:val="nothing"/>
+      <w:lvlText w:val=""/>
+      <w:lvlJc w:val="left"/>
+      <w:pPr>
+        <w:ind w:left="0" w:firstLine="0"/>
+      </w:pPr>
+    </w:lvl>
+    <w:lvl w:ilvl="2">
+      <w:start w:val="1"/>
+      <w:numFmt w:val="none"/>
+      <w:suff w:val="nothing"/>
+      <w:lvlText w:val=""/>
+      <w:lvlJc w:val="left"/>
+      <w:pPr>
+        <w:ind w:left="0" w:firstLine="0"/>
+      </w:pPr>
+    </w:lvl>
+    <w:lvl w:ilvl="3">
+      <w:start w:val="1"/>
+      <w:numFmt w:val="none"/>
+      <w:suff w:val="nothing"/>
+      <w:lvlText w:val=""/>
+      <w:lvlJc w:val="left"/>
+      <w:pPr>
+        <w:ind w:left="0" w:firstLine="0"/>
+      </w:pPr>
+    </w:lvl>
+    <w:lvl w:ilvl="4">
+      <w:start w:val="1"/>
+      <w:numFmt w:val="none"/>
+      <w:suff w:val="nothing"/>
+      <w:lvlText w:val=""/>
+      <w:lvlJc w:val="left"/>
+      <w:pPr>
+        <w:ind w:left="0" w:firstLine="0"/>
+      </w:pPr>
+    </w:lvl>
+    <w:lvl w:ilvl="5">
+      <w:start w:val="1"/>
+      <w:numFmt w:val="none"/>
+      <w:suff w:val="nothing"/>
+      <w:lvlText w:val=""/>
+      <w:lvlJc w:val="left"/>
+      <w:pPr>
+        <w:ind w:left="0" w:firstLine="0"/>
+      </w:pPr>
+    </w:lvl>
+    <w:lvl w:ilvl="6">
+      <w:start w:val="1"/>
+      <w:numFmt w:val="none"/>
+      <w:suff w:val="nothing"/>
+      <w:lvlText w:val=""/>
+      <w:lvlJc w:val="left"/>
+      <w:pPr>
+        <w:ind w:left="0" w:firstLine="0"/>
+      </w:pPr>
+    </w:lvl>
+    <w:lvl w:ilvl="7">
+      <w:start w:val="1"/>
+      <w:numFmt w:val="none"/>
+      <w:suff w:val="nothing"/>
+      <w:lvlText w:val=""/>
+      <w:lvlJc w:val="left"/>
+      <w:pPr>
+        <w:ind w:left="0" w:firstLine="0"/>
+      </w:pPr>
+    </w:lvl>
+    <w:lvl w:ilvl="8">
+      <w:start w:val="1"/>
+      <w:numFmt w:val="none"/>
+      <w:suff w:val="nothing"/>
+      <w:lvlText w:val=""/>
+      <w:lvlJc w:val="left"/>
+      <w:pPr>
+        <w:ind w:left="0" w:firstLine="0"/>
+      </w:pPr>
+    </w:lvl>
+  </w:abstractNum>
+  <w:abstractNum w:abstractNumId="1" w15:restartNumberingAfterBreak="0">
+    <w:nsid w:val="42AC7F82"/>
+    <w:multiLevelType w:val="multilevel"/>
+    <w:tmpl w:val="DC4602C8"/>
     <w:lvl w:ilvl="0">
       <w:start w:val="1"/>
       <w:numFmt w:val="bullet"/>
@@ -2493,10 +2336,9 @@
         <w:ind w:left="720" w:hanging="360"/>
       </w:pPr>
       <w:rPr>
-        <w:rFonts w:ascii="Symbol" w:hAnsi="Symbol" w:cs="Symbol" w:hint="default"/>
+        <w:rFonts w:ascii="Symbol" w:hAnsi="Symbol" w:cs="OpenSymbol" w:hint="default"/>
+        <w:b w:val="0"/>
         <w:sz w:val="20"/>
-        <w:b w:val="false"/>
-        <w:rFonts w:cs="OpenSymbol"/>
       </w:rPr>
     </w:lvl>
     <w:lvl w:ilvl="1">
@@ -2512,7 +2354,6 @@
       </w:pPr>
       <w:rPr>
         <w:rFonts w:ascii="OpenSymbol" w:hAnsi="OpenSymbol" w:cs="OpenSymbol" w:hint="default"/>
-        <w:rFonts w:cs="OpenSymbol"/>
       </w:rPr>
     </w:lvl>
     <w:lvl w:ilvl="2">
@@ -2528,7 +2369,6 @@
       </w:pPr>
       <w:rPr>
         <w:rFonts w:ascii="OpenSymbol" w:hAnsi="OpenSymbol" w:cs="OpenSymbol" w:hint="default"/>
-        <w:rFonts w:cs="OpenSymbol"/>
       </w:rPr>
     </w:lvl>
     <w:lvl w:ilvl="3">
@@ -2543,8 +2383,7 @@
         <w:ind w:left="1800" w:hanging="360"/>
       </w:pPr>
       <w:rPr>
-        <w:rFonts w:ascii="Symbol" w:hAnsi="Symbol" w:cs="Symbol" w:hint="default"/>
-        <w:rFonts w:cs="OpenSymbol"/>
+        <w:rFonts w:ascii="Symbol" w:hAnsi="Symbol" w:cs="OpenSymbol" w:hint="default"/>
       </w:rPr>
     </w:lvl>
     <w:lvl w:ilvl="4">
@@ -2560,7 +2399,6 @@
       </w:pPr>
       <w:rPr>
         <w:rFonts w:ascii="OpenSymbol" w:hAnsi="OpenSymbol" w:cs="OpenSymbol" w:hint="default"/>
-        <w:rFonts w:cs="OpenSymbol"/>
       </w:rPr>
     </w:lvl>
     <w:lvl w:ilvl="5">
@@ -2576,7 +2414,6 @@
       </w:pPr>
       <w:rPr>
         <w:rFonts w:ascii="OpenSymbol" w:hAnsi="OpenSymbol" w:cs="OpenSymbol" w:hint="default"/>
-        <w:rFonts w:cs="OpenSymbol"/>
       </w:rPr>
     </w:lvl>
     <w:lvl w:ilvl="6">
@@ -2591,8 +2428,7 @@
         <w:ind w:left="2880" w:hanging="360"/>
       </w:pPr>
       <w:rPr>
-        <w:rFonts w:ascii="Symbol" w:hAnsi="Symbol" w:cs="Symbol" w:hint="default"/>
-        <w:rFonts w:cs="OpenSymbol"/>
+        <w:rFonts w:ascii="Symbol" w:hAnsi="Symbol" w:cs="OpenSymbol" w:hint="default"/>
       </w:rPr>
     </w:lvl>
     <w:lvl w:ilvl="7">
@@ -2608,7 +2444,6 @@
       </w:pPr>
       <w:rPr>
         <w:rFonts w:ascii="OpenSymbol" w:hAnsi="OpenSymbol" w:cs="OpenSymbol" w:hint="default"/>
-        <w:rFonts w:cs="OpenSymbol"/>
       </w:rPr>
     </w:lvl>
     <w:lvl w:ilvl="8">
@@ -2624,256 +2459,551 @@
       </w:pPr>
       <w:rPr>
         <w:rFonts w:ascii="OpenSymbol" w:hAnsi="OpenSymbol" w:cs="OpenSymbol" w:hint="default"/>
-        <w:rFonts w:cs="OpenSymbol"/>
       </w:rPr>
-    </w:lvl>
-  </w:abstractNum>
-  <w:abstractNum w:abstractNumId="2">
-    <w:lvl w:ilvl="0">
-      <w:start w:val="1"/>
-      <w:numFmt w:val="none"/>
-      <w:suff w:val="nothing"/>
-      <w:lvlText w:val=""/>
-      <w:lvlJc w:val="left"/>
-      <w:pPr>
-        <w:ind w:left="0" w:hanging="0"/>
-      </w:pPr>
-    </w:lvl>
-    <w:lvl w:ilvl="1">
-      <w:start w:val="1"/>
-      <w:numFmt w:val="none"/>
-      <w:suff w:val="nothing"/>
-      <w:lvlText w:val=""/>
-      <w:lvlJc w:val="left"/>
-      <w:pPr>
-        <w:ind w:left="0" w:hanging="0"/>
-      </w:pPr>
-    </w:lvl>
-    <w:lvl w:ilvl="2">
-      <w:start w:val="1"/>
-      <w:numFmt w:val="none"/>
-      <w:suff w:val="nothing"/>
-      <w:lvlText w:val=""/>
-      <w:lvlJc w:val="left"/>
-      <w:pPr>
-        <w:ind w:left="0" w:hanging="0"/>
-      </w:pPr>
-    </w:lvl>
-    <w:lvl w:ilvl="3">
-      <w:start w:val="1"/>
-      <w:numFmt w:val="none"/>
-      <w:suff w:val="nothing"/>
-      <w:lvlText w:val=""/>
-      <w:lvlJc w:val="left"/>
-      <w:pPr>
-        <w:ind w:left="0" w:hanging="0"/>
-      </w:pPr>
-    </w:lvl>
-    <w:lvl w:ilvl="4">
-      <w:start w:val="1"/>
-      <w:numFmt w:val="none"/>
-      <w:suff w:val="nothing"/>
-      <w:lvlText w:val=""/>
-      <w:lvlJc w:val="left"/>
-      <w:pPr>
-        <w:ind w:left="0" w:hanging="0"/>
-      </w:pPr>
-    </w:lvl>
-    <w:lvl w:ilvl="5">
-      <w:start w:val="1"/>
-      <w:numFmt w:val="none"/>
-      <w:suff w:val="nothing"/>
-      <w:lvlText w:val=""/>
-      <w:lvlJc w:val="left"/>
-      <w:pPr>
-        <w:ind w:left="0" w:hanging="0"/>
-      </w:pPr>
-    </w:lvl>
-    <w:lvl w:ilvl="6">
-      <w:start w:val="1"/>
-      <w:numFmt w:val="none"/>
-      <w:suff w:val="nothing"/>
-      <w:lvlText w:val=""/>
-      <w:lvlJc w:val="left"/>
-      <w:pPr>
-        <w:ind w:left="0" w:hanging="0"/>
-      </w:pPr>
-    </w:lvl>
-    <w:lvl w:ilvl="7">
-      <w:start w:val="1"/>
-      <w:numFmt w:val="none"/>
-      <w:suff w:val="nothing"/>
-      <w:lvlText w:val=""/>
-      <w:lvlJc w:val="left"/>
-      <w:pPr>
-        <w:ind w:left="0" w:hanging="0"/>
-      </w:pPr>
-    </w:lvl>
-    <w:lvl w:ilvl="8">
-      <w:start w:val="1"/>
-      <w:numFmt w:val="none"/>
-      <w:suff w:val="nothing"/>
-      <w:lvlText w:val=""/>
-      <w:lvlJc w:val="left"/>
-      <w:pPr>
-        <w:ind w:left="0" w:hanging="0"/>
-      </w:pPr>
     </w:lvl>
   </w:abstractNum>
   <w:num w:numId="1">
     <w:abstractNumId w:val="1"/>
   </w:num>
   <w:num w:numId="2">
-    <w:abstractNumId w:val="2"/>
+    <w:abstractNumId w:val="0"/>
   </w:num>
 </w:numbering>
 </file>
 
 <file path=word/styles.xml><?xml version="1.0" encoding="utf-8"?>
-<w:styles xmlns:w="http://schemas.openxmlformats.org/wordprocessingml/2006/main" xmlns:w14="http://schemas.microsoft.com/office/word/2010/wordml" xmlns:mc="http://schemas.openxmlformats.org/markup-compatibility/2006" mc:Ignorable="w14">
+<w:styles xmlns:mc="http://schemas.openxmlformats.org/markup-compatibility/2006" xmlns:r="http://schemas.openxmlformats.org/officeDocument/2006/relationships" xmlns:w="http://schemas.openxmlformats.org/wordprocessingml/2006/main" xmlns:w14="http://schemas.microsoft.com/office/word/2010/wordml" xmlns:w15="http://schemas.microsoft.com/office/word/2012/wordml" xmlns:w16cid="http://schemas.microsoft.com/office/word/2016/wordml/cid" xmlns:w16se="http://schemas.microsoft.com/office/word/2015/wordml/symex" mc:Ignorable="w14 w15 w16se w16cid">
   <w:docDefaults>
     <w:rPrDefault>
       <w:rPr>
-        <w:rFonts w:ascii="Liberation Serif" w:hAnsi="Liberation Serif" w:eastAsia="Droid Sans Fallback" w:cs="Noto Sans Devanagari"/>
+        <w:rFonts w:ascii="Liberation Serif" w:eastAsia="Droid Sans Fallback" w:hAnsi="Liberation Serif" w:cs="Noto Sans Devanagari"/>
         <w:kern w:val="2"/>
         <w:szCs w:val="24"/>
         <w:lang w:val="en-AU" w:eastAsia="zh-CN" w:bidi="hi-IN"/>
       </w:rPr>
     </w:rPrDefault>
-    <w:pPrDefault>
-      <w:pPr/>
-    </w:pPrDefault>
+    <w:pPrDefault/>
   </w:docDefaults>
-  <w:style w:type="paragraph" w:styleId="Normal">
+  <w:latentStyles w:defLockedState="0" w:defUIPriority="99" w:defSemiHidden="0" w:defUnhideWhenUsed="0" w:defQFormat="0" w:count="376">
+    <w:lsdException w:name="Normal" w:uiPriority="0" w:qFormat="1"/>
+    <w:lsdException w:name="heading 1" w:uiPriority="9" w:qFormat="1"/>
+    <w:lsdException w:name="heading 2" w:semiHidden="1" w:uiPriority="9" w:unhideWhenUsed="1" w:qFormat="1"/>
+    <w:lsdException w:name="heading 3" w:semiHidden="1" w:uiPriority="9" w:unhideWhenUsed="1" w:qFormat="1"/>
+    <w:lsdException w:name="heading 4" w:semiHidden="1" w:uiPriority="9" w:unhideWhenUsed="1" w:qFormat="1"/>
+    <w:lsdException w:name="heading 5" w:semiHidden="1" w:uiPriority="9" w:unhideWhenUsed="1" w:qFormat="1"/>
+    <w:lsdException w:name="heading 6" w:semiHidden="1" w:uiPriority="9" w:unhideWhenUsed="1" w:qFormat="1"/>
+    <w:lsdException w:name="heading 7" w:semiHidden="1" w:uiPriority="9" w:unhideWhenUsed="1" w:qFormat="1"/>
+    <w:lsdException w:name="heading 8" w:semiHidden="1" w:uiPriority="9" w:unhideWhenUsed="1" w:qFormat="1"/>
+    <w:lsdException w:name="heading 9" w:semiHidden="1" w:uiPriority="9" w:unhideWhenUsed="1" w:qFormat="1"/>
+    <w:lsdException w:name="index 1" w:semiHidden="1" w:unhideWhenUsed="1"/>
+    <w:lsdException w:name="index 2" w:semiHidden="1" w:unhideWhenUsed="1"/>
+    <w:lsdException w:name="index 3" w:semiHidden="1" w:unhideWhenUsed="1"/>
+    <w:lsdException w:name="index 4" w:semiHidden="1" w:unhideWhenUsed="1"/>
+    <w:lsdException w:name="index 5" w:semiHidden="1" w:unhideWhenUsed="1"/>
+    <w:lsdException w:name="index 6" w:semiHidden="1" w:unhideWhenUsed="1"/>
+    <w:lsdException w:name="index 7" w:semiHidden="1" w:unhideWhenUsed="1"/>
+    <w:lsdException w:name="index 8" w:semiHidden="1" w:unhideWhenUsed="1"/>
+    <w:lsdException w:name="index 9" w:semiHidden="1" w:unhideWhenUsed="1"/>
+    <w:lsdException w:name="toc 1" w:semiHidden="1" w:uiPriority="39" w:unhideWhenUsed="1"/>
+    <w:lsdException w:name="toc 2" w:semiHidden="1" w:uiPriority="39" w:unhideWhenUsed="1"/>
+    <w:lsdException w:name="toc 3" w:semiHidden="1" w:uiPriority="39" w:unhideWhenUsed="1"/>
+    <w:lsdException w:name="toc 4" w:semiHidden="1" w:uiPriority="39" w:unhideWhenUsed="1"/>
+    <w:lsdException w:name="toc 5" w:semiHidden="1" w:uiPriority="39" w:unhideWhenUsed="1"/>
+    <w:lsdException w:name="toc 6" w:semiHidden="1" w:uiPriority="39" w:unhideWhenUsed="1"/>
+    <w:lsdException w:name="toc 7" w:semiHidden="1" w:uiPriority="39" w:unhideWhenUsed="1"/>
+    <w:lsdException w:name="toc 8" w:semiHidden="1" w:uiPriority="39" w:unhideWhenUsed="1"/>
+    <w:lsdException w:name="toc 9" w:semiHidden="1" w:uiPriority="39" w:unhideWhenUsed="1"/>
+    <w:lsdException w:name="Normal Indent" w:semiHidden="1" w:unhideWhenUsed="1"/>
+    <w:lsdException w:name="footnote text" w:semiHidden="1" w:unhideWhenUsed="1"/>
+    <w:lsdException w:name="annotation text" w:semiHidden="1" w:unhideWhenUsed="1"/>
+    <w:lsdException w:name="header" w:semiHidden="1" w:unhideWhenUsed="1"/>
+    <w:lsdException w:name="footer" w:semiHidden="1" w:unhideWhenUsed="1"/>
+    <w:lsdException w:name="index heading" w:semiHidden="1" w:unhideWhenUsed="1"/>
+    <w:lsdException w:name="caption" w:semiHidden="1" w:uiPriority="35" w:unhideWhenUsed="1" w:qFormat="1"/>
+    <w:lsdException w:name="table of figures" w:semiHidden="1" w:unhideWhenUsed="1"/>
+    <w:lsdException w:name="envelope address" w:semiHidden="1" w:unhideWhenUsed="1"/>
+    <w:lsdException w:name="envelope return" w:semiHidden="1" w:unhideWhenUsed="1"/>
+    <w:lsdException w:name="footnote reference" w:semiHidden="1" w:unhideWhenUsed="1"/>
+    <w:lsdException w:name="annotation reference" w:semiHidden="1" w:unhideWhenUsed="1"/>
+    <w:lsdException w:name="line number" w:semiHidden="1" w:unhideWhenUsed="1"/>
+    <w:lsdException w:name="page number" w:semiHidden="1" w:unhideWhenUsed="1"/>
+    <w:lsdException w:name="endnote reference" w:semiHidden="1" w:unhideWhenUsed="1"/>
+    <w:lsdException w:name="endnote text" w:semiHidden="1" w:unhideWhenUsed="1"/>
+    <w:lsdException w:name="table of authorities" w:semiHidden="1" w:unhideWhenUsed="1"/>
+    <w:lsdException w:name="macro" w:semiHidden="1" w:unhideWhenUsed="1"/>
+    <w:lsdException w:name="toa heading" w:semiHidden="1" w:unhideWhenUsed="1"/>
+    <w:lsdException w:name="List" w:semiHidden="1" w:unhideWhenUsed="1"/>
+    <w:lsdException w:name="List Bullet" w:semiHidden="1" w:unhideWhenUsed="1"/>
+    <w:lsdException w:name="List Number" w:semiHidden="1" w:unhideWhenUsed="1"/>
+    <w:lsdException w:name="List 2" w:semiHidden="1" w:unhideWhenUsed="1"/>
+    <w:lsdException w:name="List 3" w:semiHidden="1" w:unhideWhenUsed="1"/>
+    <w:lsdException w:name="List 4" w:semiHidden="1" w:unhideWhenUsed="1"/>
+    <w:lsdException w:name="List 5" w:semiHidden="1" w:unhideWhenUsed="1"/>
+    <w:lsdException w:name="List Bullet 2" w:semiHidden="1" w:unhideWhenUsed="1"/>
+    <w:lsdException w:name="List Bullet 3" w:semiHidden="1" w:unhideWhenUsed="1"/>
+    <w:lsdException w:name="List Bullet 4" w:semiHidden="1" w:unhideWhenUsed="1"/>
+    <w:lsdException w:name="List Bullet 5" w:semiHidden="1" w:unhideWhenUsed="1"/>
+    <w:lsdException w:name="List Number 2" w:semiHidden="1" w:unhideWhenUsed="1"/>
+    <w:lsdException w:name="List Number 3" w:semiHidden="1" w:unhideWhenUsed="1"/>
+    <w:lsdException w:name="List Number 4" w:semiHidden="1" w:unhideWhenUsed="1"/>
+    <w:lsdException w:name="List Number 5" w:semiHidden="1" w:unhideWhenUsed="1"/>
+    <w:lsdException w:name="Title" w:uiPriority="10" w:qFormat="1"/>
+    <w:lsdException w:name="Closing" w:semiHidden="1" w:unhideWhenUsed="1"/>
+    <w:lsdException w:name="Signature" w:semiHidden="1" w:unhideWhenUsed="1"/>
+    <w:lsdException w:name="Default Paragraph Font" w:semiHidden="1" w:uiPriority="1" w:unhideWhenUsed="1"/>
+    <w:lsdException w:name="Body Text" w:semiHidden="1" w:unhideWhenUsed="1"/>
+    <w:lsdException w:name="Body Text Indent" w:semiHidden="1" w:unhideWhenUsed="1"/>
+    <w:lsdException w:name="List Continue" w:semiHidden="1" w:unhideWhenUsed="1"/>
+    <w:lsdException w:name="List Continue 2" w:semiHidden="1" w:unhideWhenUsed="1"/>
+    <w:lsdException w:name="List Continue 3" w:semiHidden="1" w:unhideWhenUsed="1"/>
+    <w:lsdException w:name="List Continue 4" w:semiHidden="1" w:unhideWhenUsed="1"/>
+    <w:lsdException w:name="List Continue 5" w:semiHidden="1" w:unhideWhenUsed="1"/>
+    <w:lsdException w:name="Message Header" w:semiHidden="1" w:unhideWhenUsed="1"/>
+    <w:lsdException w:name="Subtitle" w:uiPriority="11" w:qFormat="1"/>
+    <w:lsdException w:name="Salutation" w:semiHidden="1" w:unhideWhenUsed="1"/>
+    <w:lsdException w:name="Date" w:semiHidden="1" w:unhideWhenUsed="1"/>
+    <w:lsdException w:name="Body Text First Indent" w:semiHidden="1" w:unhideWhenUsed="1"/>
+    <w:lsdException w:name="Body Text First Indent 2" w:semiHidden="1" w:unhideWhenUsed="1"/>
+    <w:lsdException w:name="Note Heading" w:semiHidden="1" w:unhideWhenUsed="1"/>
+    <w:lsdException w:name="Body Text 2" w:semiHidden="1" w:unhideWhenUsed="1"/>
+    <w:lsdException w:name="Body Text 3" w:semiHidden="1" w:unhideWhenUsed="1"/>
+    <w:lsdException w:name="Body Text Indent 2" w:semiHidden="1" w:unhideWhenUsed="1"/>
+    <w:lsdException w:name="Body Text Indent 3" w:semiHidden="1" w:unhideWhenUsed="1"/>
+    <w:lsdException w:name="Block Text" w:semiHidden="1" w:unhideWhenUsed="1"/>
+    <w:lsdException w:name="Hyperlink" w:semiHidden="1" w:unhideWhenUsed="1"/>
+    <w:lsdException w:name="FollowedHyperlink" w:semiHidden="1" w:unhideWhenUsed="1"/>
+    <w:lsdException w:name="Strong" w:uiPriority="22" w:qFormat="1"/>
+    <w:lsdException w:name="Emphasis" w:uiPriority="20" w:qFormat="1"/>
+    <w:lsdException w:name="Document Map" w:semiHidden="1" w:unhideWhenUsed="1"/>
+    <w:lsdException w:name="Plain Text" w:semiHidden="1" w:unhideWhenUsed="1"/>
+    <w:lsdException w:name="E-mail Signature" w:semiHidden="1" w:unhideWhenUsed="1"/>
+    <w:lsdException w:name="HTML Top of Form" w:semiHidden="1" w:unhideWhenUsed="1"/>
+    <w:lsdException w:name="HTML Bottom of Form" w:semiHidden="1" w:unhideWhenUsed="1"/>
+    <w:lsdException w:name="Normal (Web)" w:semiHidden="1" w:unhideWhenUsed="1"/>
+    <w:lsdException w:name="HTML Acronym" w:semiHidden="1" w:unhideWhenUsed="1"/>
+    <w:lsdException w:name="HTML Address" w:semiHidden="1" w:unhideWhenUsed="1"/>
+    <w:lsdException w:name="HTML Cite" w:semiHidden="1" w:unhideWhenUsed="1"/>
+    <w:lsdException w:name="HTML Code" w:semiHidden="1" w:unhideWhenUsed="1"/>
+    <w:lsdException w:name="HTML Definition" w:semiHidden="1" w:unhideWhenUsed="1"/>
+    <w:lsdException w:name="HTML Keyboard" w:semiHidden="1" w:unhideWhenUsed="1"/>
+    <w:lsdException w:name="HTML Preformatted" w:semiHidden="1" w:unhideWhenUsed="1"/>
+    <w:lsdException w:name="HTML Sample" w:semiHidden="1" w:unhideWhenUsed="1"/>
+    <w:lsdException w:name="HTML Typewriter" w:semiHidden="1" w:unhideWhenUsed="1"/>
+    <w:lsdException w:name="HTML Variable" w:semiHidden="1" w:unhideWhenUsed="1"/>
+    <w:lsdException w:name="Normal Table" w:semiHidden="1" w:unhideWhenUsed="1"/>
+    <w:lsdException w:name="annotation subject" w:semiHidden="1" w:unhideWhenUsed="1"/>
+    <w:lsdException w:name="No List" w:semiHidden="1" w:unhideWhenUsed="1"/>
+    <w:lsdException w:name="Outline List 1" w:semiHidden="1" w:unhideWhenUsed="1"/>
+    <w:lsdException w:name="Outline List 2" w:semiHidden="1" w:unhideWhenUsed="1"/>
+    <w:lsdException w:name="Outline List 3" w:semiHidden="1" w:unhideWhenUsed="1"/>
+    <w:lsdException w:name="Table Simple 1" w:semiHidden="1" w:unhideWhenUsed="1"/>
+    <w:lsdException w:name="Table Simple 2" w:semiHidden="1" w:unhideWhenUsed="1"/>
+    <w:lsdException w:name="Table Simple 3" w:semiHidden="1" w:unhideWhenUsed="1"/>
+    <w:lsdException w:name="Table Classic 1" w:semiHidden="1" w:unhideWhenUsed="1"/>
+    <w:lsdException w:name="Table Classic 2" w:semiHidden="1" w:unhideWhenUsed="1"/>
+    <w:lsdException w:name="Table Classic 3" w:semiHidden="1" w:unhideWhenUsed="1"/>
+    <w:lsdException w:name="Table Classic 4" w:semiHidden="1" w:unhideWhenUsed="1"/>
+    <w:lsdException w:name="Table Colorful 1" w:semiHidden="1" w:unhideWhenUsed="1"/>
+    <w:lsdException w:name="Table Colorful 2" w:semiHidden="1" w:unhideWhenUsed="1"/>
+    <w:lsdException w:name="Table Colorful 3" w:semiHidden="1" w:unhideWhenUsed="1"/>
+    <w:lsdException w:name="Table Columns 1" w:semiHidden="1" w:unhideWhenUsed="1"/>
+    <w:lsdException w:name="Table Columns 2" w:semiHidden="1" w:unhideWhenUsed="1"/>
+    <w:lsdException w:name="Table Columns 3" w:semiHidden="1" w:unhideWhenUsed="1"/>
+    <w:lsdException w:name="Table Columns 4" w:semiHidden="1" w:unhideWhenUsed="1"/>
+    <w:lsdException w:name="Table Columns 5" w:semiHidden="1" w:unhideWhenUsed="1"/>
+    <w:lsdException w:name="Table Grid 1" w:semiHidden="1" w:unhideWhenUsed="1"/>
+    <w:lsdException w:name="Table Grid 2" w:semiHidden="1" w:unhideWhenUsed="1"/>
+    <w:lsdException w:name="Table Grid 3" w:semiHidden="1" w:unhideWhenUsed="1"/>
+    <w:lsdException w:name="Table Grid 4" w:semiHidden="1" w:unhideWhenUsed="1"/>
+    <w:lsdException w:name="Table Grid 5" w:semiHidden="1" w:unhideWhenUsed="1"/>
+    <w:lsdException w:name="Table Grid 6" w:semiHidden="1" w:unhideWhenUsed="1"/>
+    <w:lsdException w:name="Table Grid 7" w:semiHidden="1" w:unhideWhenUsed="1"/>
+    <w:lsdException w:name="Table Grid 8" w:semiHidden="1" w:unhideWhenUsed="1"/>
+    <w:lsdException w:name="Table List 1" w:semiHidden="1" w:unhideWhenUsed="1"/>
+    <w:lsdException w:name="Table List 2" w:semiHidden="1" w:unhideWhenUsed="1"/>
+    <w:lsdException w:name="Table List 3" w:semiHidden="1" w:unhideWhenUsed="1"/>
+    <w:lsdException w:name="Table List 4" w:semiHidden="1" w:unhideWhenUsed="1"/>
+    <w:lsdException w:name="Table List 5" w:semiHidden="1" w:unhideWhenUsed="1"/>
+    <w:lsdException w:name="Table List 6" w:semiHidden="1" w:unhideWhenUsed="1"/>
+    <w:lsdException w:name="Table List 7" w:semiHidden="1" w:unhideWhenUsed="1"/>
+    <w:lsdException w:name="Table List 8" w:semiHidden="1" w:unhideWhenUsed="1"/>
+    <w:lsdException w:name="Table 3D effects 1" w:semiHidden="1" w:unhideWhenUsed="1"/>
+    <w:lsdException w:name="Table 3D effects 2" w:semiHidden="1" w:unhideWhenUsed="1"/>
+    <w:lsdException w:name="Table 3D effects 3" w:semiHidden="1" w:unhideWhenUsed="1"/>
+    <w:lsdException w:name="Table Contemporary" w:semiHidden="1" w:unhideWhenUsed="1"/>
+    <w:lsdException w:name="Table Elegant" w:semiHidden="1" w:unhideWhenUsed="1"/>
+    <w:lsdException w:name="Table Professional" w:semiHidden="1" w:unhideWhenUsed="1"/>
+    <w:lsdException w:name="Table Subtle 1" w:semiHidden="1" w:unhideWhenUsed="1"/>
+    <w:lsdException w:name="Table Subtle 2" w:semiHidden="1" w:unhideWhenUsed="1"/>
+    <w:lsdException w:name="Table Web 1" w:semiHidden="1" w:unhideWhenUsed="1"/>
+    <w:lsdException w:name="Table Web 2" w:semiHidden="1" w:unhideWhenUsed="1"/>
+    <w:lsdException w:name="Table Web 3" w:semiHidden="1" w:unhideWhenUsed="1"/>
+    <w:lsdException w:name="Balloon Text" w:semiHidden="1" w:unhideWhenUsed="1"/>
+    <w:lsdException w:name="Table Grid" w:uiPriority="39"/>
+    <w:lsdException w:name="Table Theme" w:semiHidden="1" w:unhideWhenUsed="1"/>
+    <w:lsdException w:name="Placeholder Text" w:semiHidden="1"/>
+    <w:lsdException w:name="No Spacing" w:uiPriority="1" w:qFormat="1"/>
+    <w:lsdException w:name="Light Shading" w:uiPriority="60"/>
+    <w:lsdException w:name="Light List" w:uiPriority="61"/>
+    <w:lsdException w:name="Light Grid" w:uiPriority="62"/>
+    <w:lsdException w:name="Medium Shading 1" w:uiPriority="63"/>
+    <w:lsdException w:name="Medium Shading 2" w:uiPriority="64"/>
+    <w:lsdException w:name="Medium List 1" w:uiPriority="65"/>
+    <w:lsdException w:name="Medium List 2" w:uiPriority="66"/>
+    <w:lsdException w:name="Medium Grid 1" w:uiPriority="67"/>
+    <w:lsdException w:name="Medium Grid 2" w:uiPriority="68"/>
+    <w:lsdException w:name="Medium Grid 3" w:uiPriority="69"/>
+    <w:lsdException w:name="Dark List" w:uiPriority="70"/>
+    <w:lsdException w:name="Colorful Shading" w:uiPriority="71"/>
+    <w:lsdException w:name="Colorful List" w:uiPriority="72"/>
+    <w:lsdException w:name="Colorful Grid" w:uiPriority="73"/>
+    <w:lsdException w:name="Light Shading Accent 1" w:uiPriority="60"/>
+    <w:lsdException w:name="Light List Accent 1" w:uiPriority="61"/>
+    <w:lsdException w:name="Light Grid Accent 1" w:uiPriority="62"/>
+    <w:lsdException w:name="Medium Shading 1 Accent 1" w:uiPriority="63"/>
+    <w:lsdException w:name="Medium Shading 2 Accent 1" w:uiPriority="64"/>
+    <w:lsdException w:name="Medium List 1 Accent 1" w:uiPriority="65"/>
+    <w:lsdException w:name="Revision" w:semiHidden="1"/>
+    <w:lsdException w:name="List Paragraph" w:uiPriority="34" w:qFormat="1"/>
+    <w:lsdException w:name="Quote" w:uiPriority="29" w:qFormat="1"/>
+    <w:lsdException w:name="Intense Quote" w:uiPriority="30" w:qFormat="1"/>
+    <w:lsdException w:name="Medium List 2 Accent 1" w:uiPriority="66"/>
+    <w:lsdException w:name="Medium Grid 1 Accent 1" w:uiPriority="67"/>
+    <w:lsdException w:name="Medium Grid 2 Accent 1" w:uiPriority="68"/>
+    <w:lsdException w:name="Medium Grid 3 Accent 1" w:uiPriority="69"/>
+    <w:lsdException w:name="Dark List Accent 1" w:uiPriority="70"/>
+    <w:lsdException w:name="Colorful Shading Accent 1" w:uiPriority="71"/>
+    <w:lsdException w:name="Colorful List Accent 1" w:uiPriority="72"/>
+    <w:lsdException w:name="Colorful Grid Accent 1" w:uiPriority="73"/>
+    <w:lsdException w:name="Light Shading Accent 2" w:uiPriority="60"/>
+    <w:lsdException w:name="Light List Accent 2" w:uiPriority="61"/>
+    <w:lsdException w:name="Light Grid Accent 2" w:uiPriority="62"/>
+    <w:lsdException w:name="Medium Shading 1 Accent 2" w:uiPriority="63"/>
+    <w:lsdException w:name="Medium Shading 2 Accent 2" w:uiPriority="64"/>
+    <w:lsdException w:name="Medium List 1 Accent 2" w:uiPriority="65"/>
+    <w:lsdException w:name="Medium List 2 Accent 2" w:uiPriority="66"/>
+    <w:lsdException w:name="Medium Grid 1 Accent 2" w:uiPriority="67"/>
+    <w:lsdException w:name="Medium Grid 2 Accent 2" w:uiPriority="68"/>
+    <w:lsdException w:name="Medium Grid 3 Accent 2" w:uiPriority="69"/>
+    <w:lsdException w:name="Dark List Accent 2" w:uiPriority="70"/>
+    <w:lsdException w:name="Colorful Shading Accent 2" w:uiPriority="71"/>
+    <w:lsdException w:name="Colorful List Accent 2" w:uiPriority="72"/>
+    <w:lsdException w:name="Colorful Grid Accent 2" w:uiPriority="73"/>
+    <w:lsdException w:name="Light Shading Accent 3" w:uiPriority="60"/>
+    <w:lsdException w:name="Light List Accent 3" w:uiPriority="61"/>
+    <w:lsdException w:name="Light Grid Accent 3" w:uiPriority="62"/>
+    <w:lsdException w:name="Medium Shading 1 Accent 3" w:uiPriority="63"/>
+    <w:lsdException w:name="Medium Shading 2 Accent 3" w:uiPriority="64"/>
+    <w:lsdException w:name="Medium List 1 Accent 3" w:uiPriority="65"/>
+    <w:lsdException w:name="Medium List 2 Accent 3" w:uiPriority="66"/>
+    <w:lsdException w:name="Medium Grid 1 Accent 3" w:uiPriority="67"/>
+    <w:lsdException w:name="Medium Grid 2 Accent 3" w:uiPriority="68"/>
+    <w:lsdException w:name="Medium Grid 3 Accent 3" w:uiPriority="69"/>
+    <w:lsdException w:name="Dark List Accent 3" w:uiPriority="70"/>
+    <w:lsdException w:name="Colorful Shading Accent 3" w:uiPriority="71"/>
+    <w:lsdException w:name="Colorful List Accent 3" w:uiPriority="72"/>
+    <w:lsdException w:name="Colorful Grid Accent 3" w:uiPriority="73"/>
+    <w:lsdException w:name="Light Shading Accent 4" w:uiPriority="60"/>
+    <w:lsdException w:name="Light List Accent 4" w:uiPriority="61"/>
+    <w:lsdException w:name="Light Grid Accent 4" w:uiPriority="62"/>
+    <w:lsdException w:name="Medium Shading 1 Accent 4" w:uiPriority="63"/>
+    <w:lsdException w:name="Medium Shading 2 Accent 4" w:uiPriority="64"/>
+    <w:lsdException w:name="Medium List 1 Accent 4" w:uiPriority="65"/>
+    <w:lsdException w:name="Medium List 2 Accent 4" w:uiPriority="66"/>
+    <w:lsdException w:name="Medium Grid 1 Accent 4" w:uiPriority="67"/>
+    <w:lsdException w:name="Medium Grid 2 Accent 4" w:uiPriority="68"/>
+    <w:lsdException w:name="Medium Grid 3 Accent 4" w:uiPriority="69"/>
+    <w:lsdException w:name="Dark List Accent 4" w:uiPriority="70"/>
+    <w:lsdException w:name="Colorful Shading Accent 4" w:uiPriority="71"/>
+    <w:lsdException w:name="Colorful List Accent 4" w:uiPriority="72"/>
+    <w:lsdException w:name="Colorful Grid Accent 4" w:uiPriority="73"/>
+    <w:lsdException w:name="Light Shading Accent 5" w:uiPriority="60"/>
+    <w:lsdException w:name="Light List Accent 5" w:uiPriority="61"/>
+    <w:lsdException w:name="Light Grid Accent 5" w:uiPriority="62"/>
+    <w:lsdException w:name="Medium Shading 1 Accent 5" w:uiPriority="63"/>
+    <w:lsdException w:name="Medium Shading 2 Accent 5" w:uiPriority="64"/>
+    <w:lsdException w:name="Medium List 1 Accent 5" w:uiPriority="65"/>
+    <w:lsdException w:name="Medium List 2 Accent 5" w:uiPriority="66"/>
+    <w:lsdException w:name="Medium Grid 1 Accent 5" w:uiPriority="67"/>
+    <w:lsdException w:name="Medium Grid 2 Accent 5" w:uiPriority="68"/>
+    <w:lsdException w:name="Medium Grid 3 Accent 5" w:uiPriority="69"/>
+    <w:lsdException w:name="Dark List Accent 5" w:uiPriority="70"/>
+    <w:lsdException w:name="Colorful Shading Accent 5" w:uiPriority="71"/>
+    <w:lsdException w:name="Colorful List Accent 5" w:uiPriority="72"/>
+    <w:lsdException w:name="Colorful Grid Accent 5" w:uiPriority="73"/>
+    <w:lsdException w:name="Light Shading Accent 6" w:uiPriority="60"/>
+    <w:lsdException w:name="Light List Accent 6" w:uiPriority="61"/>
+    <w:lsdException w:name="Light Grid Accent 6" w:uiPriority="62"/>
+    <w:lsdException w:name="Medium Shading 1 Accent 6" w:uiPriority="63"/>
+    <w:lsdException w:name="Medium Shading 2 Accent 6" w:uiPriority="64"/>
+    <w:lsdException w:name="Medium List 1 Accent 6" w:uiPriority="65"/>
+    <w:lsdException w:name="Medium List 2 Accent 6" w:uiPriority="66"/>
+    <w:lsdException w:name="Medium Grid 1 Accent 6" w:uiPriority="67"/>
+    <w:lsdException w:name="Medium Grid 2 Accent 6" w:uiPriority="68"/>
+    <w:lsdException w:name="Medium Grid 3 Accent 6" w:uiPriority="69"/>
+    <w:lsdException w:name="Dark List Accent 6" w:uiPriority="70"/>
+    <w:lsdException w:name="Colorful Shading Accent 6" w:uiPriority="71"/>
+    <w:lsdException w:name="Colorful List Accent 6" w:uiPriority="72"/>
+    <w:lsdException w:name="Colorful Grid Accent 6" w:uiPriority="73"/>
+    <w:lsdException w:name="Subtle Emphasis" w:uiPriority="19" w:qFormat="1"/>
+    <w:lsdException w:name="Intense Emphasis" w:uiPriority="21" w:qFormat="1"/>
+    <w:lsdException w:name="Subtle Reference" w:uiPriority="31" w:qFormat="1"/>
+    <w:lsdException w:name="Intense Reference" w:uiPriority="32" w:qFormat="1"/>
+    <w:lsdException w:name="Book Title" w:uiPriority="33" w:qFormat="1"/>
+    <w:lsdException w:name="Bibliography" w:semiHidden="1" w:uiPriority="37" w:unhideWhenUsed="1"/>
+    <w:lsdException w:name="TOC Heading" w:semiHidden="1" w:uiPriority="39" w:unhideWhenUsed="1" w:qFormat="1"/>
+    <w:lsdException w:name="Plain Table 1" w:uiPriority="41"/>
+    <w:lsdException w:name="Plain Table 2" w:uiPriority="42"/>
+    <w:lsdException w:name="Plain Table 3" w:uiPriority="43"/>
+    <w:lsdException w:name="Plain Table 4" w:uiPriority="44"/>
+    <w:lsdException w:name="Plain Table 5" w:uiPriority="45"/>
+    <w:lsdException w:name="Grid Table Light" w:uiPriority="40"/>
+    <w:lsdException w:name="Grid Table 1 Light" w:uiPriority="46"/>
+    <w:lsdException w:name="Grid Table 2" w:uiPriority="47"/>
+    <w:lsdException w:name="Grid Table 3" w:uiPriority="48"/>
+    <w:lsdException w:name="Grid Table 4" w:uiPriority="49"/>
+    <w:lsdException w:name="Grid Table 5 Dark" w:uiPriority="50"/>
+    <w:lsdException w:name="Grid Table 6 Colorful" w:uiPriority="51"/>
+    <w:lsdException w:name="Grid Table 7 Colorful" w:uiPriority="52"/>
+    <w:lsdException w:name="Grid Table 1 Light Accent 1" w:uiPriority="46"/>
+    <w:lsdException w:name="Grid Table 2 Accent 1" w:uiPriority="47"/>
+    <w:lsdException w:name="Grid Table 3 Accent 1" w:uiPriority="48"/>
+    <w:lsdException w:name="Grid Table 4 Accent 1" w:uiPriority="49"/>
+    <w:lsdException w:name="Grid Table 5 Dark Accent 1" w:uiPriority="50"/>
+    <w:lsdException w:name="Grid Table 6 Colorful Accent 1" w:uiPriority="51"/>
+    <w:lsdException w:name="Grid Table 7 Colorful Accent 1" w:uiPriority="52"/>
+    <w:lsdException w:name="Grid Table 1 Light Accent 2" w:uiPriority="46"/>
+    <w:lsdException w:name="Grid Table 2 Accent 2" w:uiPriority="47"/>
+    <w:lsdException w:name="Grid Table 3 Accent 2" w:uiPriority="48"/>
+    <w:lsdException w:name="Grid Table 4 Accent 2" w:uiPriority="49"/>
+    <w:lsdException w:name="Grid Table 5 Dark Accent 2" w:uiPriority="50"/>
+    <w:lsdException w:name="Grid Table 6 Colorful Accent 2" w:uiPriority="51"/>
+    <w:lsdException w:name="Grid Table 7 Colorful Accent 2" w:uiPriority="52"/>
+    <w:lsdException w:name="Grid Table 1 Light Accent 3" w:uiPriority="46"/>
+    <w:lsdException w:name="Grid Table 2 Accent 3" w:uiPriority="47"/>
+    <w:lsdException w:name="Grid Table 3 Accent 3" w:uiPriority="48"/>
+    <w:lsdException w:name="Grid Table 4 Accent 3" w:uiPriority="49"/>
+    <w:lsdException w:name="Grid Table 5 Dark Accent 3" w:uiPriority="50"/>
+    <w:lsdException w:name="Grid Table 6 Colorful Accent 3" w:uiPriority="51"/>
+    <w:lsdException w:name="Grid Table 7 Colorful Accent 3" w:uiPriority="52"/>
+    <w:lsdException w:name="Grid Table 1 Light Accent 4" w:uiPriority="46"/>
+    <w:lsdException w:name="Grid Table 2 Accent 4" w:uiPriority="47"/>
+    <w:lsdException w:name="Grid Table 3 Accent 4" w:uiPriority="48"/>
+    <w:lsdException w:name="Grid Table 4 Accent 4" w:uiPriority="49"/>
+    <w:lsdException w:name="Grid Table 5 Dark Accent 4" w:uiPriority="50"/>
+    <w:lsdException w:name="Grid Table 6 Colorful Accent 4" w:uiPriority="51"/>
+    <w:lsdException w:name="Grid Table 7 Colorful Accent 4" w:uiPriority="52"/>
+    <w:lsdException w:name="Grid Table 1 Light Accent 5" w:uiPriority="46"/>
+    <w:lsdException w:name="Grid Table 2 Accent 5" w:uiPriority="47"/>
+    <w:lsdException w:name="Grid Table 3 Accent 5" w:uiPriority="48"/>
+    <w:lsdException w:name="Grid Table 4 Accent 5" w:uiPriority="49"/>
+    <w:lsdException w:name="Grid Table 5 Dark Accent 5" w:uiPriority="50"/>
+    <w:lsdException w:name="Grid Table 6 Colorful Accent 5" w:uiPriority="51"/>
+    <w:lsdException w:name="Grid Table 7 Colorful Accent 5" w:uiPriority="52"/>
+    <w:lsdException w:name="Grid Table 1 Light Accent 6" w:uiPriority="46"/>
+    <w:lsdException w:name="Grid Table 2 Accent 6" w:uiPriority="47"/>
+    <w:lsdException w:name="Grid Table 3 Accent 6" w:uiPriority="48"/>
+    <w:lsdException w:name="Grid Table 4 Accent 6" w:uiPriority="49"/>
+    <w:lsdException w:name="Grid Table 5 Dark Accent 6" w:uiPriority="50"/>
+    <w:lsdException w:name="Grid Table 6 Colorful Accent 6" w:uiPriority="51"/>
+    <w:lsdException w:name="Grid Table 7 Colorful Accent 6" w:uiPriority="52"/>
+    <w:lsdException w:name="List Table 1 Light" w:uiPriority="46"/>
+    <w:lsdException w:name="List Table 2" w:uiPriority="47"/>
+    <w:lsdException w:name="List Table 3" w:uiPriority="48"/>
+    <w:lsdException w:name="List Table 4" w:uiPriority="49"/>
+    <w:lsdException w:name="List Table 5 Dark" w:uiPriority="50"/>
+    <w:lsdException w:name="List Table 6 Colorful" w:uiPriority="51"/>
+    <w:lsdException w:name="List Table 7 Colorful" w:uiPriority="52"/>
+    <w:lsdException w:name="List Table 1 Light Accent 1" w:uiPriority="46"/>
+    <w:lsdException w:name="List Table 2 Accent 1" w:uiPriority="47"/>
+    <w:lsdException w:name="List Table 3 Accent 1" w:uiPriority="48"/>
+    <w:lsdException w:name="List Table 4 Accent 1" w:uiPriority="49"/>
+    <w:lsdException w:name="List Table 5 Dark Accent 1" w:uiPriority="50"/>
+    <w:lsdException w:name="List Table 6 Colorful Accent 1" w:uiPriority="51"/>
+    <w:lsdException w:name="List Table 7 Colorful Accent 1" w:uiPriority="52"/>
+    <w:lsdException w:name="List Table 1 Light Accent 2" w:uiPriority="46"/>
+    <w:lsdException w:name="List Table 2 Accent 2" w:uiPriority="47"/>
+    <w:lsdException w:name="List Table 3 Accent 2" w:uiPriority="48"/>
+    <w:lsdException w:name="List Table 4 Accent 2" w:uiPriority="49"/>
+    <w:lsdException w:name="List Table 5 Dark Accent 2" w:uiPriority="50"/>
+    <w:lsdException w:name="List Table 6 Colorful Accent 2" w:uiPriority="51"/>
+    <w:lsdException w:name="List Table 7 Colorful Accent 2" w:uiPriority="52"/>
+    <w:lsdException w:name="List Table 1 Light Accent 3" w:uiPriority="46"/>
+    <w:lsdException w:name="List Table 2 Accent 3" w:uiPriority="47"/>
+    <w:lsdException w:name="List Table 3 Accent 3" w:uiPriority="48"/>
+    <w:lsdException w:name="List Table 4 Accent 3" w:uiPriority="49"/>
+    <w:lsdException w:name="List Table 5 Dark Accent 3" w:uiPriority="50"/>
+    <w:lsdException w:name="List Table 6 Colorful Accent 3" w:uiPriority="51"/>
+    <w:lsdException w:name="List Table 7 Colorful Accent 3" w:uiPriority="52"/>
+    <w:lsdException w:name="List Table 1 Light Accent 4" w:uiPriority="46"/>
+    <w:lsdException w:name="List Table 2 Accent 4" w:uiPriority="47"/>
+    <w:lsdException w:name="List Table 3 Accent 4" w:uiPriority="48"/>
+    <w:lsdException w:name="List Table 4 Accent 4" w:uiPriority="49"/>
+    <w:lsdException w:name="List Table 5 Dark Accent 4" w:uiPriority="50"/>
+    <w:lsdException w:name="List Table 6 Colorful Accent 4" w:uiPriority="51"/>
+    <w:lsdException w:name="List Table 7 Colorful Accent 4" w:uiPriority="52"/>
+    <w:lsdException w:name="List Table 1 Light Accent 5" w:uiPriority="46"/>
+    <w:lsdException w:name="List Table 2 Accent 5" w:uiPriority="47"/>
+    <w:lsdException w:name="List Table 3 Accent 5" w:uiPriority="48"/>
+    <w:lsdException w:name="List Table 4 Accent 5" w:uiPriority="49"/>
+    <w:lsdException w:name="List Table 5 Dark Accent 5" w:uiPriority="50"/>
+    <w:lsdException w:name="List Table 6 Colorful Accent 5" w:uiPriority="51"/>
+    <w:lsdException w:name="List Table 7 Colorful Accent 5" w:uiPriority="52"/>
+    <w:lsdException w:name="List Table 1 Light Accent 6" w:uiPriority="46"/>
+    <w:lsdException w:name="List Table 2 Accent 6" w:uiPriority="47"/>
+    <w:lsdException w:name="List Table 3 Accent 6" w:uiPriority="48"/>
+    <w:lsdException w:name="List Table 4 Accent 6" w:uiPriority="49"/>
+    <w:lsdException w:name="List Table 5 Dark Accent 6" w:uiPriority="50"/>
+    <w:lsdException w:name="List Table 6 Colorful Accent 6" w:uiPriority="51"/>
+    <w:lsdException w:name="List Table 7 Colorful Accent 6" w:uiPriority="52"/>
+    <w:lsdException w:name="Mention" w:semiHidden="1" w:unhideWhenUsed="1"/>
+    <w:lsdException w:name="Smart Hyperlink" w:semiHidden="1" w:unhideWhenUsed="1"/>
+    <w:lsdException w:name="Hashtag" w:semiHidden="1" w:unhideWhenUsed="1"/>
+    <w:lsdException w:name="Unresolved Mention" w:semiHidden="1" w:unhideWhenUsed="1"/>
+    <w:lsdException w:name="Smart Link" w:semiHidden="1" w:unhideWhenUsed="1"/>
+  </w:latentStyles>
+  <w:style w:type="paragraph" w:default="1" w:styleId="Normal">
     <w:name w:val="Normal"/>
     <w:qFormat/>
-    <w:pPr>
-      <w:widowControl/>
-      <w:bidi w:val="0"/>
-      <w:jc w:val="left"/>
-    </w:pPr>
     <w:rPr>
-      <w:rFonts w:ascii="Liberation Serif" w:hAnsi="Liberation Serif" w:eastAsia="Droid Sans Fallback" w:cs="Noto Sans Devanagari"/>
-      <w:color w:val="auto"/>
-      <w:kern w:val="2"/>
       <w:sz w:val="24"/>
-      <w:szCs w:val="24"/>
-      <w:lang w:val="en-AU" w:eastAsia="zh-CN" w:bidi="hi-IN"/>
     </w:rPr>
   </w:style>
-  <w:style w:type="character" w:styleId="InternetLink">
+  <w:style w:type="character" w:default="1" w:styleId="DefaultParagraphFont">
+    <w:name w:val="Default Paragraph Font"/>
+    <w:uiPriority w:val="1"/>
+    <w:semiHidden/>
+    <w:unhideWhenUsed/>
+  </w:style>
+  <w:style w:type="table" w:default="1" w:styleId="TableNormal">
+    <w:name w:val="Normal Table"/>
+    <w:uiPriority w:val="99"/>
+    <w:semiHidden/>
+    <w:unhideWhenUsed/>
+    <w:tblPr>
+      <w:tblInd w:w="0" w:type="dxa"/>
+      <w:tblCellMar>
+        <w:top w:w="0" w:type="dxa"/>
+        <w:left w:w="108" w:type="dxa"/>
+        <w:bottom w:w="0" w:type="dxa"/>
+        <w:right w:w="108" w:type="dxa"/>
+      </w:tblCellMar>
+    </w:tblPr>
+  </w:style>
+  <w:style w:type="numbering" w:default="1" w:styleId="NoList">
+    <w:name w:val="No List"/>
+    <w:uiPriority w:val="99"/>
+    <w:semiHidden/>
+    <w:unhideWhenUsed/>
+  </w:style>
+  <w:style w:type="character" w:customStyle="1" w:styleId="InternetLink">
     <w:name w:val="Internet Link"/>
     <w:rPr>
       <w:color w:val="000080"/>
       <w:u w:val="single"/>
-      <w:lang w:val="zxx" w:eastAsia="zxx" w:bidi="zxx"/>
+      <w:lang/>
     </w:rPr>
   </w:style>
-  <w:style w:type="character" w:styleId="Bullets">
+  <w:style w:type="character" w:customStyle="1" w:styleId="Bullets">
     <w:name w:val="Bullets"/>
     <w:qFormat/>
     <w:rPr>
-      <w:rFonts w:ascii="OpenSymbol" w:hAnsi="OpenSymbol" w:eastAsia="OpenSymbol" w:cs="OpenSymbol"/>
+      <w:rFonts w:ascii="OpenSymbol" w:eastAsia="OpenSymbol" w:hAnsi="OpenSymbol" w:cs="OpenSymbol"/>
     </w:rPr>
   </w:style>
-  <w:style w:type="character" w:styleId="ListLabel1">
+  <w:style w:type="character" w:customStyle="1" w:styleId="ListLabel1">
     <w:name w:val="ListLabel 1"/>
     <w:qFormat/>
     <w:rPr>
       <w:rFonts w:cs="OpenSymbol"/>
-      <w:b w:val="false"/>
+      <w:b w:val="0"/>
       <w:sz w:val="20"/>
     </w:rPr>
   </w:style>
-  <w:style w:type="character" w:styleId="ListLabel2">
+  <w:style w:type="character" w:customStyle="1" w:styleId="ListLabel2">
     <w:name w:val="ListLabel 2"/>
     <w:qFormat/>
     <w:rPr>
       <w:rFonts w:cs="OpenSymbol"/>
     </w:rPr>
   </w:style>
-  <w:style w:type="character" w:styleId="ListLabel3">
+  <w:style w:type="character" w:customStyle="1" w:styleId="ListLabel3">
     <w:name w:val="ListLabel 3"/>
     <w:qFormat/>
     <w:rPr>
       <w:rFonts w:cs="OpenSymbol"/>
     </w:rPr>
   </w:style>
-  <w:style w:type="character" w:styleId="ListLabel4">
+  <w:style w:type="character" w:customStyle="1" w:styleId="ListLabel4">
     <w:name w:val="ListLabel 4"/>
     <w:qFormat/>
     <w:rPr>
       <w:rFonts w:cs="OpenSymbol"/>
     </w:rPr>
   </w:style>
-  <w:style w:type="character" w:styleId="ListLabel5">
+  <w:style w:type="character" w:customStyle="1" w:styleId="ListLabel5">
     <w:name w:val="ListLabel 5"/>
     <w:qFormat/>
     <w:rPr>
       <w:rFonts w:cs="OpenSymbol"/>
     </w:rPr>
   </w:style>
-  <w:style w:type="character" w:styleId="ListLabel6">
+  <w:style w:type="character" w:customStyle="1" w:styleId="ListLabel6">
     <w:name w:val="ListLabel 6"/>
     <w:qFormat/>
     <w:rPr>
       <w:rFonts w:cs="OpenSymbol"/>
     </w:rPr>
   </w:style>
-  <w:style w:type="character" w:styleId="ListLabel7">
+  <w:style w:type="character" w:customStyle="1" w:styleId="ListLabel7">
     <w:name w:val="ListLabel 7"/>
     <w:qFormat/>
     <w:rPr>
       <w:rFonts w:cs="OpenSymbol"/>
     </w:rPr>
   </w:style>
-  <w:style w:type="character" w:styleId="ListLabel8">
+  <w:style w:type="character" w:customStyle="1" w:styleId="ListLabel8">
     <w:name w:val="ListLabel 8"/>
     <w:qFormat/>
     <w:rPr>
       <w:rFonts w:cs="OpenSymbol"/>
     </w:rPr>
   </w:style>
-  <w:style w:type="character" w:styleId="ListLabel9">
+  <w:style w:type="character" w:customStyle="1" w:styleId="ListLabel9">
     <w:name w:val="ListLabel 9"/>
     <w:qFormat/>
     <w:rPr>
       <w:rFonts w:cs="OpenSymbol"/>
     </w:rPr>
   </w:style>
-  <w:style w:type="paragraph" w:styleId="Heading">
+  <w:style w:type="paragraph" w:customStyle="1" w:styleId="Heading">
     <w:name w:val="Heading"/>
     <w:basedOn w:val="Normal"/>
-    <w:next w:val="TextBody"/>
+    <w:next w:val="BodyText"/>
     <w:qFormat/>
     <w:pPr>
-      <w:keepNext w:val="true"/>
+      <w:keepNext/>
       <w:spacing w:before="240" w:after="120"/>
     </w:pPr>
     <w:rPr>
-      <w:rFonts w:ascii="Liberation Sans" w:hAnsi="Liberation Sans" w:eastAsia="Droid Sans Fallback" w:cs="Noto Sans Devanagari"/>
+      <w:rFonts w:ascii="Liberation Sans" w:hAnsi="Liberation Sans"/>
       <w:sz w:val="28"/>
       <w:szCs w:val="28"/>
     </w:rPr>
   </w:style>
-  <w:style w:type="paragraph" w:styleId="TextBody">
+  <w:style w:type="paragraph" w:styleId="BodyText">
     <w:name w:val="Body Text"/>
     <w:basedOn w:val="Normal"/>
     <w:pPr>
-      <w:spacing w:lineRule="auto" w:line="276" w:before="0" w:after="140"/>
+      <w:spacing w:after="140" w:line="276" w:lineRule="auto"/>
     </w:pPr>
-    <w:rPr/>
   </w:style>
   <w:style w:type="paragraph" w:styleId="List">
     <w:name w:val="List"/>
-    <w:basedOn w:val="TextBody"/>
-    <w:pPr/>
-    <w:rPr>
-      <w:rFonts w:cs="Noto Sans Devanagari"/>
-    </w:rPr>
+    <w:basedOn w:val="BodyText"/>
   </w:style>
   <w:style w:type="paragraph" w:styleId="Caption">
-    <w:name w:val="Caption"/>
+    <w:name w:val="caption"/>
     <w:basedOn w:val="Normal"/>
     <w:qFormat/>
     <w:pPr>
@@ -2881,39 +3011,31 @@
       <w:spacing w:before="120" w:after="120"/>
     </w:pPr>
     <w:rPr>
-      <w:rFonts w:cs="Noto Sans Devanagari"/>
       <w:i/>
       <w:iCs/>
-      <w:sz w:val="24"/>
-      <w:szCs w:val="24"/>
     </w:rPr>
   </w:style>
-  <w:style w:type="paragraph" w:styleId="Index">
+  <w:style w:type="paragraph" w:customStyle="1" w:styleId="Index">
     <w:name w:val="Index"/>
     <w:basedOn w:val="Normal"/>
     <w:qFormat/>
     <w:pPr>
       <w:suppressLineNumbers/>
     </w:pPr>
-    <w:rPr>
-      <w:rFonts w:cs="Noto Sans Devanagari"/>
-    </w:rPr>
   </w:style>
-  <w:style w:type="paragraph" w:styleId="TableContents">
+  <w:style w:type="paragraph" w:customStyle="1" w:styleId="TableContents">
     <w:name w:val="Table Contents"/>
     <w:basedOn w:val="Normal"/>
     <w:qFormat/>
     <w:pPr>
       <w:suppressLineNumbers/>
     </w:pPr>
-    <w:rPr/>
   </w:style>
-  <w:style w:type="paragraph" w:styleId="TableHeading">
+  <w:style w:type="paragraph" w:customStyle="1" w:styleId="TableHeading">
     <w:name w:val="Table Heading"/>
     <w:basedOn w:val="TableContents"/>
     <w:qFormat/>
     <w:pPr>
-      <w:suppressLineNumbers/>
       <w:jc w:val="center"/>
     </w:pPr>
     <w:rPr>
@@ -2922,4 +3044,299 @@
     </w:rPr>
   </w:style>
 </w:styles>
+</file>
+
+<file path=word/theme/theme1.xml><?xml version="1.0" encoding="utf-8"?>
+<a:theme xmlns:a="http://schemas.openxmlformats.org/drawingml/2006/main" name="Office Theme">
+  <a:themeElements>
+    <a:clrScheme name="Office">
+      <a:dk1>
+        <a:sysClr val="windowText" lastClr="000000"/>
+      </a:dk1>
+      <a:lt1>
+        <a:sysClr val="window" lastClr="FFFFFF"/>
+      </a:lt1>
+      <a:dk2>
+        <a:srgbClr val="44546A"/>
+      </a:dk2>
+      <a:lt2>
+        <a:srgbClr val="E7E6E6"/>
+      </a:lt2>
+      <a:accent1>
+        <a:srgbClr val="4472C4"/>
+      </a:accent1>
+      <a:accent2>
+        <a:srgbClr val="ED7D31"/>
+      </a:accent2>
+      <a:accent3>
+        <a:srgbClr val="A5A5A5"/>
+      </a:accent3>
+      <a:accent4>
+        <a:srgbClr val="FFC000"/>
+      </a:accent4>
+      <a:accent5>
+        <a:srgbClr val="5B9BD5"/>
+      </a:accent5>
+      <a:accent6>
+        <a:srgbClr val="70AD47"/>
+      </a:accent6>
+      <a:hlink>
+        <a:srgbClr val="0563C1"/>
+      </a:hlink>
+      <a:folHlink>
+        <a:srgbClr val="954F72"/>
+      </a:folHlink>
+    </a:clrScheme>
+    <a:fontScheme name="Office">
+      <a:majorFont>
+        <a:latin typeface="Calibri Light" panose="020F0302020204030204"/>
+        <a:ea typeface=""/>
+        <a:cs typeface=""/>
+        <a:font script="Jpan" typeface="游ゴシック Light"/>
+        <a:font script="Hang" typeface="맑은 고딕"/>
+        <a:font script="Hans" typeface="等线 Light"/>
+        <a:font script="Hant" typeface="新細明體"/>
+        <a:font script="Arab" typeface="Times New Roman"/>
+        <a:font script="Hebr" typeface="Times New Roman"/>
+        <a:font script="Thai" typeface="Angsana New"/>
+        <a:font script="Ethi" typeface="Nyala"/>
+        <a:font script="Beng" typeface="Vrinda"/>
+        <a:font script="Gujr" typeface="Shruti"/>
+        <a:font script="Khmr" typeface="MoolBoran"/>
+        <a:font script="Knda" typeface="Tunga"/>
+        <a:font script="Guru" typeface="Raavi"/>
+        <a:font script="Cans" typeface="Euphemia"/>
+        <a:font script="Cher" typeface="Plantagenet Cherokee"/>
+        <a:font script="Yiii" typeface="Microsoft Yi Baiti"/>
+        <a:font script="Tibt" typeface="Microsoft Himalaya"/>
+        <a:font script="Thaa" typeface="MV Boli"/>
+        <a:font script="Deva" typeface="Mangal"/>
+        <a:font script="Telu" typeface="Gautami"/>
+        <a:font script="Taml" typeface="Latha"/>
+        <a:font script="Syrc" typeface="Estrangelo Edessa"/>
+        <a:font script="Orya" typeface="Kalinga"/>
+        <a:font script="Mlym" typeface="Kartika"/>
+        <a:font script="Laoo" typeface="DokChampa"/>
+        <a:font script="Sinh" typeface="Iskoola Pota"/>
+        <a:font script="Mong" typeface="Mongolian Baiti"/>
+        <a:font script="Viet" typeface="Times New Roman"/>
+        <a:font script="Uigh" typeface="Microsoft Uighur"/>
+        <a:font script="Geor" typeface="Sylfaen"/>
+        <a:font script="Armn" typeface="Arial"/>
+        <a:font script="Bugi" typeface="Leelawadee UI"/>
+        <a:font script="Bopo" typeface="Microsoft JhengHei"/>
+        <a:font script="Java" typeface="Javanese Text"/>
+        <a:font script="Lisu" typeface="Segoe UI"/>
+        <a:font script="Mymr" typeface="Myanmar Text"/>
+        <a:font script="Nkoo" typeface="Ebrima"/>
+        <a:font script="Olck" typeface="Nirmala UI"/>
+        <a:font script="Osma" typeface="Ebrima"/>
+        <a:font script="Phag" typeface="Phagspa"/>
+        <a:font script="Syrn" typeface="Estrangelo Edessa"/>
+        <a:font script="Syrj" typeface="Estrangelo Edessa"/>
+        <a:font script="Syre" typeface="Estrangelo Edessa"/>
+        <a:font script="Sora" typeface="Nirmala UI"/>
+        <a:font script="Tale" typeface="Microsoft Tai Le"/>
+        <a:font script="Talu" typeface="Microsoft New Tai Lue"/>
+        <a:font script="Tfng" typeface="Ebrima"/>
+      </a:majorFont>
+      <a:minorFont>
+        <a:latin typeface="Calibri" panose="020F0502020204030204"/>
+        <a:ea typeface=""/>
+        <a:cs typeface=""/>
+        <a:font script="Jpan" typeface="游明朝"/>
+        <a:font script="Hang" typeface="맑은 고딕"/>
+        <a:font script="Hans" typeface="等线"/>
+        <a:font script="Hant" typeface="新細明體"/>
+        <a:font script="Arab" typeface="Arial"/>
+        <a:font script="Hebr" typeface="Arial"/>
+        <a:font script="Thai" typeface="Cordia New"/>
+        <a:font script="Ethi" typeface="Nyala"/>
+        <a:font script="Beng" typeface="Vrinda"/>
+        <a:font script="Gujr" typeface="Shruti"/>
+        <a:font script="Khmr" typeface="DaunPenh"/>
+        <a:font script="Knda" typeface="Tunga"/>
+        <a:font script="Guru" typeface="Raavi"/>
+        <a:font script="Cans" typeface="Euphemia"/>
+        <a:font script="Cher" typeface="Plantagenet Cherokee"/>
+        <a:font script="Yiii" typeface="Microsoft Yi Baiti"/>
+        <a:font script="Tibt" typeface="Microsoft Himalaya"/>
+        <a:font script="Thaa" typeface="MV Boli"/>
+        <a:font script="Deva" typeface="Mangal"/>
+        <a:font script="Telu" typeface="Gautami"/>
+        <a:font script="Taml" typeface="Latha"/>
+        <a:font script="Syrc" typeface="Estrangelo Edessa"/>
+        <a:font script="Orya" typeface="Kalinga"/>
+        <a:font script="Mlym" typeface="Kartika"/>
+        <a:font script="Laoo" typeface="DokChampa"/>
+        <a:font script="Sinh" typeface="Iskoola Pota"/>
+        <a:font script="Mong" typeface="Mongolian Baiti"/>
+        <a:font script="Viet" typeface="Arial"/>
+        <a:font script="Uigh" typeface="Microsoft Uighur"/>
+        <a:font script="Geor" typeface="Sylfaen"/>
+        <a:font script="Armn" typeface="Arial"/>
+        <a:font script="Bugi" typeface="Leelawadee UI"/>
+        <a:font script="Bopo" typeface="Microsoft JhengHei"/>
+        <a:font script="Java" typeface="Javanese Text"/>
+        <a:font script="Lisu" typeface="Segoe UI"/>
+        <a:font script="Mymr" typeface="Myanmar Text"/>
+        <a:font script="Nkoo" typeface="Ebrima"/>
+        <a:font script="Olck" typeface="Nirmala UI"/>
+        <a:font script="Osma" typeface="Ebrima"/>
+        <a:font script="Phag" typeface="Phagspa"/>
+        <a:font script="Syrn" typeface="Estrangelo Edessa"/>
+        <a:font script="Syrj" typeface="Estrangelo Edessa"/>
+        <a:font script="Syre" typeface="Estrangelo Edessa"/>
+        <a:font script="Sora" typeface="Nirmala UI"/>
+        <a:font script="Tale" typeface="Microsoft Tai Le"/>
+        <a:font script="Talu" typeface="Microsoft New Tai Lue"/>
+        <a:font script="Tfng" typeface="Ebrima"/>
+      </a:minorFont>
+    </a:fontScheme>
+    <a:fmtScheme name="Office">
+      <a:fillStyleLst>
+        <a:solidFill>
+          <a:schemeClr val="phClr"/>
+        </a:solidFill>
+        <a:gradFill rotWithShape="1">
+          <a:gsLst>
+            <a:gs pos="0">
+              <a:schemeClr val="phClr">
+                <a:lumMod val="110000"/>
+                <a:satMod val="105000"/>
+                <a:tint val="67000"/>
+              </a:schemeClr>
+            </a:gs>
+            <a:gs pos="50000">
+              <a:schemeClr val="phClr">
+                <a:lumMod val="105000"/>
+                <a:satMod val="103000"/>
+                <a:tint val="73000"/>
+              </a:schemeClr>
+            </a:gs>
+            <a:gs pos="100000">
+              <a:schemeClr val="phClr">
+                <a:lumMod val="105000"/>
+                <a:satMod val="109000"/>
+                <a:tint val="81000"/>
+              </a:schemeClr>
+            </a:gs>
+          </a:gsLst>
+          <a:lin ang="5400000" scaled="0"/>
+        </a:gradFill>
+        <a:gradFill rotWithShape="1">
+          <a:gsLst>
+            <a:gs pos="0">
+              <a:schemeClr val="phClr">
+                <a:satMod val="103000"/>
+                <a:lumMod val="102000"/>
+                <a:tint val="94000"/>
+              </a:schemeClr>
+            </a:gs>
+            <a:gs pos="50000">
+              <a:schemeClr val="phClr">
+                <a:satMod val="110000"/>
+                <a:lumMod val="100000"/>
+                <a:shade val="100000"/>
+              </a:schemeClr>
+            </a:gs>
+            <a:gs pos="100000">
+              <a:schemeClr val="phClr">
+                <a:lumMod val="99000"/>
+                <a:satMod val="120000"/>
+                <a:shade val="78000"/>
+              </a:schemeClr>
+            </a:gs>
+          </a:gsLst>
+          <a:lin ang="5400000" scaled="0"/>
+        </a:gradFill>
+      </a:fillStyleLst>
+      <a:lnStyleLst>
+        <a:ln w="6350" cap="flat" cmpd="sng" algn="ctr">
+          <a:solidFill>
+            <a:schemeClr val="phClr"/>
+          </a:solidFill>
+          <a:prstDash val="solid"/>
+          <a:miter lim="800000"/>
+        </a:ln>
+        <a:ln w="12700" cap="flat" cmpd="sng" algn="ctr">
+          <a:solidFill>
+            <a:schemeClr val="phClr"/>
+          </a:solidFill>
+          <a:prstDash val="solid"/>
+          <a:miter lim="800000"/>
+        </a:ln>
+        <a:ln w="19050" cap="flat" cmpd="sng" algn="ctr">
+          <a:solidFill>
+            <a:schemeClr val="phClr"/>
+          </a:solidFill>
+          <a:prstDash val="solid"/>
+          <a:miter lim="800000"/>
+        </a:ln>
+      </a:lnStyleLst>
+      <a:effectStyleLst>
+        <a:effectStyle>
+          <a:effectLst/>
+        </a:effectStyle>
+        <a:effectStyle>
+          <a:effectLst/>
+        </a:effectStyle>
+        <a:effectStyle>
+          <a:effectLst>
+            <a:outerShdw blurRad="57150" dist="19050" dir="5400000" algn="ctr" rotWithShape="0">
+              <a:srgbClr val="000000">
+                <a:alpha val="63000"/>
+              </a:srgbClr>
+            </a:outerShdw>
+          </a:effectLst>
+        </a:effectStyle>
+      </a:effectStyleLst>
+      <a:bgFillStyleLst>
+        <a:solidFill>
+          <a:schemeClr val="phClr"/>
+        </a:solidFill>
+        <a:solidFill>
+          <a:schemeClr val="phClr">
+            <a:tint val="95000"/>
+            <a:satMod val="170000"/>
+          </a:schemeClr>
+        </a:solidFill>
+        <a:gradFill rotWithShape="1">
+          <a:gsLst>
+            <a:gs pos="0">
+              <a:schemeClr val="phClr">
+                <a:tint val="93000"/>
+                <a:satMod val="150000"/>
+                <a:shade val="98000"/>
+                <a:lumMod val="102000"/>
+              </a:schemeClr>
+            </a:gs>
+            <a:gs pos="50000">
+              <a:schemeClr val="phClr">
+                <a:tint val="98000"/>
+                <a:satMod val="130000"/>
+                <a:shade val="90000"/>
+                <a:lumMod val="103000"/>
+              </a:schemeClr>
+            </a:gs>
+            <a:gs pos="100000">
+              <a:schemeClr val="phClr">
+                <a:shade val="63000"/>
+                <a:satMod val="120000"/>
+              </a:schemeClr>
+            </a:gs>
+          </a:gsLst>
+          <a:lin ang="5400000" scaled="0"/>
+        </a:gradFill>
+      </a:bgFillStyleLst>
+    </a:fmtScheme>
+  </a:themeElements>
+  <a:objectDefaults/>
+  <a:extraClrSchemeLst/>
+  <a:extLst>
+    <a:ext uri="{05A4C25C-085E-4340-85A3-A5531E510DB2}">
+      <thm15:themeFamily xmlns:thm15="http://schemas.microsoft.com/office/thememl/2012/main" name="Office Theme" id="{62F939B6-93AF-4DB8-9C6B-D6C7DFDC589F}" vid="{4A3C46E8-61CC-4603-A589-7422A47A8E4A}"/>
+    </a:ext>
+  </a:extLst>
+</a:theme>
 </file>
</xml_diff>

<commit_message>
Final WBA (Ass1/2) complete, waiting for review
</commit_message>
<xml_diff>
--- a/docs/WBA.docx
+++ b/docs/WBA.docx
@@ -1,11 +1,13 @@
 
 <file path=word/document.xml><?xml version="1.0" encoding="utf-8"?>
-<w:document xmlns:wpc="http://schemas.microsoft.com/office/word/2010/wordprocessingCanvas" xmlns:cx="http://schemas.microsoft.com/office/drawing/2014/chartex" xmlns:cx1="http://schemas.microsoft.com/office/drawing/2015/9/8/chartex" xmlns:cx2="http://schemas.microsoft.com/office/drawing/2015/10/21/chartex" xmlns:cx3="http://schemas.microsoft.com/office/drawing/2016/5/9/chartex" xmlns:cx4="http://schemas.microsoft.com/office/drawing/2016/5/10/chartex" xmlns:cx5="http://schemas.microsoft.com/office/drawing/2016/5/11/chartex" xmlns:cx6="http://schemas.microsoft.com/office/drawing/2016/5/12/chartex" xmlns:cx7="http://schemas.microsoft.com/office/drawing/2016/5/13/chartex" xmlns:cx8="http://schemas.microsoft.com/office/drawing/2016/5/14/chartex" xmlns:mc="http://schemas.openxmlformats.org/markup-compatibility/2006" xmlns:aink="http://schemas.microsoft.com/office/drawing/2016/ink" xmlns:am3d="http://schemas.microsoft.com/office/drawing/2017/model3d" xmlns:o="urn:schemas-microsoft-com:office:office" xmlns:r="http://schemas.openxmlformats.org/officeDocument/2006/relationships" xmlns:m="http://schemas.openxmlformats.org/officeDocument/2006/math" xmlns:v="urn:schemas-microsoft-com:vml" xmlns:wp14="http://schemas.microsoft.com/office/word/2010/wordprocessingDrawing" xmlns:wp="http://schemas.openxmlformats.org/drawingml/2006/wordprocessingDrawing" xmlns:w10="urn:schemas-microsoft-com:office:word" xmlns:w="http://schemas.openxmlformats.org/wordprocessingml/2006/main" xmlns:w14="http://schemas.microsoft.com/office/word/2010/wordml" xmlns:w15="http://schemas.microsoft.com/office/word/2012/wordml" xmlns:w16cid="http://schemas.microsoft.com/office/word/2016/wordml/cid" xmlns:w16se="http://schemas.microsoft.com/office/word/2015/wordml/symex" xmlns:wpg="http://schemas.microsoft.com/office/word/2010/wordprocessingGroup" xmlns:wpi="http://schemas.microsoft.com/office/word/2010/wordprocessingInk" xmlns:wne="http://schemas.microsoft.com/office/word/2006/wordml" xmlns:wps="http://schemas.microsoft.com/office/word/2010/wordprocessingShape" mc:Ignorable="w14 w15 w16se w16cid wp14">
+<w:document xmlns:o="urn:schemas-microsoft-com:office:office" xmlns:r="http://schemas.openxmlformats.org/officeDocument/2006/relationships" xmlns:v="urn:schemas-microsoft-com:vml" xmlns:w="http://schemas.openxmlformats.org/wordprocessingml/2006/main" xmlns:w10="urn:schemas-microsoft-com:office:word" xmlns:wp="http://schemas.openxmlformats.org/drawingml/2006/wordprocessingDrawing" xmlns:wps="http://schemas.microsoft.com/office/word/2010/wordprocessingShape" xmlns:wpg="http://schemas.microsoft.com/office/word/2010/wordprocessingGroup" xmlns:mc="http://schemas.openxmlformats.org/markup-compatibility/2006" xmlns:wp14="http://schemas.microsoft.com/office/word/2010/wordprocessingDrawing" xmlns:w14="http://schemas.microsoft.com/office/word/2010/wordml" mc:Ignorable="w14 wp14">
   <w:body>
     <w:p>
       <w:pPr>
+        <w:pStyle w:val="Normal"/>
         <w:jc w:val="center"/>
         <w:rPr>
+          <w:b/>
           <w:b/>
           <w:bCs/>
           <w:sz w:val="28"/>
@@ -24,8 +26,10 @@
     </w:p>
     <w:p>
       <w:pPr>
+        <w:pStyle w:val="Normal"/>
         <w:jc w:val="center"/>
         <w:rPr>
+          <w:i/>
           <w:i/>
           <w:iCs/>
           <w:sz w:val="18"/>
@@ -44,26 +48,45 @@
     </w:p>
     <w:p>
       <w:pPr>
+        <w:pStyle w:val="Normal"/>
         <w:jc w:val="center"/>
+        <w:rPr>
+          <w:i/>
+          <w:i/>
+          <w:iCs/>
+          <w:sz w:val="18"/>
+          <w:szCs w:val="18"/>
+        </w:rPr>
+      </w:pPr>
+      <w:r>
         <w:rPr>
           <w:i/>
           <w:iCs/>
           <w:sz w:val="18"/>
           <w:szCs w:val="18"/>
         </w:rPr>
-      </w:pPr>
+      </w:r>
     </w:p>
     <w:p>
       <w:pPr>
+        <w:pStyle w:val="Normal"/>
         <w:rPr>
           <w:sz w:val="18"/>
           <w:szCs w:val="18"/>
         </w:rPr>
       </w:pPr>
+      <w:r>
+        <w:rPr>
+          <w:sz w:val="18"/>
+          <w:szCs w:val="18"/>
+        </w:rPr>
+      </w:r>
     </w:p>
     <w:p>
       <w:pPr>
+        <w:pStyle w:val="Normal"/>
         <w:rPr>
+          <w:b/>
           <w:b/>
           <w:bCs/>
         </w:rPr>
@@ -78,7 +101,9 @@
     </w:p>
     <w:p>
       <w:pPr>
+        <w:pStyle w:val="Normal"/>
         <w:rPr>
+          <w:b/>
           <w:b/>
           <w:bCs/>
         </w:rPr>
@@ -93,7 +118,9 @@
     </w:p>
     <w:p>
       <w:pPr>
+        <w:pStyle w:val="Normal"/>
         <w:rPr>
+          <w:b/>
           <w:b/>
           <w:bCs/>
         </w:rPr>
@@ -108,6 +135,7 @@
     </w:p>
     <w:p>
       <w:pPr>
+        <w:pStyle w:val="Normal"/>
         <w:numPr>
           <w:ilvl w:val="0"/>
           <w:numId w:val="1"/>
@@ -127,6 +155,7 @@
     </w:p>
     <w:p>
       <w:pPr>
+        <w:pStyle w:val="Normal"/>
         <w:numPr>
           <w:ilvl w:val="0"/>
           <w:numId w:val="1"/>
@@ -146,21 +175,29 @@
     </w:p>
     <w:p>
       <w:pPr>
+        <w:pStyle w:val="Normal"/>
         <w:rPr>
+          <w:i/>
+          <w:i/>
+          <w:iCs/>
           <w:sz w:val="18"/>
           <w:szCs w:val="18"/>
         </w:rPr>
       </w:pPr>
+      <w:r>
+        <w:rPr>
+          <w:i/>
+          <w:iCs/>
+          <w:sz w:val="18"/>
+          <w:szCs w:val="18"/>
+        </w:rPr>
+      </w:r>
     </w:p>
     <w:p>
       <w:pPr>
-        <w:rPr>
-          <w:sz w:val="18"/>
-          <w:szCs w:val="18"/>
-        </w:rPr>
+        <w:pStyle w:val="Normal"/>
+        <w:rPr/>
       </w:pPr>
-    </w:p>
-    <w:p>
       <w:r>
         <w:rPr>
           <w:sz w:val="18"/>
@@ -176,16 +213,90 @@
         <w:t>Tasks:</w:t>
       </w:r>
     </w:p>
+    <w:p>
+      <w:pPr>
+        <w:pStyle w:val="Normal"/>
+        <w:rPr>
+          <w:b/>
+          <w:b/>
+          <w:bCs/>
+        </w:rPr>
+      </w:pPr>
+      <w:r>
+        <w:rPr>
+          <w:b/>
+          <w:bCs/>
+        </w:rPr>
+      </w:r>
+    </w:p>
+    <w:p>
+      <w:pPr>
+        <w:pStyle w:val="Normal"/>
+        <w:rPr/>
+      </w:pPr>
+      <w:r>
+        <w:rPr>
+          <w:b w:val="false"/>
+          <w:bCs w:val="false"/>
+          <w:i/>
+          <w:iCs/>
+          <w:sz w:val="20"/>
+          <w:szCs w:val="20"/>
+          <w:u w:val="single"/>
+        </w:rPr>
+        <w:t>Note:</w:t>
+      </w:r>
+      <w:r>
+        <w:rPr>
+          <w:b w:val="false"/>
+          <w:bCs w:val="false"/>
+          <w:i/>
+          <w:iCs/>
+          <w:sz w:val="20"/>
+          <w:szCs w:val="20"/>
+        </w:rPr>
+        <w:t xml:space="preserve"> As of the submission of this assignment, the due date for Assignment 2 has not yet been released. As a result, tasks in Assignment 2 will not have a date given to the</w:t>
+      </w:r>
+      <w:r>
+        <w:rPr>
+          <w:b w:val="false"/>
+          <w:bCs w:val="false"/>
+          <w:i/>
+          <w:iCs/>
+          <w:sz w:val="20"/>
+          <w:szCs w:val="20"/>
+        </w:rPr>
+        <w:t>m.</w:t>
+      </w:r>
+    </w:p>
+    <w:p>
+      <w:pPr>
+        <w:pStyle w:val="Normal"/>
+        <w:rPr>
+          <w:b/>
+          <w:b/>
+          <w:bCs/>
+        </w:rPr>
+      </w:pPr>
+      <w:r>
+        <w:rPr>
+          <w:b/>
+          <w:bCs/>
+        </w:rPr>
+      </w:r>
+    </w:p>
     <w:tbl>
       <w:tblPr>
         <w:tblW w:w="9972" w:type="dxa"/>
+        <w:jc w:val="left"/>
+        <w:tblInd w:w="0" w:type="dxa"/>
         <w:tblCellMar>
           <w:top w:w="55" w:type="dxa"/>
           <w:left w:w="55" w:type="dxa"/>
           <w:bottom w:w="55" w:type="dxa"/>
           <w:right w:w="55" w:type="dxa"/>
         </w:tblCellMar>
-        <w:tblLook w:val="0000" w:firstRow="0" w:lastRow="0" w:firstColumn="0" w:lastColumn="0" w:noHBand="0" w:noVBand="0"/>
+        <w:tblLook w:noVBand="0" w:val="0000" w:noHBand="0" w:lastColumn="0" w:firstColumn="0" w:lastRow="0" w:firstRow="0"/>
       </w:tblPr>
       <w:tblGrid>
         <w:gridCol w:w="6689"/>
@@ -193,6 +304,7 @@
         <w:gridCol w:w="1239"/>
       </w:tblGrid>
       <w:tr>
+        <w:trPr/>
         <w:tc>
           <w:tcPr>
             <w:tcW w:w="6689" w:type="dxa"/>
@@ -201,13 +313,14 @@
               <w:left w:val="single" w:sz="2" w:space="0" w:color="000000"/>
               <w:bottom w:val="single" w:sz="2" w:space="0" w:color="000000"/>
             </w:tcBorders>
-            <w:shd w:val="clear" w:color="auto" w:fill="auto"/>
+            <w:shd w:color="auto" w:fill="auto" w:val="clear"/>
           </w:tcPr>
           <w:p>
             <w:pPr>
               <w:pStyle w:val="TableContents"/>
               <w:jc w:val="center"/>
               <w:rPr>
+                <w:b/>
                 <w:b/>
                 <w:bCs/>
               </w:rPr>
@@ -229,13 +342,14 @@
               <w:left w:val="single" w:sz="2" w:space="0" w:color="000000"/>
               <w:bottom w:val="single" w:sz="2" w:space="0" w:color="000000"/>
             </w:tcBorders>
-            <w:shd w:val="clear" w:color="auto" w:fill="auto"/>
+            <w:shd w:color="auto" w:fill="auto" w:val="clear"/>
           </w:tcPr>
           <w:p>
             <w:pPr>
               <w:pStyle w:val="TableContents"/>
               <w:jc w:val="center"/>
               <w:rPr>
+                <w:b/>
                 <w:b/>
                 <w:bCs/>
               </w:rPr>
@@ -258,13 +372,14 @@
               <w:bottom w:val="single" w:sz="2" w:space="0" w:color="000000"/>
               <w:right w:val="single" w:sz="2" w:space="0" w:color="000000"/>
             </w:tcBorders>
-            <w:shd w:val="clear" w:color="auto" w:fill="auto"/>
+            <w:shd w:color="auto" w:fill="auto" w:val="clear"/>
           </w:tcPr>
           <w:p>
             <w:pPr>
               <w:pStyle w:val="TableContents"/>
               <w:jc w:val="center"/>
               <w:rPr>
+                <w:b/>
                 <w:b/>
                 <w:bCs/>
               </w:rPr>
@@ -280,6 +395,7 @@
         </w:tc>
       </w:tr>
       <w:tr>
+        <w:trPr/>
         <w:tc>
           <w:tcPr>
             <w:tcW w:w="6689" w:type="dxa"/>
@@ -287,7 +403,7 @@
               <w:left w:val="single" w:sz="2" w:space="0" w:color="000000"/>
               <w:bottom w:val="single" w:sz="2" w:space="0" w:color="000000"/>
             </w:tcBorders>
-            <w:shd w:val="clear" w:color="auto" w:fill="auto"/>
+            <w:shd w:color="auto" w:fill="auto" w:val="clear"/>
           </w:tcPr>
           <w:p>
             <w:pPr>
@@ -313,7 +429,7 @@
               <w:left w:val="single" w:sz="2" w:space="0" w:color="000000"/>
               <w:bottom w:val="single" w:sz="2" w:space="0" w:color="000000"/>
             </w:tcBorders>
-            <w:shd w:val="clear" w:color="auto" w:fill="auto"/>
+            <w:shd w:color="auto" w:fill="auto" w:val="clear"/>
           </w:tcPr>
           <w:p>
             <w:pPr>
@@ -340,7 +456,7 @@
               <w:bottom w:val="single" w:sz="2" w:space="0" w:color="000000"/>
               <w:right w:val="single" w:sz="2" w:space="0" w:color="000000"/>
             </w:tcBorders>
-            <w:shd w:val="clear" w:color="auto" w:fill="auto"/>
+            <w:shd w:color="auto" w:fill="auto" w:val="clear"/>
           </w:tcPr>
           <w:p>
             <w:pPr>
@@ -376,6 +492,7 @@
         </w:tc>
       </w:tr>
       <w:tr>
+        <w:trPr/>
         <w:tc>
           <w:tcPr>
             <w:tcW w:w="6689" w:type="dxa"/>
@@ -383,29 +500,22 @@
               <w:left w:val="single" w:sz="2" w:space="0" w:color="000000"/>
               <w:bottom w:val="single" w:sz="2" w:space="0" w:color="000000"/>
             </w:tcBorders>
-            <w:shd w:val="clear" w:color="auto" w:fill="auto"/>
-          </w:tcPr>
-          <w:p>
-            <w:pPr>
-              <w:pStyle w:val="TableContents"/>
-              <w:rPr>
-                <w:sz w:val="20"/>
-                <w:szCs w:val="20"/>
-              </w:rPr>
-            </w:pPr>
-            <w:r>
-              <w:rPr>
-                <w:sz w:val="20"/>
-                <w:szCs w:val="20"/>
-              </w:rPr>
-              <w:t xml:space="preserve">Review the </w:t>
-            </w:r>
-            <w:r>
-              <w:rPr>
-                <w:sz w:val="20"/>
-                <w:szCs w:val="20"/>
-              </w:rPr>
-              <w:t>Class diagram, provide feedback on inheritance</w:t>
+            <w:shd w:color="auto" w:fill="auto" w:val="clear"/>
+          </w:tcPr>
+          <w:p>
+            <w:pPr>
+              <w:pStyle w:val="TableContents"/>
+              <w:rPr>
+                <w:sz w:val="20"/>
+                <w:szCs w:val="20"/>
+              </w:rPr>
+            </w:pPr>
+            <w:r>
+              <w:rPr>
+                <w:sz w:val="20"/>
+                <w:szCs w:val="20"/>
+              </w:rPr>
+              <w:t>Review the Class diagram, provide feedback on inheritance</w:t>
             </w:r>
             <w:bookmarkStart w:id="0" w:name="_GoBack"/>
             <w:bookmarkEnd w:id="0"/>
@@ -418,7 +528,7 @@
               <w:left w:val="single" w:sz="2" w:space="0" w:color="000000"/>
               <w:bottom w:val="single" w:sz="2" w:space="0" w:color="000000"/>
             </w:tcBorders>
-            <w:shd w:val="clear" w:color="auto" w:fill="auto"/>
+            <w:shd w:color="auto" w:fill="auto" w:val="clear"/>
           </w:tcPr>
           <w:p>
             <w:pPr>
@@ -445,7 +555,7 @@
               <w:bottom w:val="single" w:sz="2" w:space="0" w:color="000000"/>
               <w:right w:val="single" w:sz="2" w:space="0" w:color="000000"/>
             </w:tcBorders>
-            <w:shd w:val="clear" w:color="auto" w:fill="auto"/>
+            <w:shd w:color="auto" w:fill="auto" w:val="clear"/>
           </w:tcPr>
           <w:p>
             <w:pPr>
@@ -481,6 +591,7 @@
         </w:tc>
       </w:tr>
       <w:tr>
+        <w:trPr/>
         <w:tc>
           <w:tcPr>
             <w:tcW w:w="6689" w:type="dxa"/>
@@ -488,7 +599,7 @@
               <w:left w:val="single" w:sz="2" w:space="0" w:color="000000"/>
               <w:bottom w:val="single" w:sz="2" w:space="0" w:color="000000"/>
             </w:tcBorders>
-            <w:shd w:val="clear" w:color="auto" w:fill="auto"/>
+            <w:shd w:color="auto" w:fill="auto" w:val="clear"/>
           </w:tcPr>
           <w:p>
             <w:pPr>
@@ -514,7 +625,7 @@
               <w:left w:val="single" w:sz="2" w:space="0" w:color="000000"/>
               <w:bottom w:val="single" w:sz="2" w:space="0" w:color="000000"/>
             </w:tcBorders>
-            <w:shd w:val="clear" w:color="auto" w:fill="auto"/>
+            <w:shd w:color="auto" w:fill="auto" w:val="clear"/>
           </w:tcPr>
           <w:p>
             <w:pPr>
@@ -541,7 +652,7 @@
               <w:bottom w:val="single" w:sz="2" w:space="0" w:color="000000"/>
               <w:right w:val="single" w:sz="2" w:space="0" w:color="000000"/>
             </w:tcBorders>
-            <w:shd w:val="clear" w:color="auto" w:fill="auto"/>
+            <w:shd w:color="auto" w:fill="auto" w:val="clear"/>
           </w:tcPr>
           <w:p>
             <w:pPr>
@@ -577,6 +688,7 @@
         </w:tc>
       </w:tr>
       <w:tr>
+        <w:trPr/>
         <w:tc>
           <w:tcPr>
             <w:tcW w:w="6689" w:type="dxa"/>
@@ -584,7 +696,7 @@
               <w:left w:val="single" w:sz="2" w:space="0" w:color="000000"/>
               <w:bottom w:val="single" w:sz="2" w:space="0" w:color="000000"/>
             </w:tcBorders>
-            <w:shd w:val="clear" w:color="auto" w:fill="auto"/>
+            <w:shd w:color="auto" w:fill="auto" w:val="clear"/>
           </w:tcPr>
           <w:p>
             <w:pPr>
@@ -610,7 +722,7 @@
               <w:left w:val="single" w:sz="2" w:space="0" w:color="000000"/>
               <w:bottom w:val="single" w:sz="2" w:space="0" w:color="000000"/>
             </w:tcBorders>
-            <w:shd w:val="clear" w:color="auto" w:fill="auto"/>
+            <w:shd w:color="auto" w:fill="auto" w:val="clear"/>
           </w:tcPr>
           <w:p>
             <w:pPr>
@@ -637,7 +749,7 @@
               <w:bottom w:val="single" w:sz="2" w:space="0" w:color="000000"/>
               <w:right w:val="single" w:sz="2" w:space="0" w:color="000000"/>
             </w:tcBorders>
-            <w:shd w:val="clear" w:color="auto" w:fill="auto"/>
+            <w:shd w:color="auto" w:fill="auto" w:val="clear"/>
           </w:tcPr>
           <w:p>
             <w:pPr>
@@ -673,6 +785,7 @@
         </w:tc>
       </w:tr>
       <w:tr>
+        <w:trPr/>
         <w:tc>
           <w:tcPr>
             <w:tcW w:w="6689" w:type="dxa"/>
@@ -680,7 +793,7 @@
               <w:left w:val="single" w:sz="2" w:space="0" w:color="000000"/>
               <w:bottom w:val="single" w:sz="2" w:space="0" w:color="000000"/>
             </w:tcBorders>
-            <w:shd w:val="clear" w:color="auto" w:fill="auto"/>
+            <w:shd w:color="auto" w:fill="auto" w:val="clear"/>
           </w:tcPr>
           <w:p>
             <w:pPr>
@@ -706,7 +819,7 @@
               <w:left w:val="single" w:sz="2" w:space="0" w:color="000000"/>
               <w:bottom w:val="single" w:sz="2" w:space="0" w:color="000000"/>
             </w:tcBorders>
-            <w:shd w:val="clear" w:color="auto" w:fill="auto"/>
+            <w:shd w:color="auto" w:fill="auto" w:val="clear"/>
           </w:tcPr>
           <w:p>
             <w:pPr>
@@ -733,7 +846,7 @@
               <w:bottom w:val="single" w:sz="2" w:space="0" w:color="000000"/>
               <w:right w:val="single" w:sz="2" w:space="0" w:color="000000"/>
             </w:tcBorders>
-            <w:shd w:val="clear" w:color="auto" w:fill="auto"/>
+            <w:shd w:color="auto" w:fill="auto" w:val="clear"/>
           </w:tcPr>
           <w:p>
             <w:pPr>
@@ -769,6 +882,7 @@
         </w:tc>
       </w:tr>
       <w:tr>
+        <w:trPr/>
         <w:tc>
           <w:tcPr>
             <w:tcW w:w="6689" w:type="dxa"/>
@@ -776,7 +890,7 @@
               <w:left w:val="single" w:sz="2" w:space="0" w:color="000000"/>
               <w:bottom w:val="single" w:sz="2" w:space="0" w:color="000000"/>
             </w:tcBorders>
-            <w:shd w:val="clear" w:color="auto" w:fill="auto"/>
+            <w:shd w:color="auto" w:fill="auto" w:val="clear"/>
           </w:tcPr>
           <w:p>
             <w:pPr>
@@ -802,7 +916,7 @@
               <w:left w:val="single" w:sz="2" w:space="0" w:color="000000"/>
               <w:bottom w:val="single" w:sz="2" w:space="0" w:color="000000"/>
             </w:tcBorders>
-            <w:shd w:val="clear" w:color="auto" w:fill="auto"/>
+            <w:shd w:color="auto" w:fill="auto" w:val="clear"/>
           </w:tcPr>
           <w:p>
             <w:pPr>
@@ -829,7 +943,7 @@
               <w:bottom w:val="single" w:sz="2" w:space="0" w:color="000000"/>
               <w:right w:val="single" w:sz="2" w:space="0" w:color="000000"/>
             </w:tcBorders>
-            <w:shd w:val="clear" w:color="auto" w:fill="auto"/>
+            <w:shd w:color="auto" w:fill="auto" w:val="clear"/>
           </w:tcPr>
           <w:p>
             <w:pPr>
@@ -865,6 +979,7 @@
         </w:tc>
       </w:tr>
       <w:tr>
+        <w:trPr/>
         <w:tc>
           <w:tcPr>
             <w:tcW w:w="6689" w:type="dxa"/>
@@ -872,7 +987,7 @@
               <w:left w:val="single" w:sz="2" w:space="0" w:color="000000"/>
               <w:bottom w:val="single" w:sz="2" w:space="0" w:color="000000"/>
             </w:tcBorders>
-            <w:shd w:val="clear" w:color="auto" w:fill="auto"/>
+            <w:shd w:color="auto" w:fill="auto" w:val="clear"/>
           </w:tcPr>
           <w:p>
             <w:pPr>
@@ -898,7 +1013,7 @@
               <w:left w:val="single" w:sz="2" w:space="0" w:color="000000"/>
               <w:bottom w:val="single" w:sz="2" w:space="0" w:color="000000"/>
             </w:tcBorders>
-            <w:shd w:val="clear" w:color="auto" w:fill="auto"/>
+            <w:shd w:color="auto" w:fill="auto" w:val="clear"/>
           </w:tcPr>
           <w:p>
             <w:pPr>
@@ -925,7 +1040,7 @@
               <w:bottom w:val="single" w:sz="2" w:space="0" w:color="000000"/>
               <w:right w:val="single" w:sz="2" w:space="0" w:color="000000"/>
             </w:tcBorders>
-            <w:shd w:val="clear" w:color="auto" w:fill="auto"/>
+            <w:shd w:color="auto" w:fill="auto" w:val="clear"/>
           </w:tcPr>
           <w:p>
             <w:pPr>
@@ -961,6 +1076,7 @@
         </w:tc>
       </w:tr>
       <w:tr>
+        <w:trPr/>
         <w:tc>
           <w:tcPr>
             <w:tcW w:w="6689" w:type="dxa"/>
@@ -968,7 +1084,7 @@
               <w:left w:val="single" w:sz="2" w:space="0" w:color="000000"/>
               <w:bottom w:val="single" w:sz="2" w:space="0" w:color="000000"/>
             </w:tcBorders>
-            <w:shd w:val="clear" w:color="auto" w:fill="auto"/>
+            <w:shd w:color="auto" w:fill="auto" w:val="clear"/>
           </w:tcPr>
           <w:p>
             <w:pPr>
@@ -1003,7 +1119,7 @@
               <w:left w:val="single" w:sz="2" w:space="0" w:color="000000"/>
               <w:bottom w:val="single" w:sz="2" w:space="0" w:color="000000"/>
             </w:tcBorders>
-            <w:shd w:val="clear" w:color="auto" w:fill="auto"/>
+            <w:shd w:color="auto" w:fill="auto" w:val="clear"/>
           </w:tcPr>
           <w:p>
             <w:pPr>
@@ -1030,7 +1146,7 @@
               <w:bottom w:val="single" w:sz="2" w:space="0" w:color="000000"/>
               <w:right w:val="single" w:sz="2" w:space="0" w:color="000000"/>
             </w:tcBorders>
-            <w:shd w:val="clear" w:color="auto" w:fill="auto"/>
+            <w:shd w:color="auto" w:fill="auto" w:val="clear"/>
           </w:tcPr>
           <w:p>
             <w:pPr>
@@ -1066,6 +1182,7 @@
         </w:tc>
       </w:tr>
       <w:tr>
+        <w:trPr/>
         <w:tc>
           <w:tcPr>
             <w:tcW w:w="6689" w:type="dxa"/>
@@ -1073,29 +1190,22 @@
               <w:left w:val="single" w:sz="2" w:space="0" w:color="000000"/>
               <w:bottom w:val="single" w:sz="2" w:space="0" w:color="000000"/>
             </w:tcBorders>
-            <w:shd w:val="clear" w:color="auto" w:fill="auto"/>
-          </w:tcPr>
-          <w:p>
-            <w:pPr>
-              <w:pStyle w:val="TableContents"/>
-              <w:rPr>
-                <w:sz w:val="20"/>
-                <w:szCs w:val="20"/>
-              </w:rPr>
-            </w:pPr>
-            <w:r>
-              <w:rPr>
-                <w:sz w:val="20"/>
-                <w:szCs w:val="20"/>
-              </w:rPr>
-              <w:t xml:space="preserve">Review </w:t>
-            </w:r>
-            <w:r>
-              <w:rPr>
-                <w:sz w:val="20"/>
-                <w:szCs w:val="20"/>
-              </w:rPr>
-              <w:t>Interaction Diagram draft</w:t>
+            <w:shd w:color="auto" w:fill="auto" w:val="clear"/>
+          </w:tcPr>
+          <w:p>
+            <w:pPr>
+              <w:pStyle w:val="TableContents"/>
+              <w:rPr>
+                <w:sz w:val="20"/>
+                <w:szCs w:val="20"/>
+              </w:rPr>
+            </w:pPr>
+            <w:r>
+              <w:rPr>
+                <w:sz w:val="20"/>
+                <w:szCs w:val="20"/>
+              </w:rPr>
+              <w:t>Review Interaction Diagram draft</w:t>
             </w:r>
           </w:p>
         </w:tc>
@@ -1106,7 +1216,7 @@
               <w:left w:val="single" w:sz="2" w:space="0" w:color="000000"/>
               <w:bottom w:val="single" w:sz="2" w:space="0" w:color="000000"/>
             </w:tcBorders>
-            <w:shd w:val="clear" w:color="auto" w:fill="auto"/>
+            <w:shd w:color="auto" w:fill="auto" w:val="clear"/>
           </w:tcPr>
           <w:p>
             <w:pPr>
@@ -1133,7 +1243,7 @@
               <w:bottom w:val="single" w:sz="2" w:space="0" w:color="000000"/>
               <w:right w:val="single" w:sz="2" w:space="0" w:color="000000"/>
             </w:tcBorders>
-            <w:shd w:val="clear" w:color="auto" w:fill="auto"/>
+            <w:shd w:color="auto" w:fill="auto" w:val="clear"/>
           </w:tcPr>
           <w:p>
             <w:pPr>
@@ -1169,6 +1279,7 @@
         </w:tc>
       </w:tr>
       <w:tr>
+        <w:trPr/>
         <w:tc>
           <w:tcPr>
             <w:tcW w:w="6689" w:type="dxa"/>
@@ -1176,7 +1287,7 @@
               <w:left w:val="single" w:sz="2" w:space="0" w:color="000000"/>
               <w:bottom w:val="single" w:sz="2" w:space="0" w:color="000000"/>
             </w:tcBorders>
-            <w:shd w:val="clear" w:color="auto" w:fill="auto"/>
+            <w:shd w:color="auto" w:fill="auto" w:val="clear"/>
           </w:tcPr>
           <w:p>
             <w:pPr>
@@ -1202,7 +1313,7 @@
               <w:left w:val="single" w:sz="2" w:space="0" w:color="000000"/>
               <w:bottom w:val="single" w:sz="2" w:space="0" w:color="000000"/>
             </w:tcBorders>
-            <w:shd w:val="clear" w:color="auto" w:fill="auto"/>
+            <w:shd w:color="auto" w:fill="auto" w:val="clear"/>
           </w:tcPr>
           <w:p>
             <w:pPr>
@@ -1229,7 +1340,7 @@
               <w:bottom w:val="single" w:sz="2" w:space="0" w:color="000000"/>
               <w:right w:val="single" w:sz="2" w:space="0" w:color="000000"/>
             </w:tcBorders>
-            <w:shd w:val="clear" w:color="auto" w:fill="auto"/>
+            <w:shd w:color="auto" w:fill="auto" w:val="clear"/>
           </w:tcPr>
           <w:p>
             <w:pPr>
@@ -1265,6 +1376,7 @@
         </w:tc>
       </w:tr>
       <w:tr>
+        <w:trPr/>
         <w:tc>
           <w:tcPr>
             <w:tcW w:w="6689" w:type="dxa"/>
@@ -1272,7 +1384,7 @@
               <w:left w:val="single" w:sz="2" w:space="0" w:color="000000"/>
               <w:bottom w:val="single" w:sz="2" w:space="0" w:color="000000"/>
             </w:tcBorders>
-            <w:shd w:val="clear" w:color="auto" w:fill="auto"/>
+            <w:shd w:color="auto" w:fill="auto" w:val="clear"/>
           </w:tcPr>
           <w:p>
             <w:pPr>
@@ -1298,7 +1410,7 @@
               <w:left w:val="single" w:sz="2" w:space="0" w:color="000000"/>
               <w:bottom w:val="single" w:sz="2" w:space="0" w:color="000000"/>
             </w:tcBorders>
-            <w:shd w:val="clear" w:color="auto" w:fill="auto"/>
+            <w:shd w:color="auto" w:fill="auto" w:val="clear"/>
           </w:tcPr>
           <w:p>
             <w:pPr>
@@ -1325,7 +1437,7 @@
               <w:bottom w:val="single" w:sz="2" w:space="0" w:color="000000"/>
               <w:right w:val="single" w:sz="2" w:space="0" w:color="000000"/>
             </w:tcBorders>
-            <w:shd w:val="clear" w:color="auto" w:fill="auto"/>
+            <w:shd w:color="auto" w:fill="auto" w:val="clear"/>
           </w:tcPr>
           <w:p>
             <w:pPr>
@@ -1361,6 +1473,7 @@
         </w:tc>
       </w:tr>
       <w:tr>
+        <w:trPr/>
         <w:tc>
           <w:tcPr>
             <w:tcW w:w="6689" w:type="dxa"/>
@@ -1368,7 +1481,7 @@
               <w:left w:val="single" w:sz="2" w:space="0" w:color="000000"/>
               <w:bottom w:val="single" w:sz="2" w:space="0" w:color="000000"/>
             </w:tcBorders>
-            <w:shd w:val="clear" w:color="auto" w:fill="auto"/>
+            <w:shd w:color="auto" w:fill="auto" w:val="clear"/>
           </w:tcPr>
           <w:p>
             <w:pPr>
@@ -1394,7 +1507,7 @@
               <w:left w:val="single" w:sz="2" w:space="0" w:color="000000"/>
               <w:bottom w:val="single" w:sz="2" w:space="0" w:color="000000"/>
             </w:tcBorders>
-            <w:shd w:val="clear" w:color="auto" w:fill="auto"/>
+            <w:shd w:color="auto" w:fill="auto" w:val="clear"/>
           </w:tcPr>
           <w:p>
             <w:pPr>
@@ -1421,7 +1534,7 @@
               <w:bottom w:val="single" w:sz="2" w:space="0" w:color="000000"/>
               <w:right w:val="single" w:sz="2" w:space="0" w:color="000000"/>
             </w:tcBorders>
-            <w:shd w:val="clear" w:color="auto" w:fill="auto"/>
+            <w:shd w:color="auto" w:fill="auto" w:val="clear"/>
           </w:tcPr>
           <w:p>
             <w:pPr>
@@ -1457,6 +1570,7 @@
         </w:tc>
       </w:tr>
       <w:tr>
+        <w:trPr/>
         <w:tc>
           <w:tcPr>
             <w:tcW w:w="6689" w:type="dxa"/>
@@ -1464,29 +1578,22 @@
               <w:left w:val="single" w:sz="2" w:space="0" w:color="000000"/>
               <w:bottom w:val="single" w:sz="2" w:space="0" w:color="000000"/>
             </w:tcBorders>
-            <w:shd w:val="clear" w:color="auto" w:fill="auto"/>
-          </w:tcPr>
-          <w:p>
-            <w:pPr>
-              <w:pStyle w:val="TableContents"/>
-              <w:rPr>
-                <w:sz w:val="20"/>
-                <w:szCs w:val="20"/>
-              </w:rPr>
-            </w:pPr>
-            <w:r>
-              <w:rPr>
-                <w:sz w:val="20"/>
-                <w:szCs w:val="20"/>
-              </w:rPr>
-              <w:t xml:space="preserve">Draft rationale of the Actor type classes (Goon, Ninja DrMaybe </w:t>
-            </w:r>
-            <w:r>
-              <w:rPr>
-                <w:sz w:val="20"/>
-                <w:szCs w:val="20"/>
-              </w:rPr>
-              <w:t>etc...)</w:t>
+            <w:shd w:color="auto" w:fill="auto" w:val="clear"/>
+          </w:tcPr>
+          <w:p>
+            <w:pPr>
+              <w:pStyle w:val="TableContents"/>
+              <w:rPr>
+                <w:sz w:val="20"/>
+                <w:szCs w:val="20"/>
+              </w:rPr>
+            </w:pPr>
+            <w:r>
+              <w:rPr>
+                <w:sz w:val="20"/>
+                <w:szCs w:val="20"/>
+              </w:rPr>
+              <w:t>Draft rationale of the Actor type classes (Goon, Ninja DrMaybe etc...)</w:t>
             </w:r>
           </w:p>
         </w:tc>
@@ -1497,7 +1604,7 @@
               <w:left w:val="single" w:sz="2" w:space="0" w:color="000000"/>
               <w:bottom w:val="single" w:sz="2" w:space="0" w:color="000000"/>
             </w:tcBorders>
-            <w:shd w:val="clear" w:color="auto" w:fill="auto"/>
+            <w:shd w:color="auto" w:fill="auto" w:val="clear"/>
           </w:tcPr>
           <w:p>
             <w:pPr>
@@ -1524,7 +1631,7 @@
               <w:bottom w:val="single" w:sz="2" w:space="0" w:color="000000"/>
               <w:right w:val="single" w:sz="2" w:space="0" w:color="000000"/>
             </w:tcBorders>
-            <w:shd w:val="clear" w:color="auto" w:fill="auto"/>
+            <w:shd w:color="auto" w:fill="auto" w:val="clear"/>
           </w:tcPr>
           <w:p>
             <w:pPr>
@@ -1560,6 +1667,7 @@
         </w:tc>
       </w:tr>
       <w:tr>
+        <w:trPr/>
         <w:tc>
           <w:tcPr>
             <w:tcW w:w="6689" w:type="dxa"/>
@@ -1567,7 +1675,7 @@
               <w:left w:val="single" w:sz="2" w:space="0" w:color="000000"/>
               <w:bottom w:val="single" w:sz="2" w:space="0" w:color="000000"/>
             </w:tcBorders>
-            <w:shd w:val="clear" w:color="auto" w:fill="auto"/>
+            <w:shd w:color="auto" w:fill="auto" w:val="clear"/>
           </w:tcPr>
           <w:p>
             <w:pPr>
@@ -1593,7 +1701,7 @@
               <w:left w:val="single" w:sz="2" w:space="0" w:color="000000"/>
               <w:bottom w:val="single" w:sz="2" w:space="0" w:color="000000"/>
             </w:tcBorders>
-            <w:shd w:val="clear" w:color="auto" w:fill="auto"/>
+            <w:shd w:color="auto" w:fill="auto" w:val="clear"/>
           </w:tcPr>
           <w:p>
             <w:pPr>
@@ -1620,7 +1728,7 @@
               <w:bottom w:val="single" w:sz="2" w:space="0" w:color="000000"/>
               <w:right w:val="single" w:sz="2" w:space="0" w:color="000000"/>
             </w:tcBorders>
-            <w:shd w:val="clear" w:color="auto" w:fill="auto"/>
+            <w:shd w:color="auto" w:fill="auto" w:val="clear"/>
           </w:tcPr>
           <w:p>
             <w:pPr>
@@ -1656,6 +1764,7 @@
         </w:tc>
       </w:tr>
       <w:tr>
+        <w:trPr/>
         <w:tc>
           <w:tcPr>
             <w:tcW w:w="6689" w:type="dxa"/>
@@ -1663,7 +1772,7 @@
               <w:left w:val="single" w:sz="2" w:space="0" w:color="000000"/>
               <w:bottom w:val="single" w:sz="2" w:space="0" w:color="000000"/>
             </w:tcBorders>
-            <w:shd w:val="clear" w:color="auto" w:fill="auto"/>
+            <w:shd w:color="auto" w:fill="auto" w:val="clear"/>
           </w:tcPr>
           <w:p>
             <w:pPr>
@@ -1689,7 +1798,7 @@
               <w:left w:val="single" w:sz="2" w:space="0" w:color="000000"/>
               <w:bottom w:val="single" w:sz="2" w:space="0" w:color="000000"/>
             </w:tcBorders>
-            <w:shd w:val="clear" w:color="auto" w:fill="auto"/>
+            <w:shd w:color="auto" w:fill="auto" w:val="clear"/>
           </w:tcPr>
           <w:p>
             <w:pPr>
@@ -1718,7 +1827,7 @@
               <w:bottom w:val="single" w:sz="2" w:space="0" w:color="000000"/>
               <w:right w:val="single" w:sz="2" w:space="0" w:color="000000"/>
             </w:tcBorders>
-            <w:shd w:val="clear" w:color="auto" w:fill="auto"/>
+            <w:shd w:color="auto" w:fill="auto" w:val="clear"/>
           </w:tcPr>
           <w:p>
             <w:pPr>
@@ -1754,6 +1863,7 @@
         </w:tc>
       </w:tr>
       <w:tr>
+        <w:trPr/>
         <w:tc>
           <w:tcPr>
             <w:tcW w:w="6689" w:type="dxa"/>
@@ -1761,29 +1871,22 @@
               <w:left w:val="single" w:sz="2" w:space="0" w:color="000000"/>
               <w:bottom w:val="single" w:sz="2" w:space="0" w:color="000000"/>
             </w:tcBorders>
-            <w:shd w:val="clear" w:color="auto" w:fill="auto"/>
-          </w:tcPr>
-          <w:p>
-            <w:pPr>
-              <w:pStyle w:val="TableContents"/>
-              <w:rPr>
-                <w:sz w:val="20"/>
-                <w:szCs w:val="20"/>
-              </w:rPr>
-            </w:pPr>
-            <w:r>
-              <w:rPr>
-                <w:sz w:val="20"/>
-                <w:szCs w:val="20"/>
-              </w:rPr>
-              <w:t xml:space="preserve">Finalise all documentation, add any </w:t>
-            </w:r>
-            <w:r>
-              <w:rPr>
-                <w:sz w:val="20"/>
-                <w:szCs w:val="20"/>
-              </w:rPr>
-              <w:t>finishing touches before due</w:t>
+            <w:shd w:color="auto" w:fill="auto" w:val="clear"/>
+          </w:tcPr>
+          <w:p>
+            <w:pPr>
+              <w:pStyle w:val="TableContents"/>
+              <w:rPr>
+                <w:sz w:val="20"/>
+                <w:szCs w:val="20"/>
+              </w:rPr>
+            </w:pPr>
+            <w:r>
+              <w:rPr>
+                <w:sz w:val="20"/>
+                <w:szCs w:val="20"/>
+              </w:rPr>
+              <w:t>Finalise all documentation, add any finishing touches before due</w:t>
             </w:r>
           </w:p>
         </w:tc>
@@ -1794,7 +1897,7 @@
               <w:left w:val="single" w:sz="2" w:space="0" w:color="000000"/>
               <w:bottom w:val="single" w:sz="2" w:space="0" w:color="000000"/>
             </w:tcBorders>
-            <w:shd w:val="clear" w:color="auto" w:fill="auto"/>
+            <w:shd w:color="auto" w:fill="auto" w:val="clear"/>
           </w:tcPr>
           <w:p>
             <w:pPr>
@@ -1821,7 +1924,7 @@
               <w:bottom w:val="single" w:sz="2" w:space="0" w:color="000000"/>
               <w:right w:val="single" w:sz="2" w:space="0" w:color="000000"/>
             </w:tcBorders>
-            <w:shd w:val="clear" w:color="auto" w:fill="auto"/>
+            <w:shd w:color="auto" w:fill="auto" w:val="clear"/>
           </w:tcPr>
           <w:p>
             <w:pPr>
@@ -1857,6 +1960,7 @@
         </w:tc>
       </w:tr>
       <w:tr>
+        <w:trPr/>
         <w:tc>
           <w:tcPr>
             <w:tcW w:w="9972" w:type="dxa"/>
@@ -1866,19 +1970,21 @@
               <w:bottom w:val="single" w:sz="2" w:space="0" w:color="000000"/>
               <w:right w:val="single" w:sz="2" w:space="0" w:color="000000"/>
             </w:tcBorders>
-            <w:shd w:val="clear" w:color="auto" w:fill="auto"/>
+            <w:shd w:color="auto" w:fill="auto" w:val="clear"/>
           </w:tcPr>
           <w:p>
             <w:pPr>
               <w:pStyle w:val="TableContents"/>
               <w:jc w:val="center"/>
               <w:rPr>
+                <w:i/>
                 <w:i/>
                 <w:iCs/>
                 <w:sz w:val="20"/>
                 <w:szCs w:val="20"/>
               </w:rPr>
             </w:pPr>
+            <w:bookmarkStart w:id="3" w:name="__DdeLink__247_4036578077"/>
             <w:r>
               <w:rPr>
                 <w:i/>
@@ -1907,10 +2013,12 @@
               </w:rPr>
               <w:t xml:space="preserve"> of March</w:t>
             </w:r>
+            <w:bookmarkEnd w:id="3"/>
           </w:p>
         </w:tc>
       </w:tr>
       <w:tr>
+        <w:trPr/>
         <w:tc>
           <w:tcPr>
             <w:tcW w:w="6689" w:type="dxa"/>
@@ -1918,16 +2026,23 @@
               <w:left w:val="single" w:sz="2" w:space="0" w:color="000000"/>
               <w:bottom w:val="single" w:sz="2" w:space="0" w:color="000000"/>
             </w:tcBorders>
-            <w:shd w:val="clear" w:color="auto" w:fill="auto"/>
-          </w:tcPr>
-          <w:p>
-            <w:pPr>
-              <w:pStyle w:val="TableContents"/>
-              <w:rPr>
-                <w:sz w:val="20"/>
-                <w:szCs w:val="20"/>
-              </w:rPr>
-            </w:pPr>
+            <w:shd w:color="auto" w:fill="auto" w:val="clear"/>
+          </w:tcPr>
+          <w:p>
+            <w:pPr>
+              <w:pStyle w:val="TableContents"/>
+              <w:rPr>
+                <w:sz w:val="20"/>
+                <w:szCs w:val="20"/>
+              </w:rPr>
+            </w:pPr>
+            <w:r>
+              <w:rPr>
+                <w:sz w:val="20"/>
+                <w:szCs w:val="20"/>
+              </w:rPr>
+              <w:t>Create the Goon subclass of grunt and test functionality</w:t>
+            </w:r>
           </w:p>
         </w:tc>
         <w:tc>
@@ -1937,16 +2052,23 @@
               <w:left w:val="single" w:sz="2" w:space="0" w:color="000000"/>
               <w:bottom w:val="single" w:sz="2" w:space="0" w:color="000000"/>
             </w:tcBorders>
-            <w:shd w:val="clear" w:color="auto" w:fill="auto"/>
-          </w:tcPr>
-          <w:p>
-            <w:pPr>
-              <w:pStyle w:val="TableContents"/>
-              <w:rPr>
-                <w:sz w:val="20"/>
-                <w:szCs w:val="20"/>
-              </w:rPr>
-            </w:pPr>
+            <w:shd w:color="auto" w:fill="auto" w:val="clear"/>
+          </w:tcPr>
+          <w:p>
+            <w:pPr>
+              <w:pStyle w:val="TableContents"/>
+              <w:rPr>
+                <w:sz w:val="20"/>
+                <w:szCs w:val="20"/>
+              </w:rPr>
+            </w:pPr>
+            <w:r>
+              <w:rPr>
+                <w:sz w:val="20"/>
+                <w:szCs w:val="20"/>
+              </w:rPr>
+              <w:t>Julian</w:t>
+            </w:r>
           </w:p>
         </w:tc>
         <w:tc>
@@ -1957,20 +2079,28 @@
               <w:bottom w:val="single" w:sz="2" w:space="0" w:color="000000"/>
               <w:right w:val="single" w:sz="2" w:space="0" w:color="000000"/>
             </w:tcBorders>
-            <w:shd w:val="clear" w:color="auto" w:fill="auto"/>
-          </w:tcPr>
-          <w:p>
-            <w:pPr>
-              <w:pStyle w:val="TableContents"/>
-              <w:rPr>
-                <w:sz w:val="20"/>
-                <w:szCs w:val="20"/>
-              </w:rPr>
-            </w:pPr>
+            <w:shd w:color="auto" w:fill="auto" w:val="clear"/>
+          </w:tcPr>
+          <w:p>
+            <w:pPr>
+              <w:pStyle w:val="TableContents"/>
+              <w:rPr>
+                <w:sz w:val="20"/>
+                <w:szCs w:val="20"/>
+              </w:rPr>
+            </w:pPr>
+            <w:r>
+              <w:rPr>
+                <w:sz w:val="20"/>
+                <w:szCs w:val="20"/>
+              </w:rPr>
+              <w:t>TBA</w:t>
+            </w:r>
           </w:p>
         </w:tc>
       </w:tr>
       <w:tr>
+        <w:trPr/>
         <w:tc>
           <w:tcPr>
             <w:tcW w:w="6689" w:type="dxa"/>
@@ -1978,16 +2108,23 @@
               <w:left w:val="single" w:sz="2" w:space="0" w:color="000000"/>
               <w:bottom w:val="single" w:sz="2" w:space="0" w:color="000000"/>
             </w:tcBorders>
-            <w:shd w:val="clear" w:color="auto" w:fill="auto"/>
-          </w:tcPr>
-          <w:p>
-            <w:pPr>
-              <w:pStyle w:val="TableContents"/>
-              <w:rPr>
-                <w:sz w:val="20"/>
-                <w:szCs w:val="20"/>
-              </w:rPr>
-            </w:pPr>
+            <w:shd w:color="auto" w:fill="auto" w:val="clear"/>
+          </w:tcPr>
+          <w:p>
+            <w:pPr>
+              <w:pStyle w:val="TableContents"/>
+              <w:rPr>
+                <w:sz w:val="20"/>
+                <w:szCs w:val="20"/>
+              </w:rPr>
+            </w:pPr>
+            <w:r>
+              <w:rPr>
+                <w:sz w:val="20"/>
+                <w:szCs w:val="20"/>
+              </w:rPr>
+              <w:t>Review Goon subclass and briefly test</w:t>
+            </w:r>
           </w:p>
         </w:tc>
         <w:tc>
@@ -1997,16 +2134,23 @@
               <w:left w:val="single" w:sz="2" w:space="0" w:color="000000"/>
               <w:bottom w:val="single" w:sz="2" w:space="0" w:color="000000"/>
             </w:tcBorders>
-            <w:shd w:val="clear" w:color="auto" w:fill="auto"/>
-          </w:tcPr>
-          <w:p>
-            <w:pPr>
-              <w:pStyle w:val="TableContents"/>
-              <w:rPr>
-                <w:sz w:val="20"/>
-                <w:szCs w:val="20"/>
-              </w:rPr>
-            </w:pPr>
+            <w:shd w:color="auto" w:fill="auto" w:val="clear"/>
+          </w:tcPr>
+          <w:p>
+            <w:pPr>
+              <w:pStyle w:val="TableContents"/>
+              <w:rPr>
+                <w:sz w:val="20"/>
+                <w:szCs w:val="20"/>
+              </w:rPr>
+            </w:pPr>
+            <w:r>
+              <w:rPr>
+                <w:sz w:val="20"/>
+                <w:szCs w:val="20"/>
+              </w:rPr>
+              <w:t>Alex</w:t>
+            </w:r>
           </w:p>
         </w:tc>
         <w:tc>
@@ -2017,20 +2161,28 @@
               <w:bottom w:val="single" w:sz="2" w:space="0" w:color="000000"/>
               <w:right w:val="single" w:sz="2" w:space="0" w:color="000000"/>
             </w:tcBorders>
-            <w:shd w:val="clear" w:color="auto" w:fill="auto"/>
-          </w:tcPr>
-          <w:p>
-            <w:pPr>
-              <w:pStyle w:val="TableContents"/>
-              <w:rPr>
-                <w:sz w:val="20"/>
-                <w:szCs w:val="20"/>
-              </w:rPr>
-            </w:pPr>
+            <w:shd w:color="auto" w:fill="auto" w:val="clear"/>
+          </w:tcPr>
+          <w:p>
+            <w:pPr>
+              <w:pStyle w:val="TableContents"/>
+              <w:rPr>
+                <w:sz w:val="20"/>
+                <w:szCs w:val="20"/>
+              </w:rPr>
+            </w:pPr>
+            <w:r>
+              <w:rPr>
+                <w:sz w:val="20"/>
+                <w:szCs w:val="20"/>
+              </w:rPr>
+              <w:t>TBA</w:t>
+            </w:r>
           </w:p>
         </w:tc>
       </w:tr>
       <w:tr>
+        <w:trPr/>
         <w:tc>
           <w:tcPr>
             <w:tcW w:w="6689" w:type="dxa"/>
@@ -2038,16 +2190,23 @@
               <w:left w:val="single" w:sz="2" w:space="0" w:color="000000"/>
               <w:bottom w:val="single" w:sz="2" w:space="0" w:color="000000"/>
             </w:tcBorders>
-            <w:shd w:val="clear" w:color="auto" w:fill="auto"/>
-          </w:tcPr>
-          <w:p>
-            <w:pPr>
-              <w:pStyle w:val="TableContents"/>
-              <w:rPr>
-                <w:sz w:val="20"/>
-                <w:szCs w:val="20"/>
-              </w:rPr>
-            </w:pPr>
+            <w:shd w:color="auto" w:fill="auto" w:val="clear"/>
+          </w:tcPr>
+          <w:p>
+            <w:pPr>
+              <w:pStyle w:val="TableContents"/>
+              <w:rPr>
+                <w:sz w:val="20"/>
+                <w:szCs w:val="20"/>
+              </w:rPr>
+            </w:pPr>
+            <w:r>
+              <w:rPr>
+                <w:sz w:val="20"/>
+                <w:szCs w:val="20"/>
+              </w:rPr>
+              <w:t>Implement rocket plans, body and engine items, test that they function as items</w:t>
+            </w:r>
           </w:p>
         </w:tc>
         <w:tc>
@@ -2057,16 +2216,23 @@
               <w:left w:val="single" w:sz="2" w:space="0" w:color="000000"/>
               <w:bottom w:val="single" w:sz="2" w:space="0" w:color="000000"/>
             </w:tcBorders>
-            <w:shd w:val="clear" w:color="auto" w:fill="auto"/>
-          </w:tcPr>
-          <w:p>
-            <w:pPr>
-              <w:pStyle w:val="TableContents"/>
-              <w:rPr>
-                <w:sz w:val="20"/>
-                <w:szCs w:val="20"/>
-              </w:rPr>
-            </w:pPr>
+            <w:shd w:color="auto" w:fill="auto" w:val="clear"/>
+          </w:tcPr>
+          <w:p>
+            <w:pPr>
+              <w:pStyle w:val="TableContents"/>
+              <w:rPr>
+                <w:sz w:val="20"/>
+                <w:szCs w:val="20"/>
+              </w:rPr>
+            </w:pPr>
+            <w:r>
+              <w:rPr>
+                <w:sz w:val="20"/>
+                <w:szCs w:val="20"/>
+              </w:rPr>
+              <w:t>Alex</w:t>
+            </w:r>
           </w:p>
         </w:tc>
         <w:tc>
@@ -2077,20 +2243,28 @@
               <w:bottom w:val="single" w:sz="2" w:space="0" w:color="000000"/>
               <w:right w:val="single" w:sz="2" w:space="0" w:color="000000"/>
             </w:tcBorders>
-            <w:shd w:val="clear" w:color="auto" w:fill="auto"/>
-          </w:tcPr>
-          <w:p>
-            <w:pPr>
-              <w:pStyle w:val="TableContents"/>
-              <w:rPr>
-                <w:sz w:val="20"/>
-                <w:szCs w:val="20"/>
-              </w:rPr>
-            </w:pPr>
+            <w:shd w:color="auto" w:fill="auto" w:val="clear"/>
+          </w:tcPr>
+          <w:p>
+            <w:pPr>
+              <w:pStyle w:val="TableContents"/>
+              <w:rPr>
+                <w:sz w:val="20"/>
+                <w:szCs w:val="20"/>
+              </w:rPr>
+            </w:pPr>
+            <w:r>
+              <w:rPr>
+                <w:sz w:val="20"/>
+                <w:szCs w:val="20"/>
+              </w:rPr>
+              <w:t>TBA</w:t>
+            </w:r>
           </w:p>
         </w:tc>
       </w:tr>
       <w:tr>
+        <w:trPr/>
         <w:tc>
           <w:tcPr>
             <w:tcW w:w="6689" w:type="dxa"/>
@@ -2098,16 +2272,23 @@
               <w:left w:val="single" w:sz="2" w:space="0" w:color="000000"/>
               <w:bottom w:val="single" w:sz="2" w:space="0" w:color="000000"/>
             </w:tcBorders>
-            <w:shd w:val="clear" w:color="auto" w:fill="auto"/>
-          </w:tcPr>
-          <w:p>
-            <w:pPr>
-              <w:pStyle w:val="TableContents"/>
-              <w:rPr>
-                <w:sz w:val="20"/>
-                <w:szCs w:val="20"/>
-              </w:rPr>
-            </w:pPr>
+            <w:shd w:color="auto" w:fill="auto" w:val="clear"/>
+          </w:tcPr>
+          <w:p>
+            <w:pPr>
+              <w:pStyle w:val="TableContents"/>
+              <w:rPr>
+                <w:sz w:val="20"/>
+                <w:szCs w:val="20"/>
+              </w:rPr>
+            </w:pPr>
+            <w:r>
+              <w:rPr>
+                <w:sz w:val="20"/>
+                <w:szCs w:val="20"/>
+              </w:rPr>
+              <w:t>Review rocket plan items and briefly test</w:t>
+            </w:r>
           </w:p>
         </w:tc>
         <w:tc>
@@ -2117,16 +2298,23 @@
               <w:left w:val="single" w:sz="2" w:space="0" w:color="000000"/>
               <w:bottom w:val="single" w:sz="2" w:space="0" w:color="000000"/>
             </w:tcBorders>
-            <w:shd w:val="clear" w:color="auto" w:fill="auto"/>
-          </w:tcPr>
-          <w:p>
-            <w:pPr>
-              <w:pStyle w:val="TableContents"/>
-              <w:rPr>
-                <w:sz w:val="20"/>
-                <w:szCs w:val="20"/>
-              </w:rPr>
-            </w:pPr>
+            <w:shd w:color="auto" w:fill="auto" w:val="clear"/>
+          </w:tcPr>
+          <w:p>
+            <w:pPr>
+              <w:pStyle w:val="TableContents"/>
+              <w:rPr>
+                <w:sz w:val="20"/>
+                <w:szCs w:val="20"/>
+              </w:rPr>
+            </w:pPr>
+            <w:r>
+              <w:rPr>
+                <w:sz w:val="20"/>
+                <w:szCs w:val="20"/>
+              </w:rPr>
+              <w:t>Julian</w:t>
+            </w:r>
           </w:p>
         </w:tc>
         <w:tc>
@@ -2137,20 +2325,28 @@
               <w:bottom w:val="single" w:sz="2" w:space="0" w:color="000000"/>
               <w:right w:val="single" w:sz="2" w:space="0" w:color="000000"/>
             </w:tcBorders>
-            <w:shd w:val="clear" w:color="auto" w:fill="auto"/>
-          </w:tcPr>
-          <w:p>
-            <w:pPr>
-              <w:pStyle w:val="TableContents"/>
-              <w:rPr>
-                <w:sz w:val="20"/>
-                <w:szCs w:val="20"/>
-              </w:rPr>
-            </w:pPr>
+            <w:shd w:color="auto" w:fill="auto" w:val="clear"/>
+          </w:tcPr>
+          <w:p>
+            <w:pPr>
+              <w:pStyle w:val="TableContents"/>
+              <w:rPr>
+                <w:sz w:val="20"/>
+                <w:szCs w:val="20"/>
+              </w:rPr>
+            </w:pPr>
+            <w:r>
+              <w:rPr>
+                <w:sz w:val="20"/>
+                <w:szCs w:val="20"/>
+              </w:rPr>
+              <w:t>TBA</w:t>
+            </w:r>
           </w:p>
         </w:tc>
       </w:tr>
       <w:tr>
+        <w:trPr/>
         <w:tc>
           <w:tcPr>
             <w:tcW w:w="6689" w:type="dxa"/>
@@ -2158,16 +2354,23 @@
               <w:left w:val="single" w:sz="2" w:space="0" w:color="000000"/>
               <w:bottom w:val="single" w:sz="2" w:space="0" w:color="000000"/>
             </w:tcBorders>
-            <w:shd w:val="clear" w:color="auto" w:fill="auto"/>
-          </w:tcPr>
-          <w:p>
-            <w:pPr>
-              <w:pStyle w:val="TableContents"/>
-              <w:rPr>
-                <w:sz w:val="20"/>
-                <w:szCs w:val="20"/>
-              </w:rPr>
-            </w:pPr>
+            <w:shd w:color="auto" w:fill="auto" w:val="clear"/>
+          </w:tcPr>
+          <w:p>
+            <w:pPr>
+              <w:pStyle w:val="TableContents"/>
+              <w:rPr>
+                <w:sz w:val="20"/>
+                <w:szCs w:val="20"/>
+              </w:rPr>
+            </w:pPr>
+            <w:r>
+              <w:rPr>
+                <w:sz w:val="20"/>
+                <w:szCs w:val="20"/>
+              </w:rPr>
+              <w:t>Implement the Ninja type of enemy</w:t>
+            </w:r>
           </w:p>
         </w:tc>
         <w:tc>
@@ -2177,16 +2380,23 @@
               <w:left w:val="single" w:sz="2" w:space="0" w:color="000000"/>
               <w:bottom w:val="single" w:sz="2" w:space="0" w:color="000000"/>
             </w:tcBorders>
-            <w:shd w:val="clear" w:color="auto" w:fill="auto"/>
-          </w:tcPr>
-          <w:p>
-            <w:pPr>
-              <w:pStyle w:val="TableContents"/>
-              <w:rPr>
-                <w:sz w:val="20"/>
-                <w:szCs w:val="20"/>
-              </w:rPr>
-            </w:pPr>
+            <w:shd w:color="auto" w:fill="auto" w:val="clear"/>
+          </w:tcPr>
+          <w:p>
+            <w:pPr>
+              <w:pStyle w:val="TableContents"/>
+              <w:rPr>
+                <w:sz w:val="20"/>
+                <w:szCs w:val="20"/>
+              </w:rPr>
+            </w:pPr>
+            <w:r>
+              <w:rPr>
+                <w:sz w:val="20"/>
+                <w:szCs w:val="20"/>
+              </w:rPr>
+              <w:t>Julian</w:t>
+            </w:r>
           </w:p>
         </w:tc>
         <w:tc>
@@ -2197,133 +2407,1808 @@
               <w:bottom w:val="single" w:sz="2" w:space="0" w:color="000000"/>
               <w:right w:val="single" w:sz="2" w:space="0" w:color="000000"/>
             </w:tcBorders>
-            <w:shd w:val="clear" w:color="auto" w:fill="auto"/>
-          </w:tcPr>
-          <w:p>
-            <w:pPr>
-              <w:pStyle w:val="TableContents"/>
-              <w:rPr>
-                <w:sz w:val="20"/>
-                <w:szCs w:val="20"/>
-              </w:rPr>
-            </w:pPr>
+            <w:shd w:color="auto" w:fill="auto" w:val="clear"/>
+          </w:tcPr>
+          <w:p>
+            <w:pPr>
+              <w:pStyle w:val="TableContents"/>
+              <w:rPr>
+                <w:sz w:val="20"/>
+                <w:szCs w:val="20"/>
+              </w:rPr>
+            </w:pPr>
+            <w:r>
+              <w:rPr>
+                <w:sz w:val="20"/>
+                <w:szCs w:val="20"/>
+              </w:rPr>
+              <w:t>TBA</w:t>
+            </w:r>
+          </w:p>
+        </w:tc>
+      </w:tr>
+      <w:tr>
+        <w:trPr/>
+        <w:tc>
+          <w:tcPr>
+            <w:tcW w:w="6689" w:type="dxa"/>
+            <w:tcBorders>
+              <w:left w:val="single" w:sz="2" w:space="0" w:color="000000"/>
+              <w:bottom w:val="single" w:sz="2" w:space="0" w:color="000000"/>
+            </w:tcBorders>
+            <w:shd w:color="auto" w:fill="auto" w:val="clear"/>
+          </w:tcPr>
+          <w:p>
+            <w:pPr>
+              <w:pStyle w:val="TableContents"/>
+              <w:rPr>
+                <w:sz w:val="20"/>
+                <w:szCs w:val="20"/>
+              </w:rPr>
+            </w:pPr>
+            <w:r>
+              <w:rPr>
+                <w:sz w:val="20"/>
+                <w:szCs w:val="20"/>
+              </w:rPr>
+              <w:t>Test the Ninja, ensuring that guidelines are adheared to exactly</w:t>
+            </w:r>
+          </w:p>
+        </w:tc>
+        <w:tc>
+          <w:tcPr>
+            <w:tcW w:w="2044" w:type="dxa"/>
+            <w:tcBorders>
+              <w:left w:val="single" w:sz="2" w:space="0" w:color="000000"/>
+              <w:bottom w:val="single" w:sz="2" w:space="0" w:color="000000"/>
+            </w:tcBorders>
+            <w:shd w:color="auto" w:fill="auto" w:val="clear"/>
+          </w:tcPr>
+          <w:p>
+            <w:pPr>
+              <w:pStyle w:val="TableContents"/>
+              <w:rPr>
+                <w:sz w:val="20"/>
+                <w:szCs w:val="20"/>
+              </w:rPr>
+            </w:pPr>
+            <w:r>
+              <w:rPr>
+                <w:sz w:val="20"/>
+                <w:szCs w:val="20"/>
+              </w:rPr>
+              <w:t>Julian</w:t>
+            </w:r>
+          </w:p>
+        </w:tc>
+        <w:tc>
+          <w:tcPr>
+            <w:tcW w:w="1239" w:type="dxa"/>
+            <w:tcBorders>
+              <w:left w:val="single" w:sz="2" w:space="0" w:color="000000"/>
+              <w:bottom w:val="single" w:sz="2" w:space="0" w:color="000000"/>
+              <w:right w:val="single" w:sz="2" w:space="0" w:color="000000"/>
+            </w:tcBorders>
+            <w:shd w:color="auto" w:fill="auto" w:val="clear"/>
+          </w:tcPr>
+          <w:p>
+            <w:pPr>
+              <w:pStyle w:val="TableContents"/>
+              <w:rPr>
+                <w:sz w:val="20"/>
+                <w:szCs w:val="20"/>
+              </w:rPr>
+            </w:pPr>
+            <w:r>
+              <w:rPr>
+                <w:sz w:val="20"/>
+                <w:szCs w:val="20"/>
+              </w:rPr>
+              <w:t>TBA</w:t>
+            </w:r>
+          </w:p>
+        </w:tc>
+      </w:tr>
+      <w:tr>
+        <w:trPr/>
+        <w:tc>
+          <w:tcPr>
+            <w:tcW w:w="6689" w:type="dxa"/>
+            <w:tcBorders>
+              <w:left w:val="single" w:sz="2" w:space="0" w:color="000000"/>
+              <w:bottom w:val="single" w:sz="2" w:space="0" w:color="000000"/>
+            </w:tcBorders>
+            <w:shd w:color="auto" w:fill="auto" w:val="clear"/>
+          </w:tcPr>
+          <w:p>
+            <w:pPr>
+              <w:pStyle w:val="TableContents"/>
+              <w:rPr>
+                <w:sz w:val="20"/>
+                <w:szCs w:val="20"/>
+              </w:rPr>
+            </w:pPr>
+            <w:r>
+              <w:rPr>
+                <w:sz w:val="20"/>
+                <w:szCs w:val="20"/>
+              </w:rPr>
+              <w:t>Review implementation of Ninja and test locally</w:t>
+            </w:r>
+          </w:p>
+        </w:tc>
+        <w:tc>
+          <w:tcPr>
+            <w:tcW w:w="2044" w:type="dxa"/>
+            <w:tcBorders>
+              <w:left w:val="single" w:sz="2" w:space="0" w:color="000000"/>
+              <w:bottom w:val="single" w:sz="2" w:space="0" w:color="000000"/>
+            </w:tcBorders>
+            <w:shd w:color="auto" w:fill="auto" w:val="clear"/>
+          </w:tcPr>
+          <w:p>
+            <w:pPr>
+              <w:pStyle w:val="TableContents"/>
+              <w:rPr>
+                <w:sz w:val="20"/>
+                <w:szCs w:val="20"/>
+              </w:rPr>
+            </w:pPr>
+            <w:r>
+              <w:rPr>
+                <w:sz w:val="20"/>
+                <w:szCs w:val="20"/>
+              </w:rPr>
+              <w:t>Alex</w:t>
+            </w:r>
+          </w:p>
+        </w:tc>
+        <w:tc>
+          <w:tcPr>
+            <w:tcW w:w="1239" w:type="dxa"/>
+            <w:tcBorders>
+              <w:left w:val="single" w:sz="2" w:space="0" w:color="000000"/>
+              <w:bottom w:val="single" w:sz="2" w:space="0" w:color="000000"/>
+              <w:right w:val="single" w:sz="2" w:space="0" w:color="000000"/>
+            </w:tcBorders>
+            <w:shd w:color="auto" w:fill="auto" w:val="clear"/>
+          </w:tcPr>
+          <w:p>
+            <w:pPr>
+              <w:pStyle w:val="TableContents"/>
+              <w:rPr>
+                <w:sz w:val="20"/>
+                <w:szCs w:val="20"/>
+              </w:rPr>
+            </w:pPr>
+            <w:r>
+              <w:rPr>
+                <w:sz w:val="20"/>
+                <w:szCs w:val="20"/>
+              </w:rPr>
+              <w:t>TBA</w:t>
+            </w:r>
+          </w:p>
+        </w:tc>
+      </w:tr>
+      <w:tr>
+        <w:trPr/>
+        <w:tc>
+          <w:tcPr>
+            <w:tcW w:w="6689" w:type="dxa"/>
+            <w:tcBorders>
+              <w:left w:val="single" w:sz="2" w:space="0" w:color="000000"/>
+              <w:bottom w:val="single" w:sz="2" w:space="0" w:color="000000"/>
+            </w:tcBorders>
+            <w:shd w:color="auto" w:fill="auto" w:val="clear"/>
+          </w:tcPr>
+          <w:p>
+            <w:pPr>
+              <w:pStyle w:val="TableContents"/>
+              <w:rPr>
+                <w:sz w:val="20"/>
+                <w:szCs w:val="20"/>
+              </w:rPr>
+            </w:pPr>
+            <w:r>
+              <w:rPr>
+                <w:sz w:val="20"/>
+                <w:szCs w:val="20"/>
+              </w:rPr>
+              <w:t>Implement basic functionality of Q</w:t>
+            </w:r>
+          </w:p>
+        </w:tc>
+        <w:tc>
+          <w:tcPr>
+            <w:tcW w:w="2044" w:type="dxa"/>
+            <w:tcBorders>
+              <w:left w:val="single" w:sz="2" w:space="0" w:color="000000"/>
+              <w:bottom w:val="single" w:sz="2" w:space="0" w:color="000000"/>
+            </w:tcBorders>
+            <w:shd w:color="auto" w:fill="auto" w:val="clear"/>
+          </w:tcPr>
+          <w:p>
+            <w:pPr>
+              <w:pStyle w:val="TableContents"/>
+              <w:rPr>
+                <w:sz w:val="20"/>
+                <w:szCs w:val="20"/>
+              </w:rPr>
+            </w:pPr>
+            <w:r>
+              <w:rPr>
+                <w:sz w:val="20"/>
+                <w:szCs w:val="20"/>
+              </w:rPr>
+              <w:t>Alex</w:t>
+            </w:r>
+          </w:p>
+        </w:tc>
+        <w:tc>
+          <w:tcPr>
+            <w:tcW w:w="1239" w:type="dxa"/>
+            <w:tcBorders>
+              <w:left w:val="single" w:sz="2" w:space="0" w:color="000000"/>
+              <w:bottom w:val="single" w:sz="2" w:space="0" w:color="000000"/>
+              <w:right w:val="single" w:sz="2" w:space="0" w:color="000000"/>
+            </w:tcBorders>
+            <w:shd w:color="auto" w:fill="auto" w:val="clear"/>
+          </w:tcPr>
+          <w:p>
+            <w:pPr>
+              <w:pStyle w:val="TableContents"/>
+              <w:rPr>
+                <w:sz w:val="20"/>
+                <w:szCs w:val="20"/>
+              </w:rPr>
+            </w:pPr>
+            <w:r>
+              <w:rPr>
+                <w:sz w:val="20"/>
+                <w:szCs w:val="20"/>
+              </w:rPr>
+              <w:t>TBA</w:t>
+            </w:r>
+          </w:p>
+        </w:tc>
+      </w:tr>
+      <w:tr>
+        <w:trPr/>
+        <w:tc>
+          <w:tcPr>
+            <w:tcW w:w="6689" w:type="dxa"/>
+            <w:tcBorders>
+              <w:left w:val="single" w:sz="2" w:space="0" w:color="000000"/>
+              <w:bottom w:val="single" w:sz="2" w:space="0" w:color="000000"/>
+            </w:tcBorders>
+            <w:shd w:color="auto" w:fill="auto" w:val="clear"/>
+          </w:tcPr>
+          <w:p>
+            <w:pPr>
+              <w:pStyle w:val="TableContents"/>
+              <w:rPr>
+                <w:sz w:val="20"/>
+                <w:szCs w:val="20"/>
+              </w:rPr>
+            </w:pPr>
+            <w:r>
+              <w:rPr>
+                <w:sz w:val="20"/>
+                <w:szCs w:val="20"/>
+              </w:rPr>
+              <w:t>Add item based dialogue interactions with Q</w:t>
+            </w:r>
+          </w:p>
+        </w:tc>
+        <w:tc>
+          <w:tcPr>
+            <w:tcW w:w="2044" w:type="dxa"/>
+            <w:tcBorders>
+              <w:left w:val="single" w:sz="2" w:space="0" w:color="000000"/>
+              <w:bottom w:val="single" w:sz="2" w:space="0" w:color="000000"/>
+            </w:tcBorders>
+            <w:shd w:color="auto" w:fill="auto" w:val="clear"/>
+          </w:tcPr>
+          <w:p>
+            <w:pPr>
+              <w:pStyle w:val="TableContents"/>
+              <w:rPr>
+                <w:sz w:val="20"/>
+                <w:szCs w:val="20"/>
+              </w:rPr>
+            </w:pPr>
+            <w:r>
+              <w:rPr>
+                <w:sz w:val="20"/>
+                <w:szCs w:val="20"/>
+              </w:rPr>
+              <w:t>Alex</w:t>
+            </w:r>
+          </w:p>
+        </w:tc>
+        <w:tc>
+          <w:tcPr>
+            <w:tcW w:w="1239" w:type="dxa"/>
+            <w:tcBorders>
+              <w:left w:val="single" w:sz="2" w:space="0" w:color="000000"/>
+              <w:bottom w:val="single" w:sz="2" w:space="0" w:color="000000"/>
+              <w:right w:val="single" w:sz="2" w:space="0" w:color="000000"/>
+            </w:tcBorders>
+            <w:shd w:color="auto" w:fill="auto" w:val="clear"/>
+          </w:tcPr>
+          <w:p>
+            <w:pPr>
+              <w:pStyle w:val="TableContents"/>
+              <w:rPr>
+                <w:sz w:val="20"/>
+                <w:szCs w:val="20"/>
+              </w:rPr>
+            </w:pPr>
+            <w:r>
+              <w:rPr>
+                <w:sz w:val="20"/>
+                <w:szCs w:val="20"/>
+              </w:rPr>
+              <w:t>TBA</w:t>
+            </w:r>
+          </w:p>
+        </w:tc>
+      </w:tr>
+      <w:tr>
+        <w:trPr/>
+        <w:tc>
+          <w:tcPr>
+            <w:tcW w:w="6689" w:type="dxa"/>
+            <w:tcBorders>
+              <w:left w:val="single" w:sz="2" w:space="0" w:color="000000"/>
+              <w:bottom w:val="single" w:sz="2" w:space="0" w:color="000000"/>
+            </w:tcBorders>
+            <w:shd w:color="auto" w:fill="auto" w:val="clear"/>
+          </w:tcPr>
+          <w:p>
+            <w:pPr>
+              <w:pStyle w:val="TableContents"/>
+              <w:rPr>
+                <w:sz w:val="20"/>
+                <w:szCs w:val="20"/>
+              </w:rPr>
+            </w:pPr>
+            <w:r>
+              <w:rPr>
+                <w:sz w:val="20"/>
+                <w:szCs w:val="20"/>
+              </w:rPr>
+              <w:t>Test Q, ensuring that guidelines are adheared to exactly</w:t>
+            </w:r>
+          </w:p>
+        </w:tc>
+        <w:tc>
+          <w:tcPr>
+            <w:tcW w:w="2044" w:type="dxa"/>
+            <w:tcBorders>
+              <w:left w:val="single" w:sz="2" w:space="0" w:color="000000"/>
+              <w:bottom w:val="single" w:sz="2" w:space="0" w:color="000000"/>
+            </w:tcBorders>
+            <w:shd w:color="auto" w:fill="auto" w:val="clear"/>
+          </w:tcPr>
+          <w:p>
+            <w:pPr>
+              <w:pStyle w:val="TableContents"/>
+              <w:rPr>
+                <w:sz w:val="20"/>
+                <w:szCs w:val="20"/>
+              </w:rPr>
+            </w:pPr>
+            <w:r>
+              <w:rPr>
+                <w:sz w:val="20"/>
+                <w:szCs w:val="20"/>
+              </w:rPr>
+              <w:t>Alex</w:t>
+            </w:r>
+          </w:p>
+        </w:tc>
+        <w:tc>
+          <w:tcPr>
+            <w:tcW w:w="1239" w:type="dxa"/>
+            <w:tcBorders>
+              <w:left w:val="single" w:sz="2" w:space="0" w:color="000000"/>
+              <w:bottom w:val="single" w:sz="2" w:space="0" w:color="000000"/>
+              <w:right w:val="single" w:sz="2" w:space="0" w:color="000000"/>
+            </w:tcBorders>
+            <w:shd w:color="auto" w:fill="auto" w:val="clear"/>
+          </w:tcPr>
+          <w:p>
+            <w:pPr>
+              <w:pStyle w:val="TableContents"/>
+              <w:rPr>
+                <w:sz w:val="20"/>
+                <w:szCs w:val="20"/>
+              </w:rPr>
+            </w:pPr>
+            <w:r>
+              <w:rPr>
+                <w:sz w:val="20"/>
+                <w:szCs w:val="20"/>
+              </w:rPr>
+              <w:t>TBA</w:t>
+            </w:r>
+          </w:p>
+        </w:tc>
+      </w:tr>
+      <w:tr>
+        <w:trPr/>
+        <w:tc>
+          <w:tcPr>
+            <w:tcW w:w="6689" w:type="dxa"/>
+            <w:tcBorders>
+              <w:left w:val="single" w:sz="2" w:space="0" w:color="000000"/>
+              <w:bottom w:val="single" w:sz="2" w:space="0" w:color="000000"/>
+            </w:tcBorders>
+            <w:shd w:color="auto" w:fill="auto" w:val="clear"/>
+          </w:tcPr>
+          <w:p>
+            <w:pPr>
+              <w:pStyle w:val="TableContents"/>
+              <w:rPr>
+                <w:sz w:val="20"/>
+                <w:szCs w:val="20"/>
+              </w:rPr>
+            </w:pPr>
+            <w:r>
+              <w:rPr>
+                <w:sz w:val="20"/>
+                <w:szCs w:val="20"/>
+              </w:rPr>
+              <w:t>Review and test Q locally. Double check guidelines are adheared to</w:t>
+            </w:r>
+          </w:p>
+        </w:tc>
+        <w:tc>
+          <w:tcPr>
+            <w:tcW w:w="2044" w:type="dxa"/>
+            <w:tcBorders>
+              <w:left w:val="single" w:sz="2" w:space="0" w:color="000000"/>
+              <w:bottom w:val="single" w:sz="2" w:space="0" w:color="000000"/>
+            </w:tcBorders>
+            <w:shd w:color="auto" w:fill="auto" w:val="clear"/>
+          </w:tcPr>
+          <w:p>
+            <w:pPr>
+              <w:pStyle w:val="TableContents"/>
+              <w:rPr>
+                <w:sz w:val="20"/>
+                <w:szCs w:val="20"/>
+              </w:rPr>
+            </w:pPr>
+            <w:r>
+              <w:rPr>
+                <w:sz w:val="20"/>
+                <w:szCs w:val="20"/>
+              </w:rPr>
+              <w:t>Julian</w:t>
+            </w:r>
+          </w:p>
+        </w:tc>
+        <w:tc>
+          <w:tcPr>
+            <w:tcW w:w="1239" w:type="dxa"/>
+            <w:tcBorders>
+              <w:left w:val="single" w:sz="2" w:space="0" w:color="000000"/>
+              <w:bottom w:val="single" w:sz="2" w:space="0" w:color="000000"/>
+              <w:right w:val="single" w:sz="2" w:space="0" w:color="000000"/>
+            </w:tcBorders>
+            <w:shd w:color="auto" w:fill="auto" w:val="clear"/>
+          </w:tcPr>
+          <w:p>
+            <w:pPr>
+              <w:pStyle w:val="TableContents"/>
+              <w:rPr>
+                <w:sz w:val="20"/>
+                <w:szCs w:val="20"/>
+              </w:rPr>
+            </w:pPr>
+            <w:r>
+              <w:rPr>
+                <w:sz w:val="20"/>
+                <w:szCs w:val="20"/>
+              </w:rPr>
+              <w:t>TBA</w:t>
+            </w:r>
+          </w:p>
+        </w:tc>
+      </w:tr>
+      <w:tr>
+        <w:trPr/>
+        <w:tc>
+          <w:tcPr>
+            <w:tcW w:w="6689" w:type="dxa"/>
+            <w:tcBorders>
+              <w:left w:val="single" w:sz="2" w:space="0" w:color="000000"/>
+              <w:bottom w:val="single" w:sz="2" w:space="0" w:color="000000"/>
+            </w:tcBorders>
+            <w:shd w:color="auto" w:fill="auto" w:val="clear"/>
+          </w:tcPr>
+          <w:p>
+            <w:pPr>
+              <w:pStyle w:val="TableContents"/>
+              <w:rPr>
+                <w:sz w:val="20"/>
+                <w:szCs w:val="20"/>
+              </w:rPr>
+            </w:pPr>
+            <w:r>
+              <w:rPr>
+                <w:sz w:val="20"/>
+                <w:szCs w:val="20"/>
+              </w:rPr>
+              <w:t>Implement Door class, add implementation of its key, test</w:t>
+            </w:r>
+          </w:p>
+        </w:tc>
+        <w:tc>
+          <w:tcPr>
+            <w:tcW w:w="2044" w:type="dxa"/>
+            <w:tcBorders>
+              <w:left w:val="single" w:sz="2" w:space="0" w:color="000000"/>
+              <w:bottom w:val="single" w:sz="2" w:space="0" w:color="000000"/>
+            </w:tcBorders>
+            <w:shd w:color="auto" w:fill="auto" w:val="clear"/>
+          </w:tcPr>
+          <w:p>
+            <w:pPr>
+              <w:pStyle w:val="TableContents"/>
+              <w:rPr>
+                <w:sz w:val="20"/>
+                <w:szCs w:val="20"/>
+              </w:rPr>
+            </w:pPr>
+            <w:r>
+              <w:rPr>
+                <w:sz w:val="20"/>
+                <w:szCs w:val="20"/>
+              </w:rPr>
+              <w:t>Julian</w:t>
+            </w:r>
+          </w:p>
+        </w:tc>
+        <w:tc>
+          <w:tcPr>
+            <w:tcW w:w="1239" w:type="dxa"/>
+            <w:tcBorders>
+              <w:left w:val="single" w:sz="2" w:space="0" w:color="000000"/>
+              <w:bottom w:val="single" w:sz="2" w:space="0" w:color="000000"/>
+              <w:right w:val="single" w:sz="2" w:space="0" w:color="000000"/>
+            </w:tcBorders>
+            <w:shd w:color="auto" w:fill="auto" w:val="clear"/>
+          </w:tcPr>
+          <w:p>
+            <w:pPr>
+              <w:pStyle w:val="TableContents"/>
+              <w:rPr>
+                <w:sz w:val="20"/>
+                <w:szCs w:val="20"/>
+              </w:rPr>
+            </w:pPr>
+            <w:r>
+              <w:rPr>
+                <w:sz w:val="20"/>
+                <w:szCs w:val="20"/>
+              </w:rPr>
+              <w:t>TBA</w:t>
+            </w:r>
+          </w:p>
+        </w:tc>
+      </w:tr>
+      <w:tr>
+        <w:trPr/>
+        <w:tc>
+          <w:tcPr>
+            <w:tcW w:w="6689" w:type="dxa"/>
+            <w:tcBorders>
+              <w:left w:val="single" w:sz="2" w:space="0" w:color="000000"/>
+              <w:bottom w:val="single" w:sz="2" w:space="0" w:color="000000"/>
+            </w:tcBorders>
+            <w:shd w:color="auto" w:fill="auto" w:val="clear"/>
+          </w:tcPr>
+          <w:p>
+            <w:pPr>
+              <w:pStyle w:val="TableContents"/>
+              <w:rPr>
+                <w:sz w:val="20"/>
+                <w:szCs w:val="20"/>
+              </w:rPr>
+            </w:pPr>
+            <w:r>
+              <w:rPr>
+                <w:sz w:val="20"/>
+                <w:szCs w:val="20"/>
+              </w:rPr>
+              <w:t>Review Door and key implementations and test locally</w:t>
+            </w:r>
+          </w:p>
+        </w:tc>
+        <w:tc>
+          <w:tcPr>
+            <w:tcW w:w="2044" w:type="dxa"/>
+            <w:tcBorders>
+              <w:left w:val="single" w:sz="2" w:space="0" w:color="000000"/>
+              <w:bottom w:val="single" w:sz="2" w:space="0" w:color="000000"/>
+            </w:tcBorders>
+            <w:shd w:color="auto" w:fill="auto" w:val="clear"/>
+          </w:tcPr>
+          <w:p>
+            <w:pPr>
+              <w:pStyle w:val="TableContents"/>
+              <w:rPr>
+                <w:sz w:val="20"/>
+                <w:szCs w:val="20"/>
+              </w:rPr>
+            </w:pPr>
+            <w:r>
+              <w:rPr>
+                <w:sz w:val="20"/>
+                <w:szCs w:val="20"/>
+              </w:rPr>
+              <w:t>Alex</w:t>
+            </w:r>
+          </w:p>
+        </w:tc>
+        <w:tc>
+          <w:tcPr>
+            <w:tcW w:w="1239" w:type="dxa"/>
+            <w:tcBorders>
+              <w:left w:val="single" w:sz="2" w:space="0" w:color="000000"/>
+              <w:bottom w:val="single" w:sz="2" w:space="0" w:color="000000"/>
+              <w:right w:val="single" w:sz="2" w:space="0" w:color="000000"/>
+            </w:tcBorders>
+            <w:shd w:color="auto" w:fill="auto" w:val="clear"/>
+          </w:tcPr>
+          <w:p>
+            <w:pPr>
+              <w:pStyle w:val="TableContents"/>
+              <w:rPr>
+                <w:sz w:val="20"/>
+                <w:szCs w:val="20"/>
+              </w:rPr>
+            </w:pPr>
+            <w:r>
+              <w:rPr>
+                <w:sz w:val="20"/>
+                <w:szCs w:val="20"/>
+              </w:rPr>
+              <w:t>TBA</w:t>
+            </w:r>
+          </w:p>
+        </w:tc>
+      </w:tr>
+      <w:tr>
+        <w:trPr/>
+        <w:tc>
+          <w:tcPr>
+            <w:tcW w:w="6689" w:type="dxa"/>
+            <w:tcBorders>
+              <w:left w:val="single" w:sz="2" w:space="0" w:color="000000"/>
+              <w:bottom w:val="single" w:sz="2" w:space="0" w:color="000000"/>
+            </w:tcBorders>
+            <w:shd w:color="auto" w:fill="auto" w:val="clear"/>
+          </w:tcPr>
+          <w:p>
+            <w:pPr>
+              <w:pStyle w:val="TableContents"/>
+              <w:rPr>
+                <w:sz w:val="20"/>
+                <w:szCs w:val="20"/>
+              </w:rPr>
+            </w:pPr>
+            <w:r>
+              <w:rPr>
+                <w:sz w:val="20"/>
+                <w:szCs w:val="20"/>
+              </w:rPr>
+              <w:t>Add locked room for the rocket plans, add rocket plans to the room</w:t>
+            </w:r>
+          </w:p>
+        </w:tc>
+        <w:tc>
+          <w:tcPr>
+            <w:tcW w:w="2044" w:type="dxa"/>
+            <w:tcBorders>
+              <w:left w:val="single" w:sz="2" w:space="0" w:color="000000"/>
+              <w:bottom w:val="single" w:sz="2" w:space="0" w:color="000000"/>
+            </w:tcBorders>
+            <w:shd w:color="auto" w:fill="auto" w:val="clear"/>
+          </w:tcPr>
+          <w:p>
+            <w:pPr>
+              <w:pStyle w:val="TableContents"/>
+              <w:rPr>
+                <w:sz w:val="20"/>
+                <w:szCs w:val="20"/>
+              </w:rPr>
+            </w:pPr>
+            <w:r>
+              <w:rPr>
+                <w:sz w:val="20"/>
+                <w:szCs w:val="20"/>
+              </w:rPr>
+              <w:t>Alex</w:t>
+            </w:r>
+          </w:p>
+        </w:tc>
+        <w:tc>
+          <w:tcPr>
+            <w:tcW w:w="1239" w:type="dxa"/>
+            <w:tcBorders>
+              <w:left w:val="single" w:sz="2" w:space="0" w:color="000000"/>
+              <w:bottom w:val="single" w:sz="2" w:space="0" w:color="000000"/>
+              <w:right w:val="single" w:sz="2" w:space="0" w:color="000000"/>
+            </w:tcBorders>
+            <w:shd w:color="auto" w:fill="auto" w:val="clear"/>
+          </w:tcPr>
+          <w:p>
+            <w:pPr>
+              <w:pStyle w:val="TableContents"/>
+              <w:rPr>
+                <w:sz w:val="20"/>
+                <w:szCs w:val="20"/>
+              </w:rPr>
+            </w:pPr>
+            <w:r>
+              <w:rPr>
+                <w:sz w:val="20"/>
+                <w:szCs w:val="20"/>
+              </w:rPr>
+              <w:t>TBA</w:t>
+            </w:r>
+          </w:p>
+        </w:tc>
+      </w:tr>
+      <w:tr>
+        <w:trPr/>
+        <w:tc>
+          <w:tcPr>
+            <w:tcW w:w="6689" w:type="dxa"/>
+            <w:tcBorders>
+              <w:left w:val="single" w:sz="2" w:space="0" w:color="000000"/>
+              <w:bottom w:val="single" w:sz="2" w:space="0" w:color="000000"/>
+            </w:tcBorders>
+            <w:shd w:color="auto" w:fill="auto" w:val="clear"/>
+          </w:tcPr>
+          <w:p>
+            <w:pPr>
+              <w:pStyle w:val="TableContents"/>
+              <w:rPr>
+                <w:sz w:val="20"/>
+                <w:szCs w:val="20"/>
+              </w:rPr>
+            </w:pPr>
+            <w:r>
+              <w:rPr>
+                <w:sz w:val="20"/>
+                <w:szCs w:val="20"/>
+              </w:rPr>
+              <w:t>Review rocket plans room</w:t>
+            </w:r>
+          </w:p>
+        </w:tc>
+        <w:tc>
+          <w:tcPr>
+            <w:tcW w:w="2044" w:type="dxa"/>
+            <w:tcBorders>
+              <w:left w:val="single" w:sz="2" w:space="0" w:color="000000"/>
+              <w:bottom w:val="single" w:sz="2" w:space="0" w:color="000000"/>
+            </w:tcBorders>
+            <w:shd w:color="auto" w:fill="auto" w:val="clear"/>
+          </w:tcPr>
+          <w:p>
+            <w:pPr>
+              <w:pStyle w:val="TableContents"/>
+              <w:rPr>
+                <w:sz w:val="20"/>
+                <w:szCs w:val="20"/>
+              </w:rPr>
+            </w:pPr>
+            <w:r>
+              <w:rPr>
+                <w:sz w:val="20"/>
+                <w:szCs w:val="20"/>
+              </w:rPr>
+              <w:t>Julian</w:t>
+            </w:r>
+          </w:p>
+        </w:tc>
+        <w:tc>
+          <w:tcPr>
+            <w:tcW w:w="1239" w:type="dxa"/>
+            <w:tcBorders>
+              <w:left w:val="single" w:sz="2" w:space="0" w:color="000000"/>
+              <w:bottom w:val="single" w:sz="2" w:space="0" w:color="000000"/>
+              <w:right w:val="single" w:sz="2" w:space="0" w:color="000000"/>
+            </w:tcBorders>
+            <w:shd w:color="auto" w:fill="auto" w:val="clear"/>
+          </w:tcPr>
+          <w:p>
+            <w:pPr>
+              <w:pStyle w:val="TableContents"/>
+              <w:rPr>
+                <w:sz w:val="20"/>
+                <w:szCs w:val="20"/>
+              </w:rPr>
+            </w:pPr>
+            <w:r>
+              <w:rPr>
+                <w:sz w:val="20"/>
+                <w:szCs w:val="20"/>
+              </w:rPr>
+              <w:t>TBA</w:t>
+            </w:r>
+          </w:p>
+        </w:tc>
+      </w:tr>
+      <w:tr>
+        <w:trPr/>
+        <w:tc>
+          <w:tcPr>
+            <w:tcW w:w="6689" w:type="dxa"/>
+            <w:tcBorders>
+              <w:left w:val="single" w:sz="2" w:space="0" w:color="000000"/>
+              <w:bottom w:val="single" w:sz="2" w:space="0" w:color="000000"/>
+            </w:tcBorders>
+            <w:shd w:color="auto" w:fill="auto" w:val="clear"/>
+          </w:tcPr>
+          <w:p>
+            <w:pPr>
+              <w:pStyle w:val="TableContents"/>
+              <w:rPr>
+                <w:sz w:val="20"/>
+                <w:szCs w:val="20"/>
+              </w:rPr>
+            </w:pPr>
+            <w:r>
+              <w:rPr>
+                <w:sz w:val="20"/>
+                <w:szCs w:val="20"/>
+              </w:rPr>
+              <w:t>Add locked room for Doctor Maybe</w:t>
+            </w:r>
+          </w:p>
+        </w:tc>
+        <w:tc>
+          <w:tcPr>
+            <w:tcW w:w="2044" w:type="dxa"/>
+            <w:tcBorders>
+              <w:left w:val="single" w:sz="2" w:space="0" w:color="000000"/>
+              <w:bottom w:val="single" w:sz="2" w:space="0" w:color="000000"/>
+            </w:tcBorders>
+            <w:shd w:color="auto" w:fill="auto" w:val="clear"/>
+          </w:tcPr>
+          <w:p>
+            <w:pPr>
+              <w:pStyle w:val="TableContents"/>
+              <w:rPr>
+                <w:sz w:val="20"/>
+                <w:szCs w:val="20"/>
+              </w:rPr>
+            </w:pPr>
+            <w:r>
+              <w:rPr>
+                <w:sz w:val="20"/>
+                <w:szCs w:val="20"/>
+              </w:rPr>
+              <w:t>Julian</w:t>
+            </w:r>
+          </w:p>
+        </w:tc>
+        <w:tc>
+          <w:tcPr>
+            <w:tcW w:w="1239" w:type="dxa"/>
+            <w:tcBorders>
+              <w:left w:val="single" w:sz="2" w:space="0" w:color="000000"/>
+              <w:bottom w:val="single" w:sz="2" w:space="0" w:color="000000"/>
+              <w:right w:val="single" w:sz="2" w:space="0" w:color="000000"/>
+            </w:tcBorders>
+            <w:shd w:color="auto" w:fill="auto" w:val="clear"/>
+          </w:tcPr>
+          <w:p>
+            <w:pPr>
+              <w:pStyle w:val="TableContents"/>
+              <w:rPr>
+                <w:sz w:val="20"/>
+                <w:szCs w:val="20"/>
+              </w:rPr>
+            </w:pPr>
+            <w:r>
+              <w:rPr>
+                <w:sz w:val="20"/>
+                <w:szCs w:val="20"/>
+              </w:rPr>
+              <w:t>TBA</w:t>
+            </w:r>
+          </w:p>
+        </w:tc>
+      </w:tr>
+      <w:tr>
+        <w:trPr/>
+        <w:tc>
+          <w:tcPr>
+            <w:tcW w:w="6689" w:type="dxa"/>
+            <w:tcBorders>
+              <w:left w:val="single" w:sz="2" w:space="0" w:color="000000"/>
+              <w:bottom w:val="single" w:sz="2" w:space="0" w:color="000000"/>
+            </w:tcBorders>
+            <w:shd w:color="auto" w:fill="auto" w:val="clear"/>
+          </w:tcPr>
+          <w:p>
+            <w:pPr>
+              <w:pStyle w:val="TableContents"/>
+              <w:rPr>
+                <w:sz w:val="20"/>
+                <w:szCs w:val="20"/>
+              </w:rPr>
+            </w:pPr>
+            <w:r>
+              <w:rPr>
+                <w:sz w:val="20"/>
+                <w:szCs w:val="20"/>
+              </w:rPr>
+              <w:t>Implement mini-boss Doctor Maybe</w:t>
+            </w:r>
+          </w:p>
+        </w:tc>
+        <w:tc>
+          <w:tcPr>
+            <w:tcW w:w="2044" w:type="dxa"/>
+            <w:tcBorders>
+              <w:left w:val="single" w:sz="2" w:space="0" w:color="000000"/>
+              <w:bottom w:val="single" w:sz="2" w:space="0" w:color="000000"/>
+            </w:tcBorders>
+            <w:shd w:color="auto" w:fill="auto" w:val="clear"/>
+          </w:tcPr>
+          <w:p>
+            <w:pPr>
+              <w:pStyle w:val="TableContents"/>
+              <w:rPr>
+                <w:sz w:val="20"/>
+                <w:szCs w:val="20"/>
+              </w:rPr>
+            </w:pPr>
+            <w:r>
+              <w:rPr>
+                <w:sz w:val="20"/>
+                <w:szCs w:val="20"/>
+              </w:rPr>
+              <w:t>Julian</w:t>
+            </w:r>
+          </w:p>
+        </w:tc>
+        <w:tc>
+          <w:tcPr>
+            <w:tcW w:w="1239" w:type="dxa"/>
+            <w:tcBorders>
+              <w:left w:val="single" w:sz="2" w:space="0" w:color="000000"/>
+              <w:bottom w:val="single" w:sz="2" w:space="0" w:color="000000"/>
+              <w:right w:val="single" w:sz="2" w:space="0" w:color="000000"/>
+            </w:tcBorders>
+            <w:shd w:color="auto" w:fill="auto" w:val="clear"/>
+          </w:tcPr>
+          <w:p>
+            <w:pPr>
+              <w:pStyle w:val="TableContents"/>
+              <w:rPr>
+                <w:sz w:val="20"/>
+                <w:szCs w:val="20"/>
+              </w:rPr>
+            </w:pPr>
+            <w:r>
+              <w:rPr>
+                <w:sz w:val="20"/>
+                <w:szCs w:val="20"/>
+              </w:rPr>
+              <w:t>TBA</w:t>
+            </w:r>
+          </w:p>
+        </w:tc>
+      </w:tr>
+      <w:tr>
+        <w:trPr/>
+        <w:tc>
+          <w:tcPr>
+            <w:tcW w:w="6689" w:type="dxa"/>
+            <w:tcBorders>
+              <w:left w:val="single" w:sz="2" w:space="0" w:color="000000"/>
+              <w:bottom w:val="single" w:sz="2" w:space="0" w:color="000000"/>
+            </w:tcBorders>
+            <w:shd w:color="auto" w:fill="auto" w:val="clear"/>
+          </w:tcPr>
+          <w:p>
+            <w:pPr>
+              <w:pStyle w:val="TableContents"/>
+              <w:rPr>
+                <w:sz w:val="20"/>
+                <w:szCs w:val="20"/>
+              </w:rPr>
+            </w:pPr>
+            <w:r>
+              <w:rPr>
+                <w:sz w:val="20"/>
+                <w:szCs w:val="20"/>
+              </w:rPr>
+              <w:t>Test Doctor Maybe, ensuring that guidelines are adheared to exactly</w:t>
+            </w:r>
+          </w:p>
+        </w:tc>
+        <w:tc>
+          <w:tcPr>
+            <w:tcW w:w="2044" w:type="dxa"/>
+            <w:tcBorders>
+              <w:left w:val="single" w:sz="2" w:space="0" w:color="000000"/>
+              <w:bottom w:val="single" w:sz="2" w:space="0" w:color="000000"/>
+            </w:tcBorders>
+            <w:shd w:color="auto" w:fill="auto" w:val="clear"/>
+          </w:tcPr>
+          <w:p>
+            <w:pPr>
+              <w:pStyle w:val="TableContents"/>
+              <w:rPr>
+                <w:sz w:val="20"/>
+                <w:szCs w:val="20"/>
+              </w:rPr>
+            </w:pPr>
+            <w:r>
+              <w:rPr>
+                <w:sz w:val="20"/>
+                <w:szCs w:val="20"/>
+              </w:rPr>
+              <w:t>Julian</w:t>
+            </w:r>
+          </w:p>
+        </w:tc>
+        <w:tc>
+          <w:tcPr>
+            <w:tcW w:w="1239" w:type="dxa"/>
+            <w:tcBorders>
+              <w:left w:val="single" w:sz="2" w:space="0" w:color="000000"/>
+              <w:bottom w:val="single" w:sz="2" w:space="0" w:color="000000"/>
+              <w:right w:val="single" w:sz="2" w:space="0" w:color="000000"/>
+            </w:tcBorders>
+            <w:shd w:color="auto" w:fill="auto" w:val="clear"/>
+          </w:tcPr>
+          <w:p>
+            <w:pPr>
+              <w:pStyle w:val="TableContents"/>
+              <w:rPr>
+                <w:sz w:val="20"/>
+                <w:szCs w:val="20"/>
+              </w:rPr>
+            </w:pPr>
+            <w:r>
+              <w:rPr>
+                <w:sz w:val="20"/>
+                <w:szCs w:val="20"/>
+              </w:rPr>
+              <w:t>TBA</w:t>
+            </w:r>
+          </w:p>
+        </w:tc>
+      </w:tr>
+      <w:tr>
+        <w:trPr/>
+        <w:tc>
+          <w:tcPr>
+            <w:tcW w:w="6689" w:type="dxa"/>
+            <w:tcBorders>
+              <w:left w:val="single" w:sz="2" w:space="0" w:color="000000"/>
+              <w:bottom w:val="single" w:sz="2" w:space="0" w:color="000000"/>
+            </w:tcBorders>
+            <w:shd w:color="auto" w:fill="auto" w:val="clear"/>
+          </w:tcPr>
+          <w:p>
+            <w:pPr>
+              <w:pStyle w:val="TableContents"/>
+              <w:rPr>
+                <w:sz w:val="20"/>
+                <w:szCs w:val="20"/>
+              </w:rPr>
+            </w:pPr>
+            <w:r>
+              <w:rPr>
+                <w:sz w:val="20"/>
+                <w:szCs w:val="20"/>
+              </w:rPr>
+              <w:t>Allow Maybe to drop the rocket engine when killed</w:t>
+            </w:r>
+          </w:p>
+        </w:tc>
+        <w:tc>
+          <w:tcPr>
+            <w:tcW w:w="2044" w:type="dxa"/>
+            <w:tcBorders>
+              <w:left w:val="single" w:sz="2" w:space="0" w:color="000000"/>
+              <w:bottom w:val="single" w:sz="2" w:space="0" w:color="000000"/>
+            </w:tcBorders>
+            <w:shd w:color="auto" w:fill="auto" w:val="clear"/>
+          </w:tcPr>
+          <w:p>
+            <w:pPr>
+              <w:pStyle w:val="TableContents"/>
+              <w:rPr>
+                <w:sz w:val="20"/>
+                <w:szCs w:val="20"/>
+              </w:rPr>
+            </w:pPr>
+            <w:r>
+              <w:rPr>
+                <w:sz w:val="20"/>
+                <w:szCs w:val="20"/>
+              </w:rPr>
+              <w:t>Alex</w:t>
+            </w:r>
+          </w:p>
+        </w:tc>
+        <w:tc>
+          <w:tcPr>
+            <w:tcW w:w="1239" w:type="dxa"/>
+            <w:tcBorders>
+              <w:left w:val="single" w:sz="2" w:space="0" w:color="000000"/>
+              <w:bottom w:val="single" w:sz="2" w:space="0" w:color="000000"/>
+              <w:right w:val="single" w:sz="2" w:space="0" w:color="000000"/>
+            </w:tcBorders>
+            <w:shd w:color="auto" w:fill="auto" w:val="clear"/>
+          </w:tcPr>
+          <w:p>
+            <w:pPr>
+              <w:pStyle w:val="TableContents"/>
+              <w:rPr>
+                <w:sz w:val="20"/>
+                <w:szCs w:val="20"/>
+              </w:rPr>
+            </w:pPr>
+            <w:r>
+              <w:rPr>
+                <w:sz w:val="20"/>
+                <w:szCs w:val="20"/>
+              </w:rPr>
+              <w:t>TBA</w:t>
+            </w:r>
+          </w:p>
+        </w:tc>
+      </w:tr>
+      <w:tr>
+        <w:trPr/>
+        <w:tc>
+          <w:tcPr>
+            <w:tcW w:w="6689" w:type="dxa"/>
+            <w:tcBorders>
+              <w:left w:val="single" w:sz="2" w:space="0" w:color="000000"/>
+              <w:bottom w:val="single" w:sz="2" w:space="0" w:color="000000"/>
+            </w:tcBorders>
+            <w:shd w:color="auto" w:fill="auto" w:val="clear"/>
+          </w:tcPr>
+          <w:p>
+            <w:pPr>
+              <w:pStyle w:val="TableContents"/>
+              <w:rPr>
+                <w:sz w:val="20"/>
+                <w:szCs w:val="20"/>
+              </w:rPr>
+            </w:pPr>
+            <w:r>
+              <w:rPr>
+                <w:sz w:val="20"/>
+                <w:szCs w:val="20"/>
+              </w:rPr>
+              <w:t>Review and test Dr Maybe functionality</w:t>
+            </w:r>
+          </w:p>
+        </w:tc>
+        <w:tc>
+          <w:tcPr>
+            <w:tcW w:w="2044" w:type="dxa"/>
+            <w:tcBorders>
+              <w:left w:val="single" w:sz="2" w:space="0" w:color="000000"/>
+              <w:bottom w:val="single" w:sz="2" w:space="0" w:color="000000"/>
+            </w:tcBorders>
+            <w:shd w:color="auto" w:fill="auto" w:val="clear"/>
+          </w:tcPr>
+          <w:p>
+            <w:pPr>
+              <w:pStyle w:val="TableContents"/>
+              <w:rPr>
+                <w:sz w:val="20"/>
+                <w:szCs w:val="20"/>
+              </w:rPr>
+            </w:pPr>
+            <w:r>
+              <w:rPr>
+                <w:sz w:val="20"/>
+                <w:szCs w:val="20"/>
+              </w:rPr>
+              <w:t>Alex</w:t>
+            </w:r>
+          </w:p>
+        </w:tc>
+        <w:tc>
+          <w:tcPr>
+            <w:tcW w:w="1239" w:type="dxa"/>
+            <w:tcBorders>
+              <w:left w:val="single" w:sz="2" w:space="0" w:color="000000"/>
+              <w:bottom w:val="single" w:sz="2" w:space="0" w:color="000000"/>
+              <w:right w:val="single" w:sz="2" w:space="0" w:color="000000"/>
+            </w:tcBorders>
+            <w:shd w:color="auto" w:fill="auto" w:val="clear"/>
+          </w:tcPr>
+          <w:p>
+            <w:pPr>
+              <w:pStyle w:val="TableContents"/>
+              <w:rPr>
+                <w:sz w:val="20"/>
+                <w:szCs w:val="20"/>
+              </w:rPr>
+            </w:pPr>
+            <w:r>
+              <w:rPr>
+                <w:sz w:val="20"/>
+                <w:szCs w:val="20"/>
+              </w:rPr>
+              <w:t>TBA</w:t>
+            </w:r>
+          </w:p>
+        </w:tc>
+      </w:tr>
+      <w:tr>
+        <w:trPr/>
+        <w:tc>
+          <w:tcPr>
+            <w:tcW w:w="6689" w:type="dxa"/>
+            <w:tcBorders>
+              <w:left w:val="single" w:sz="2" w:space="0" w:color="000000"/>
+              <w:bottom w:val="single" w:sz="2" w:space="0" w:color="000000"/>
+            </w:tcBorders>
+            <w:shd w:color="auto" w:fill="auto" w:val="clear"/>
+          </w:tcPr>
+          <w:p>
+            <w:pPr>
+              <w:pStyle w:val="TableContents"/>
+              <w:rPr>
+                <w:sz w:val="20"/>
+                <w:szCs w:val="20"/>
+              </w:rPr>
+            </w:pPr>
+            <w:r>
+              <w:rPr>
+                <w:sz w:val="20"/>
+                <w:szCs w:val="20"/>
+              </w:rPr>
+              <w:t>Implement rocket pad room, test functionality works correctly</w:t>
+            </w:r>
+          </w:p>
+        </w:tc>
+        <w:tc>
+          <w:tcPr>
+            <w:tcW w:w="2044" w:type="dxa"/>
+            <w:tcBorders>
+              <w:left w:val="single" w:sz="2" w:space="0" w:color="000000"/>
+              <w:bottom w:val="single" w:sz="2" w:space="0" w:color="000000"/>
+            </w:tcBorders>
+            <w:shd w:color="auto" w:fill="auto" w:val="clear"/>
+          </w:tcPr>
+          <w:p>
+            <w:pPr>
+              <w:pStyle w:val="TableContents"/>
+              <w:rPr>
+                <w:sz w:val="20"/>
+                <w:szCs w:val="20"/>
+              </w:rPr>
+            </w:pPr>
+            <w:r>
+              <w:rPr>
+                <w:sz w:val="20"/>
+                <w:szCs w:val="20"/>
+              </w:rPr>
+              <w:t>Alex</w:t>
+            </w:r>
+          </w:p>
+        </w:tc>
+        <w:tc>
+          <w:tcPr>
+            <w:tcW w:w="1239" w:type="dxa"/>
+            <w:tcBorders>
+              <w:left w:val="single" w:sz="2" w:space="0" w:color="000000"/>
+              <w:bottom w:val="single" w:sz="2" w:space="0" w:color="000000"/>
+              <w:right w:val="single" w:sz="2" w:space="0" w:color="000000"/>
+            </w:tcBorders>
+            <w:shd w:color="auto" w:fill="auto" w:val="clear"/>
+          </w:tcPr>
+          <w:p>
+            <w:pPr>
+              <w:pStyle w:val="TableContents"/>
+              <w:rPr>
+                <w:sz w:val="20"/>
+                <w:szCs w:val="20"/>
+              </w:rPr>
+            </w:pPr>
+            <w:r>
+              <w:rPr>
+                <w:sz w:val="20"/>
+                <w:szCs w:val="20"/>
+              </w:rPr>
+              <w:t>TBA</w:t>
+            </w:r>
+          </w:p>
+        </w:tc>
+      </w:tr>
+      <w:tr>
+        <w:trPr/>
+        <w:tc>
+          <w:tcPr>
+            <w:tcW w:w="6689" w:type="dxa"/>
+            <w:tcBorders>
+              <w:left w:val="single" w:sz="2" w:space="0" w:color="000000"/>
+              <w:bottom w:val="single" w:sz="2" w:space="0" w:color="000000"/>
+            </w:tcBorders>
+            <w:shd w:color="auto" w:fill="auto" w:val="clear"/>
+          </w:tcPr>
+          <w:p>
+            <w:pPr>
+              <w:pStyle w:val="TableContents"/>
+              <w:rPr>
+                <w:sz w:val="20"/>
+                <w:szCs w:val="20"/>
+              </w:rPr>
+            </w:pPr>
+            <w:r>
+              <w:rPr>
+                <w:sz w:val="20"/>
+                <w:szCs w:val="20"/>
+              </w:rPr>
+              <w:t xml:space="preserve">Review and test rocket pad room locally </w:t>
+            </w:r>
+          </w:p>
+        </w:tc>
+        <w:tc>
+          <w:tcPr>
+            <w:tcW w:w="2044" w:type="dxa"/>
+            <w:tcBorders>
+              <w:left w:val="single" w:sz="2" w:space="0" w:color="000000"/>
+              <w:bottom w:val="single" w:sz="2" w:space="0" w:color="000000"/>
+            </w:tcBorders>
+            <w:shd w:color="auto" w:fill="auto" w:val="clear"/>
+          </w:tcPr>
+          <w:p>
+            <w:pPr>
+              <w:pStyle w:val="TableContents"/>
+              <w:rPr>
+                <w:sz w:val="20"/>
+                <w:szCs w:val="20"/>
+              </w:rPr>
+            </w:pPr>
+            <w:r>
+              <w:rPr>
+                <w:sz w:val="20"/>
+                <w:szCs w:val="20"/>
+              </w:rPr>
+              <w:t>Julian</w:t>
+            </w:r>
+          </w:p>
+        </w:tc>
+        <w:tc>
+          <w:tcPr>
+            <w:tcW w:w="1239" w:type="dxa"/>
+            <w:tcBorders>
+              <w:left w:val="single" w:sz="2" w:space="0" w:color="000000"/>
+              <w:bottom w:val="single" w:sz="2" w:space="0" w:color="000000"/>
+              <w:right w:val="single" w:sz="2" w:space="0" w:color="000000"/>
+            </w:tcBorders>
+            <w:shd w:color="auto" w:fill="auto" w:val="clear"/>
+          </w:tcPr>
+          <w:p>
+            <w:pPr>
+              <w:pStyle w:val="TableContents"/>
+              <w:rPr>
+                <w:sz w:val="20"/>
+                <w:szCs w:val="20"/>
+              </w:rPr>
+            </w:pPr>
+            <w:r>
+              <w:rPr>
+                <w:sz w:val="20"/>
+                <w:szCs w:val="20"/>
+              </w:rPr>
+              <w:t>TBA</w:t>
+            </w:r>
+          </w:p>
+        </w:tc>
+      </w:tr>
+      <w:tr>
+        <w:trPr/>
+        <w:tc>
+          <w:tcPr>
+            <w:tcW w:w="6689" w:type="dxa"/>
+            <w:tcBorders>
+              <w:left w:val="single" w:sz="2" w:space="0" w:color="000000"/>
+              <w:bottom w:val="single" w:sz="2" w:space="0" w:color="000000"/>
+            </w:tcBorders>
+            <w:shd w:color="auto" w:fill="auto" w:val="clear"/>
+          </w:tcPr>
+          <w:p>
+            <w:pPr>
+              <w:pStyle w:val="TableContents"/>
+              <w:rPr>
+                <w:sz w:val="20"/>
+                <w:szCs w:val="20"/>
+              </w:rPr>
+            </w:pPr>
+            <w:r>
+              <w:rPr>
+                <w:sz w:val="20"/>
+                <w:szCs w:val="20"/>
+              </w:rPr>
+              <w:t>Each play the game from start to finish, noting any bugs/issues along the way</w:t>
+            </w:r>
+          </w:p>
+        </w:tc>
+        <w:tc>
+          <w:tcPr>
+            <w:tcW w:w="2044" w:type="dxa"/>
+            <w:tcBorders>
+              <w:left w:val="single" w:sz="2" w:space="0" w:color="000000"/>
+              <w:bottom w:val="single" w:sz="2" w:space="0" w:color="000000"/>
+            </w:tcBorders>
+            <w:shd w:color="auto" w:fill="auto" w:val="clear"/>
+          </w:tcPr>
+          <w:p>
+            <w:pPr>
+              <w:pStyle w:val="TableContents"/>
+              <w:rPr>
+                <w:sz w:val="20"/>
+                <w:szCs w:val="20"/>
+              </w:rPr>
+            </w:pPr>
+            <w:r>
+              <w:rPr>
+                <w:sz w:val="20"/>
+                <w:szCs w:val="20"/>
+              </w:rPr>
+              <w:t>Alex, Julian</w:t>
+            </w:r>
+          </w:p>
+        </w:tc>
+        <w:tc>
+          <w:tcPr>
+            <w:tcW w:w="1239" w:type="dxa"/>
+            <w:tcBorders>
+              <w:left w:val="single" w:sz="2" w:space="0" w:color="000000"/>
+              <w:bottom w:val="single" w:sz="2" w:space="0" w:color="000000"/>
+              <w:right w:val="single" w:sz="2" w:space="0" w:color="000000"/>
+            </w:tcBorders>
+            <w:shd w:color="auto" w:fill="auto" w:val="clear"/>
+          </w:tcPr>
+          <w:p>
+            <w:pPr>
+              <w:pStyle w:val="TableContents"/>
+              <w:rPr>
+                <w:sz w:val="20"/>
+                <w:szCs w:val="20"/>
+              </w:rPr>
+            </w:pPr>
+            <w:r>
+              <w:rPr>
+                <w:sz w:val="20"/>
+                <w:szCs w:val="20"/>
+              </w:rPr>
+              <w:t>TBA</w:t>
+            </w:r>
+          </w:p>
+        </w:tc>
+      </w:tr>
+      <w:tr>
+        <w:trPr/>
+        <w:tc>
+          <w:tcPr>
+            <w:tcW w:w="6689" w:type="dxa"/>
+            <w:tcBorders>
+              <w:left w:val="single" w:sz="2" w:space="0" w:color="000000"/>
+              <w:bottom w:val="single" w:sz="2" w:space="0" w:color="000000"/>
+            </w:tcBorders>
+            <w:shd w:color="auto" w:fill="auto" w:val="clear"/>
+          </w:tcPr>
+          <w:p>
+            <w:pPr>
+              <w:pStyle w:val="TableContents"/>
+              <w:rPr>
+                <w:sz w:val="20"/>
+                <w:szCs w:val="20"/>
+              </w:rPr>
+            </w:pPr>
+            <w:r>
+              <w:rPr>
+                <w:sz w:val="20"/>
+                <w:szCs w:val="20"/>
+              </w:rPr>
+              <w:t>Resolve issues found after playthrough, if any</w:t>
+            </w:r>
+          </w:p>
+        </w:tc>
+        <w:tc>
+          <w:tcPr>
+            <w:tcW w:w="2044" w:type="dxa"/>
+            <w:tcBorders>
+              <w:left w:val="single" w:sz="2" w:space="0" w:color="000000"/>
+              <w:bottom w:val="single" w:sz="2" w:space="0" w:color="000000"/>
+            </w:tcBorders>
+            <w:shd w:color="auto" w:fill="auto" w:val="clear"/>
+          </w:tcPr>
+          <w:p>
+            <w:pPr>
+              <w:pStyle w:val="TableContents"/>
+              <w:rPr>
+                <w:sz w:val="20"/>
+                <w:szCs w:val="20"/>
+              </w:rPr>
+            </w:pPr>
+            <w:r>
+              <w:rPr>
+                <w:sz w:val="20"/>
+                <w:szCs w:val="20"/>
+              </w:rPr>
+              <w:t>Alex, Julian</w:t>
+            </w:r>
+          </w:p>
+        </w:tc>
+        <w:tc>
+          <w:tcPr>
+            <w:tcW w:w="1239" w:type="dxa"/>
+            <w:tcBorders>
+              <w:left w:val="single" w:sz="2" w:space="0" w:color="000000"/>
+              <w:bottom w:val="single" w:sz="2" w:space="0" w:color="000000"/>
+              <w:right w:val="single" w:sz="2" w:space="0" w:color="000000"/>
+            </w:tcBorders>
+            <w:shd w:color="auto" w:fill="auto" w:val="clear"/>
+          </w:tcPr>
+          <w:p>
+            <w:pPr>
+              <w:pStyle w:val="TableContents"/>
+              <w:rPr>
+                <w:sz w:val="20"/>
+                <w:szCs w:val="20"/>
+              </w:rPr>
+            </w:pPr>
+            <w:r>
+              <w:rPr>
+                <w:sz w:val="20"/>
+                <w:szCs w:val="20"/>
+              </w:rPr>
+              <w:t>TBA</w:t>
+            </w:r>
+          </w:p>
+        </w:tc>
+      </w:tr>
+      <w:tr>
+        <w:trPr/>
+        <w:tc>
+          <w:tcPr>
+            <w:tcW w:w="6689" w:type="dxa"/>
+            <w:tcBorders>
+              <w:left w:val="single" w:sz="2" w:space="0" w:color="000000"/>
+              <w:bottom w:val="single" w:sz="2" w:space="0" w:color="000000"/>
+            </w:tcBorders>
+            <w:shd w:color="auto" w:fill="auto" w:val="clear"/>
+          </w:tcPr>
+          <w:p>
+            <w:pPr>
+              <w:pStyle w:val="TableContents"/>
+              <w:rPr>
+                <w:sz w:val="20"/>
+                <w:szCs w:val="20"/>
+              </w:rPr>
+            </w:pPr>
+            <w:r>
+              <w:rPr>
+                <w:sz w:val="20"/>
+                <w:szCs w:val="20"/>
+              </w:rPr>
+              <w:t>Test for corner cases, report and fix all issues found</w:t>
+            </w:r>
+          </w:p>
+        </w:tc>
+        <w:tc>
+          <w:tcPr>
+            <w:tcW w:w="2044" w:type="dxa"/>
+            <w:tcBorders>
+              <w:left w:val="single" w:sz="2" w:space="0" w:color="000000"/>
+              <w:bottom w:val="single" w:sz="2" w:space="0" w:color="000000"/>
+            </w:tcBorders>
+            <w:shd w:color="auto" w:fill="auto" w:val="clear"/>
+          </w:tcPr>
+          <w:p>
+            <w:pPr>
+              <w:pStyle w:val="TableContents"/>
+              <w:rPr>
+                <w:sz w:val="20"/>
+                <w:szCs w:val="20"/>
+              </w:rPr>
+            </w:pPr>
+            <w:r>
+              <w:rPr>
+                <w:sz w:val="20"/>
+                <w:szCs w:val="20"/>
+              </w:rPr>
+              <w:t>Alex, Julian</w:t>
+            </w:r>
+          </w:p>
+        </w:tc>
+        <w:tc>
+          <w:tcPr>
+            <w:tcW w:w="1239" w:type="dxa"/>
+            <w:tcBorders>
+              <w:left w:val="single" w:sz="2" w:space="0" w:color="000000"/>
+              <w:bottom w:val="single" w:sz="2" w:space="0" w:color="000000"/>
+              <w:right w:val="single" w:sz="2" w:space="0" w:color="000000"/>
+            </w:tcBorders>
+            <w:shd w:color="auto" w:fill="auto" w:val="clear"/>
+          </w:tcPr>
+          <w:p>
+            <w:pPr>
+              <w:pStyle w:val="TableContents"/>
+              <w:rPr>
+                <w:sz w:val="20"/>
+                <w:szCs w:val="20"/>
+              </w:rPr>
+            </w:pPr>
+            <w:r>
+              <w:rPr>
+                <w:sz w:val="20"/>
+                <w:szCs w:val="20"/>
+              </w:rPr>
+              <w:t>TBA</w:t>
+            </w:r>
+          </w:p>
+        </w:tc>
+      </w:tr>
+      <w:tr>
+        <w:trPr/>
+        <w:tc>
+          <w:tcPr>
+            <w:tcW w:w="6689" w:type="dxa"/>
+            <w:tcBorders>
+              <w:left w:val="single" w:sz="2" w:space="0" w:color="000000"/>
+              <w:bottom w:val="single" w:sz="2" w:space="0" w:color="000000"/>
+            </w:tcBorders>
+            <w:shd w:color="auto" w:fill="auto" w:val="clear"/>
+          </w:tcPr>
+          <w:p>
+            <w:pPr>
+              <w:pStyle w:val="TableContents"/>
+              <w:rPr>
+                <w:sz w:val="20"/>
+                <w:szCs w:val="20"/>
+              </w:rPr>
+            </w:pPr>
+            <w:r>
+              <w:rPr>
+                <w:sz w:val="20"/>
+                <w:szCs w:val="20"/>
+              </w:rPr>
+              <w:t>Double check the entire Assignment, add finishing touches</w:t>
+            </w:r>
+          </w:p>
+        </w:tc>
+        <w:tc>
+          <w:tcPr>
+            <w:tcW w:w="2044" w:type="dxa"/>
+            <w:tcBorders>
+              <w:left w:val="single" w:sz="2" w:space="0" w:color="000000"/>
+              <w:bottom w:val="single" w:sz="2" w:space="0" w:color="000000"/>
+            </w:tcBorders>
+            <w:shd w:color="auto" w:fill="auto" w:val="clear"/>
+          </w:tcPr>
+          <w:p>
+            <w:pPr>
+              <w:pStyle w:val="TableContents"/>
+              <w:rPr>
+                <w:sz w:val="20"/>
+                <w:szCs w:val="20"/>
+              </w:rPr>
+            </w:pPr>
+            <w:r>
+              <w:rPr>
+                <w:sz w:val="20"/>
+                <w:szCs w:val="20"/>
+              </w:rPr>
+              <w:t>Alex, Julian</w:t>
+            </w:r>
+          </w:p>
+        </w:tc>
+        <w:tc>
+          <w:tcPr>
+            <w:tcW w:w="1239" w:type="dxa"/>
+            <w:tcBorders>
+              <w:left w:val="single" w:sz="2" w:space="0" w:color="000000"/>
+              <w:bottom w:val="single" w:sz="2" w:space="0" w:color="000000"/>
+              <w:right w:val="single" w:sz="2" w:space="0" w:color="000000"/>
+            </w:tcBorders>
+            <w:shd w:color="auto" w:fill="auto" w:val="clear"/>
+          </w:tcPr>
+          <w:p>
+            <w:pPr>
+              <w:pStyle w:val="TableContents"/>
+              <w:rPr>
+                <w:sz w:val="20"/>
+                <w:szCs w:val="20"/>
+              </w:rPr>
+            </w:pPr>
+            <w:r>
+              <w:rPr>
+                <w:sz w:val="20"/>
+                <w:szCs w:val="20"/>
+              </w:rPr>
+              <w:t>TBA</w:t>
+            </w:r>
+          </w:p>
+        </w:tc>
+      </w:tr>
+      <w:tr>
+        <w:trPr/>
+        <w:tc>
+          <w:tcPr>
+            <w:tcW w:w="9972" w:type="dxa"/>
+            <w:gridSpan w:val="3"/>
+            <w:tcBorders>
+              <w:left w:val="single" w:sz="2" w:space="0" w:color="000000"/>
+              <w:bottom w:val="single" w:sz="2" w:space="0" w:color="000000"/>
+              <w:right w:val="single" w:sz="2" w:space="0" w:color="000000"/>
+            </w:tcBorders>
+            <w:shd w:color="auto" w:fill="auto" w:val="clear"/>
+          </w:tcPr>
+          <w:p>
+            <w:pPr>
+              <w:pStyle w:val="TableContents"/>
+              <w:jc w:val="center"/>
+              <w:rPr>
+                <w:sz w:val="20"/>
+                <w:szCs w:val="20"/>
+              </w:rPr>
+            </w:pPr>
+            <w:r>
+              <w:rPr>
+                <w:i/>
+                <w:iCs/>
+                <w:sz w:val="20"/>
+                <w:szCs w:val="20"/>
+              </w:rPr>
+              <w:t>Assignment 1 Submission via GitLab &lt;&lt;unknown due date&gt;&gt;</w:t>
+            </w:r>
           </w:p>
         </w:tc>
       </w:tr>
     </w:tbl>
-    <w:p/>
+    <w:p>
+      <w:pPr>
+        <w:pStyle w:val="Normal"/>
+        <w:rPr/>
+      </w:pPr>
+      <w:r>
+        <w:rPr/>
+      </w:r>
+    </w:p>
     <w:sectPr>
+      <w:type w:val="nextPage"/>
       <w:pgSz w:w="12240" w:h="15840"/>
-      <w:pgMar w:top="1134" w:right="1134" w:bottom="1134" w:left="1134" w:header="0" w:footer="0" w:gutter="0"/>
-      <w:cols w:space="720"/>
-      <w:formProt w:val="0"/>
-      <w:docGrid w:linePitch="100"/>
+      <w:pgMar w:left="1134" w:right="1134" w:header="0" w:top="1134" w:footer="0" w:bottom="1134" w:gutter="0"/>
+      <w:pgNumType w:fmt="decimal"/>
+      <w:formProt w:val="false"/>
+      <w:textDirection w:val="lrTb"/>
+      <w:docGrid w:type="default" w:linePitch="100" w:charSpace="0"/>
     </w:sectPr>
   </w:body>
 </w:document>
 </file>
 
 <file path=word/numbering.xml><?xml version="1.0" encoding="utf-8"?>
-<w:numbering xmlns:wpc="http://schemas.microsoft.com/office/word/2010/wordprocessingCanvas" xmlns:cx="http://schemas.microsoft.com/office/drawing/2014/chartex" xmlns:cx1="http://schemas.microsoft.com/office/drawing/2015/9/8/chartex" xmlns:cx2="http://schemas.microsoft.com/office/drawing/2015/10/21/chartex" xmlns:cx3="http://schemas.microsoft.com/office/drawing/2016/5/9/chartex" xmlns:cx4="http://schemas.microsoft.com/office/drawing/2016/5/10/chartex" xmlns:cx5="http://schemas.microsoft.com/office/drawing/2016/5/11/chartex" xmlns:cx6="http://schemas.microsoft.com/office/drawing/2016/5/12/chartex" xmlns:cx7="http://schemas.microsoft.com/office/drawing/2016/5/13/chartex" xmlns:cx8="http://schemas.microsoft.com/office/drawing/2016/5/14/chartex" xmlns:mc="http://schemas.openxmlformats.org/markup-compatibility/2006" xmlns:aink="http://schemas.microsoft.com/office/drawing/2016/ink" xmlns:am3d="http://schemas.microsoft.com/office/drawing/2017/model3d" xmlns:o="urn:schemas-microsoft-com:office:office" xmlns:r="http://schemas.openxmlformats.org/officeDocument/2006/relationships" xmlns:m="http://schemas.openxmlformats.org/officeDocument/2006/math" xmlns:v="urn:schemas-microsoft-com:vml" xmlns:wp14="http://schemas.microsoft.com/office/word/2010/wordprocessingDrawing" xmlns:wp="http://schemas.openxmlformats.org/drawingml/2006/wordprocessingDrawing" xmlns:w10="urn:schemas-microsoft-com:office:word" xmlns:w="http://schemas.openxmlformats.org/wordprocessingml/2006/main" xmlns:w14="http://schemas.microsoft.com/office/word/2010/wordml" xmlns:w15="http://schemas.microsoft.com/office/word/2012/wordml" xmlns:w16cid="http://schemas.microsoft.com/office/word/2016/wordml/cid" xmlns:w16se="http://schemas.microsoft.com/office/word/2015/wordml/symex" xmlns:wpg="http://schemas.microsoft.com/office/word/2010/wordprocessingGroup" xmlns:wpi="http://schemas.microsoft.com/office/word/2010/wordprocessingInk" xmlns:wne="http://schemas.microsoft.com/office/word/2006/wordml" xmlns:wps="http://schemas.microsoft.com/office/word/2010/wordprocessingShape" mc:Ignorable="w14 w15 w16se w16cid wp14">
-  <w:abstractNum w:abstractNumId="0" w15:restartNumberingAfterBreak="0">
-    <w:nsid w:val="0AE076F2"/>
-    <w:multiLevelType w:val="multilevel"/>
-    <w:tmpl w:val="02B2BFCC"/>
-    <w:lvl w:ilvl="0">
-      <w:start w:val="1"/>
-      <w:numFmt w:val="none"/>
-      <w:suff w:val="nothing"/>
-      <w:lvlText w:val=""/>
-      <w:lvlJc w:val="left"/>
-      <w:pPr>
-        <w:ind w:left="0" w:firstLine="0"/>
-      </w:pPr>
-    </w:lvl>
-    <w:lvl w:ilvl="1">
-      <w:start w:val="1"/>
-      <w:numFmt w:val="none"/>
-      <w:suff w:val="nothing"/>
-      <w:lvlText w:val=""/>
-      <w:lvlJc w:val="left"/>
-      <w:pPr>
-        <w:ind w:left="0" w:firstLine="0"/>
-      </w:pPr>
-    </w:lvl>
-    <w:lvl w:ilvl="2">
-      <w:start w:val="1"/>
-      <w:numFmt w:val="none"/>
-      <w:suff w:val="nothing"/>
-      <w:lvlText w:val=""/>
-      <w:lvlJc w:val="left"/>
-      <w:pPr>
-        <w:ind w:left="0" w:firstLine="0"/>
-      </w:pPr>
-    </w:lvl>
-    <w:lvl w:ilvl="3">
-      <w:start w:val="1"/>
-      <w:numFmt w:val="none"/>
-      <w:suff w:val="nothing"/>
-      <w:lvlText w:val=""/>
-      <w:lvlJc w:val="left"/>
-      <w:pPr>
-        <w:ind w:left="0" w:firstLine="0"/>
-      </w:pPr>
-    </w:lvl>
-    <w:lvl w:ilvl="4">
-      <w:start w:val="1"/>
-      <w:numFmt w:val="none"/>
-      <w:suff w:val="nothing"/>
-      <w:lvlText w:val=""/>
-      <w:lvlJc w:val="left"/>
-      <w:pPr>
-        <w:ind w:left="0" w:firstLine="0"/>
-      </w:pPr>
-    </w:lvl>
-    <w:lvl w:ilvl="5">
-      <w:start w:val="1"/>
-      <w:numFmt w:val="none"/>
-      <w:suff w:val="nothing"/>
-      <w:lvlText w:val=""/>
-      <w:lvlJc w:val="left"/>
-      <w:pPr>
-        <w:ind w:left="0" w:firstLine="0"/>
-      </w:pPr>
-    </w:lvl>
-    <w:lvl w:ilvl="6">
-      <w:start w:val="1"/>
-      <w:numFmt w:val="none"/>
-      <w:suff w:val="nothing"/>
-      <w:lvlText w:val=""/>
-      <w:lvlJc w:val="left"/>
-      <w:pPr>
-        <w:ind w:left="0" w:firstLine="0"/>
-      </w:pPr>
-    </w:lvl>
-    <w:lvl w:ilvl="7">
-      <w:start w:val="1"/>
-      <w:numFmt w:val="none"/>
-      <w:suff w:val="nothing"/>
-      <w:lvlText w:val=""/>
-      <w:lvlJc w:val="left"/>
-      <w:pPr>
-        <w:ind w:left="0" w:firstLine="0"/>
-      </w:pPr>
-    </w:lvl>
-    <w:lvl w:ilvl="8">
-      <w:start w:val="1"/>
-      <w:numFmt w:val="none"/>
-      <w:suff w:val="nothing"/>
-      <w:lvlText w:val=""/>
-      <w:lvlJc w:val="left"/>
-      <w:pPr>
-        <w:ind w:left="0" w:firstLine="0"/>
-      </w:pPr>
-    </w:lvl>
-  </w:abstractNum>
-  <w:abstractNum w:abstractNumId="1" w15:restartNumberingAfterBreak="0">
-    <w:nsid w:val="42AC7F82"/>
-    <w:multiLevelType w:val="multilevel"/>
-    <w:tmpl w:val="DC4602C8"/>
+<w:numbering xmlns:w="http://schemas.openxmlformats.org/wordprocessingml/2006/main" xmlns:o="urn:schemas-microsoft-com:office:office" xmlns:r="http://schemas.openxmlformats.org/officeDocument/2006/relationships" xmlns:v="urn:schemas-microsoft-com:vml">
+  <w:abstractNum w:abstractNumId="1">
     <w:lvl w:ilvl="0">
       <w:start w:val="1"/>
       <w:numFmt w:val="bullet"/>
@@ -2336,9 +4221,10 @@
         <w:ind w:left="720" w:hanging="360"/>
       </w:pPr>
       <w:rPr>
-        <w:rFonts w:ascii="Symbol" w:hAnsi="Symbol" w:cs="OpenSymbol" w:hint="default"/>
-        <w:b w:val="0"/>
+        <w:rFonts w:ascii="Symbol" w:hAnsi="Symbol" w:cs="Symbol" w:hint="default"/>
         <w:sz w:val="20"/>
+        <w:b w:val="false"/>
+        <w:rFonts w:cs="OpenSymbol"/>
       </w:rPr>
     </w:lvl>
     <w:lvl w:ilvl="1">
@@ -2354,6 +4240,7 @@
       </w:pPr>
       <w:rPr>
         <w:rFonts w:ascii="OpenSymbol" w:hAnsi="OpenSymbol" w:cs="OpenSymbol" w:hint="default"/>
+        <w:rFonts w:cs="OpenSymbol"/>
       </w:rPr>
     </w:lvl>
     <w:lvl w:ilvl="2">
@@ -2369,6 +4256,7 @@
       </w:pPr>
       <w:rPr>
         <w:rFonts w:ascii="OpenSymbol" w:hAnsi="OpenSymbol" w:cs="OpenSymbol" w:hint="default"/>
+        <w:rFonts w:cs="OpenSymbol"/>
       </w:rPr>
     </w:lvl>
     <w:lvl w:ilvl="3">
@@ -2383,7 +4271,8 @@
         <w:ind w:left="1800" w:hanging="360"/>
       </w:pPr>
       <w:rPr>
-        <w:rFonts w:ascii="Symbol" w:hAnsi="Symbol" w:cs="OpenSymbol" w:hint="default"/>
+        <w:rFonts w:ascii="Symbol" w:hAnsi="Symbol" w:cs="Symbol" w:hint="default"/>
+        <w:rFonts w:cs="OpenSymbol"/>
       </w:rPr>
     </w:lvl>
     <w:lvl w:ilvl="4">
@@ -2399,6 +4288,7 @@
       </w:pPr>
       <w:rPr>
         <w:rFonts w:ascii="OpenSymbol" w:hAnsi="OpenSymbol" w:cs="OpenSymbol" w:hint="default"/>
+        <w:rFonts w:cs="OpenSymbol"/>
       </w:rPr>
     </w:lvl>
     <w:lvl w:ilvl="5">
@@ -2414,6 +4304,7 @@
       </w:pPr>
       <w:rPr>
         <w:rFonts w:ascii="OpenSymbol" w:hAnsi="OpenSymbol" w:cs="OpenSymbol" w:hint="default"/>
+        <w:rFonts w:cs="OpenSymbol"/>
       </w:rPr>
     </w:lvl>
     <w:lvl w:ilvl="6">
@@ -2428,7 +4319,8 @@
         <w:ind w:left="2880" w:hanging="360"/>
       </w:pPr>
       <w:rPr>
-        <w:rFonts w:ascii="Symbol" w:hAnsi="Symbol" w:cs="OpenSymbol" w:hint="default"/>
+        <w:rFonts w:ascii="Symbol" w:hAnsi="Symbol" w:cs="Symbol" w:hint="default"/>
+        <w:rFonts w:cs="OpenSymbol"/>
       </w:rPr>
     </w:lvl>
     <w:lvl w:ilvl="7">
@@ -2444,6 +4336,7 @@
       </w:pPr>
       <w:rPr>
         <w:rFonts w:ascii="OpenSymbol" w:hAnsi="OpenSymbol" w:cs="OpenSymbol" w:hint="default"/>
+        <w:rFonts w:cs="OpenSymbol"/>
       </w:rPr>
     </w:lvl>
     <w:lvl w:ilvl="8">
@@ -2459,42 +4352,137 @@
       </w:pPr>
       <w:rPr>
         <w:rFonts w:ascii="OpenSymbol" w:hAnsi="OpenSymbol" w:cs="OpenSymbol" w:hint="default"/>
+        <w:rFonts w:cs="OpenSymbol"/>
       </w:rPr>
+    </w:lvl>
+  </w:abstractNum>
+  <w:abstractNum w:abstractNumId="2">
+    <w:lvl w:ilvl="0">
+      <w:start w:val="1"/>
+      <w:numFmt w:val="none"/>
+      <w:suff w:val="nothing"/>
+      <w:lvlText w:val=""/>
+      <w:lvlJc w:val="left"/>
+      <w:pPr>
+        <w:ind w:left="0" w:hanging="0"/>
+      </w:pPr>
+    </w:lvl>
+    <w:lvl w:ilvl="1">
+      <w:start w:val="1"/>
+      <w:numFmt w:val="none"/>
+      <w:suff w:val="nothing"/>
+      <w:lvlText w:val=""/>
+      <w:lvlJc w:val="left"/>
+      <w:pPr>
+        <w:ind w:left="0" w:hanging="0"/>
+      </w:pPr>
+    </w:lvl>
+    <w:lvl w:ilvl="2">
+      <w:start w:val="1"/>
+      <w:numFmt w:val="none"/>
+      <w:suff w:val="nothing"/>
+      <w:lvlText w:val=""/>
+      <w:lvlJc w:val="left"/>
+      <w:pPr>
+        <w:ind w:left="0" w:hanging="0"/>
+      </w:pPr>
+    </w:lvl>
+    <w:lvl w:ilvl="3">
+      <w:start w:val="1"/>
+      <w:numFmt w:val="none"/>
+      <w:suff w:val="nothing"/>
+      <w:lvlText w:val=""/>
+      <w:lvlJc w:val="left"/>
+      <w:pPr>
+        <w:ind w:left="0" w:hanging="0"/>
+      </w:pPr>
+    </w:lvl>
+    <w:lvl w:ilvl="4">
+      <w:start w:val="1"/>
+      <w:numFmt w:val="none"/>
+      <w:suff w:val="nothing"/>
+      <w:lvlText w:val=""/>
+      <w:lvlJc w:val="left"/>
+      <w:pPr>
+        <w:ind w:left="0" w:hanging="0"/>
+      </w:pPr>
+    </w:lvl>
+    <w:lvl w:ilvl="5">
+      <w:start w:val="1"/>
+      <w:numFmt w:val="none"/>
+      <w:suff w:val="nothing"/>
+      <w:lvlText w:val=""/>
+      <w:lvlJc w:val="left"/>
+      <w:pPr>
+        <w:ind w:left="0" w:hanging="0"/>
+      </w:pPr>
+    </w:lvl>
+    <w:lvl w:ilvl="6">
+      <w:start w:val="1"/>
+      <w:numFmt w:val="none"/>
+      <w:suff w:val="nothing"/>
+      <w:lvlText w:val=""/>
+      <w:lvlJc w:val="left"/>
+      <w:pPr>
+        <w:ind w:left="0" w:hanging="0"/>
+      </w:pPr>
+    </w:lvl>
+    <w:lvl w:ilvl="7">
+      <w:start w:val="1"/>
+      <w:numFmt w:val="none"/>
+      <w:suff w:val="nothing"/>
+      <w:lvlText w:val=""/>
+      <w:lvlJc w:val="left"/>
+      <w:pPr>
+        <w:ind w:left="0" w:hanging="0"/>
+      </w:pPr>
+    </w:lvl>
+    <w:lvl w:ilvl="8">
+      <w:start w:val="1"/>
+      <w:numFmt w:val="none"/>
+      <w:suff w:val="nothing"/>
+      <w:lvlText w:val=""/>
+      <w:lvlJc w:val="left"/>
+      <w:pPr>
+        <w:ind w:left="0" w:hanging="0"/>
+      </w:pPr>
     </w:lvl>
   </w:abstractNum>
   <w:num w:numId="1">
     <w:abstractNumId w:val="1"/>
   </w:num>
   <w:num w:numId="2">
-    <w:abstractNumId w:val="0"/>
+    <w:abstractNumId w:val="2"/>
   </w:num>
 </w:numbering>
 </file>
 
 <file path=word/styles.xml><?xml version="1.0" encoding="utf-8"?>
-<w:styles xmlns:mc="http://schemas.openxmlformats.org/markup-compatibility/2006" xmlns:r="http://schemas.openxmlformats.org/officeDocument/2006/relationships" xmlns:w="http://schemas.openxmlformats.org/wordprocessingml/2006/main" xmlns:w14="http://schemas.microsoft.com/office/word/2010/wordml" xmlns:w15="http://schemas.microsoft.com/office/word/2012/wordml" xmlns:w16cid="http://schemas.microsoft.com/office/word/2016/wordml/cid" xmlns:w16se="http://schemas.microsoft.com/office/word/2015/wordml/symex" mc:Ignorable="w14 w15 w16se w16cid">
+<w:styles xmlns:w="http://schemas.openxmlformats.org/wordprocessingml/2006/main" xmlns:w14="http://schemas.microsoft.com/office/word/2010/wordml" xmlns:mc="http://schemas.openxmlformats.org/markup-compatibility/2006" mc:Ignorable="w14">
   <w:docDefaults>
     <w:rPrDefault>
       <w:rPr>
-        <w:rFonts w:ascii="Liberation Serif" w:eastAsia="Droid Sans Fallback" w:hAnsi="Liberation Serif" w:cs="Noto Sans Devanagari"/>
+        <w:rFonts w:ascii="Liberation Serif" w:hAnsi="Liberation Serif" w:eastAsia="Droid Sans Fallback" w:cs="Noto Sans Devanagari"/>
         <w:kern w:val="2"/>
         <w:szCs w:val="24"/>
         <w:lang w:val="en-AU" w:eastAsia="zh-CN" w:bidi="hi-IN"/>
       </w:rPr>
     </w:rPrDefault>
-    <w:pPrDefault/>
+    <w:pPrDefault>
+      <w:pPr/>
+    </w:pPrDefault>
   </w:docDefaults>
   <w:latentStyles w:defLockedState="0" w:defUIPriority="99" w:defSemiHidden="0" w:defUnhideWhenUsed="0" w:defQFormat="0" w:count="376">
     <w:lsdException w:name="Normal" w:uiPriority="0" w:qFormat="1"/>
     <w:lsdException w:name="heading 1" w:uiPriority="9" w:qFormat="1"/>
-    <w:lsdException w:name="heading 2" w:semiHidden="1" w:uiPriority="9" w:unhideWhenUsed="1" w:qFormat="1"/>
-    <w:lsdException w:name="heading 3" w:semiHidden="1" w:uiPriority="9" w:unhideWhenUsed="1" w:qFormat="1"/>
-    <w:lsdException w:name="heading 4" w:semiHidden="1" w:uiPriority="9" w:unhideWhenUsed="1" w:qFormat="1"/>
-    <w:lsdException w:name="heading 5" w:semiHidden="1" w:uiPriority="9" w:unhideWhenUsed="1" w:qFormat="1"/>
-    <w:lsdException w:name="heading 6" w:semiHidden="1" w:uiPriority="9" w:unhideWhenUsed="1" w:qFormat="1"/>
-    <w:lsdException w:name="heading 7" w:semiHidden="1" w:uiPriority="9" w:unhideWhenUsed="1" w:qFormat="1"/>
-    <w:lsdException w:name="heading 8" w:semiHidden="1" w:uiPriority="9" w:unhideWhenUsed="1" w:qFormat="1"/>
-    <w:lsdException w:name="heading 9" w:semiHidden="1" w:uiPriority="9" w:unhideWhenUsed="1" w:qFormat="1"/>
+    <w:lsdException w:name="heading 2" w:uiPriority="9" w:semiHidden="1" w:unhideWhenUsed="1" w:qFormat="1"/>
+    <w:lsdException w:name="heading 3" w:uiPriority="9" w:semiHidden="1" w:unhideWhenUsed="1" w:qFormat="1"/>
+    <w:lsdException w:name="heading 4" w:uiPriority="9" w:semiHidden="1" w:unhideWhenUsed="1" w:qFormat="1"/>
+    <w:lsdException w:name="heading 5" w:uiPriority="9" w:semiHidden="1" w:unhideWhenUsed="1" w:qFormat="1"/>
+    <w:lsdException w:name="heading 6" w:uiPriority="9" w:semiHidden="1" w:unhideWhenUsed="1" w:qFormat="1"/>
+    <w:lsdException w:name="heading 7" w:uiPriority="9" w:semiHidden="1" w:unhideWhenUsed="1" w:qFormat="1"/>
+    <w:lsdException w:name="heading 8" w:uiPriority="9" w:semiHidden="1" w:unhideWhenUsed="1" w:qFormat="1"/>
+    <w:lsdException w:name="heading 9" w:uiPriority="9" w:semiHidden="1" w:unhideWhenUsed="1" w:qFormat="1"/>
     <w:lsdException w:name="index 1" w:semiHidden="1" w:unhideWhenUsed="1"/>
     <w:lsdException w:name="index 2" w:semiHidden="1" w:unhideWhenUsed="1"/>
     <w:lsdException w:name="index 3" w:semiHidden="1" w:unhideWhenUsed="1"/>
@@ -2504,22 +4492,22 @@
     <w:lsdException w:name="index 7" w:semiHidden="1" w:unhideWhenUsed="1"/>
     <w:lsdException w:name="index 8" w:semiHidden="1" w:unhideWhenUsed="1"/>
     <w:lsdException w:name="index 9" w:semiHidden="1" w:unhideWhenUsed="1"/>
-    <w:lsdException w:name="toc 1" w:semiHidden="1" w:uiPriority="39" w:unhideWhenUsed="1"/>
-    <w:lsdException w:name="toc 2" w:semiHidden="1" w:uiPriority="39" w:unhideWhenUsed="1"/>
-    <w:lsdException w:name="toc 3" w:semiHidden="1" w:uiPriority="39" w:unhideWhenUsed="1"/>
-    <w:lsdException w:name="toc 4" w:semiHidden="1" w:uiPriority="39" w:unhideWhenUsed="1"/>
-    <w:lsdException w:name="toc 5" w:semiHidden="1" w:uiPriority="39" w:unhideWhenUsed="1"/>
-    <w:lsdException w:name="toc 6" w:semiHidden="1" w:uiPriority="39" w:unhideWhenUsed="1"/>
-    <w:lsdException w:name="toc 7" w:semiHidden="1" w:uiPriority="39" w:unhideWhenUsed="1"/>
-    <w:lsdException w:name="toc 8" w:semiHidden="1" w:uiPriority="39" w:unhideWhenUsed="1"/>
-    <w:lsdException w:name="toc 9" w:semiHidden="1" w:uiPriority="39" w:unhideWhenUsed="1"/>
+    <w:lsdException w:name="toc 1" w:uiPriority="39" w:semiHidden="1" w:unhideWhenUsed="1"/>
+    <w:lsdException w:name="toc 2" w:uiPriority="39" w:semiHidden="1" w:unhideWhenUsed="1"/>
+    <w:lsdException w:name="toc 3" w:uiPriority="39" w:semiHidden="1" w:unhideWhenUsed="1"/>
+    <w:lsdException w:name="toc 4" w:uiPriority="39" w:semiHidden="1" w:unhideWhenUsed="1"/>
+    <w:lsdException w:name="toc 5" w:uiPriority="39" w:semiHidden="1" w:unhideWhenUsed="1"/>
+    <w:lsdException w:name="toc 6" w:uiPriority="39" w:semiHidden="1" w:unhideWhenUsed="1"/>
+    <w:lsdException w:name="toc 7" w:uiPriority="39" w:semiHidden="1" w:unhideWhenUsed="1"/>
+    <w:lsdException w:name="toc 8" w:uiPriority="39" w:semiHidden="1" w:unhideWhenUsed="1"/>
+    <w:lsdException w:name="toc 9" w:uiPriority="39" w:semiHidden="1" w:unhideWhenUsed="1"/>
     <w:lsdException w:name="Normal Indent" w:semiHidden="1" w:unhideWhenUsed="1"/>
     <w:lsdException w:name="footnote text" w:semiHidden="1" w:unhideWhenUsed="1"/>
     <w:lsdException w:name="annotation text" w:semiHidden="1" w:unhideWhenUsed="1"/>
     <w:lsdException w:name="header" w:semiHidden="1" w:unhideWhenUsed="1"/>
     <w:lsdException w:name="footer" w:semiHidden="1" w:unhideWhenUsed="1"/>
     <w:lsdException w:name="index heading" w:semiHidden="1" w:unhideWhenUsed="1"/>
-    <w:lsdException w:name="caption" w:semiHidden="1" w:uiPriority="35" w:unhideWhenUsed="1" w:qFormat="1"/>
+    <w:lsdException w:name="caption" w:uiPriority="35" w:semiHidden="1" w:unhideWhenUsed="1" w:qFormat="1"/>
     <w:lsdException w:name="table of figures" w:semiHidden="1" w:unhideWhenUsed="1"/>
     <w:lsdException w:name="envelope address" w:semiHidden="1" w:unhideWhenUsed="1"/>
     <w:lsdException w:name="envelope return" w:semiHidden="1" w:unhideWhenUsed="1"/>
@@ -2550,7 +4538,7 @@
     <w:lsdException w:name="Title" w:uiPriority="10" w:qFormat="1"/>
     <w:lsdException w:name="Closing" w:semiHidden="1" w:unhideWhenUsed="1"/>
     <w:lsdException w:name="Signature" w:semiHidden="1" w:unhideWhenUsed="1"/>
-    <w:lsdException w:name="Default Paragraph Font" w:semiHidden="1" w:uiPriority="1" w:unhideWhenUsed="1"/>
+    <w:lsdException w:name="Default Paragraph Font" w:uiPriority="1" w:semiHidden="1" w:unhideWhenUsed="1"/>
     <w:lsdException w:name="Body Text" w:semiHidden="1" w:unhideWhenUsed="1"/>
     <w:lsdException w:name="Body Text Indent" w:semiHidden="1" w:unhideWhenUsed="1"/>
     <w:lsdException w:name="List Continue" w:semiHidden="1" w:unhideWhenUsed="1"/>
@@ -2750,8 +4738,8 @@
     <w:lsdException w:name="Subtle Reference" w:uiPriority="31" w:qFormat="1"/>
     <w:lsdException w:name="Intense Reference" w:uiPriority="32" w:qFormat="1"/>
     <w:lsdException w:name="Book Title" w:uiPriority="33" w:qFormat="1"/>
-    <w:lsdException w:name="Bibliography" w:semiHidden="1" w:uiPriority="37" w:unhideWhenUsed="1"/>
-    <w:lsdException w:name="TOC Heading" w:semiHidden="1" w:uiPriority="39" w:unhideWhenUsed="1" w:qFormat="1"/>
+    <w:lsdException w:name="Bibliography" w:uiPriority="37" w:semiHidden="1" w:unhideWhenUsed="1"/>
+    <w:lsdException w:name="TOC Heading" w:uiPriority="39" w:semiHidden="1" w:unhideWhenUsed="1" w:qFormat="1"/>
     <w:lsdException w:name="Plain Table 1" w:uiPriority="41"/>
     <w:lsdException w:name="Plain Table 2" w:uiPriority="42"/>
     <w:lsdException w:name="Plain Table 3" w:uiPriority="43"/>
@@ -2862,18 +4850,334 @@
     <w:lsdException w:name="Unresolved Mention" w:semiHidden="1" w:unhideWhenUsed="1"/>
     <w:lsdException w:name="Smart Link" w:semiHidden="1" w:unhideWhenUsed="1"/>
   </w:latentStyles>
-  <w:style w:type="paragraph" w:default="1" w:styleId="Normal">
+  <w:style w:type="paragraph" w:styleId="Normal" w:default="1">
     <w:name w:val="Normal"/>
     <w:qFormat/>
+    <w:pPr>
+      <w:widowControl/>
+      <w:bidi w:val="0"/>
+      <w:jc w:val="left"/>
+    </w:pPr>
     <w:rPr>
+      <w:rFonts w:ascii="Liberation Serif" w:hAnsi="Liberation Serif" w:eastAsia="Droid Sans Fallback" w:cs="Noto Sans Devanagari"/>
+      <w:color w:val="auto"/>
+      <w:kern w:val="2"/>
       <w:sz w:val="24"/>
+      <w:szCs w:val="24"/>
+      <w:lang w:val="en-AU" w:eastAsia="zh-CN" w:bidi="hi-IN"/>
     </w:rPr>
   </w:style>
-  <w:style w:type="character" w:default="1" w:styleId="DefaultParagraphFont">
+  <w:style w:type="character" w:styleId="DefaultParagraphFont" w:default="1">
     <w:name w:val="Default Paragraph Font"/>
     <w:uiPriority w:val="1"/>
     <w:semiHidden/>
     <w:unhideWhenUsed/>
+    <w:qFormat/>
+    <w:rPr/>
+  </w:style>
+  <w:style w:type="character" w:styleId="InternetLink" w:customStyle="1">
+    <w:name w:val="Internet Link"/>
+    <w:rPr>
+      <w:color w:val="000080"/>
+      <w:u w:val="single"/>
+    </w:rPr>
+  </w:style>
+  <w:style w:type="character" w:styleId="Bullets" w:customStyle="1">
+    <w:name w:val="Bullets"/>
+    <w:qFormat/>
+    <w:rPr>
+      <w:rFonts w:ascii="OpenSymbol" w:hAnsi="OpenSymbol" w:eastAsia="OpenSymbol" w:cs="OpenSymbol"/>
+    </w:rPr>
+  </w:style>
+  <w:style w:type="character" w:styleId="ListLabel1" w:customStyle="1">
+    <w:name w:val="ListLabel 1"/>
+    <w:qFormat/>
+    <w:rPr>
+      <w:rFonts w:cs="OpenSymbol"/>
+      <w:b w:val="false"/>
+      <w:sz w:val="20"/>
+    </w:rPr>
+  </w:style>
+  <w:style w:type="character" w:styleId="ListLabel2" w:customStyle="1">
+    <w:name w:val="ListLabel 2"/>
+    <w:qFormat/>
+    <w:rPr>
+      <w:rFonts w:cs="OpenSymbol"/>
+    </w:rPr>
+  </w:style>
+  <w:style w:type="character" w:styleId="ListLabel3" w:customStyle="1">
+    <w:name w:val="ListLabel 3"/>
+    <w:qFormat/>
+    <w:rPr>
+      <w:rFonts w:cs="OpenSymbol"/>
+    </w:rPr>
+  </w:style>
+  <w:style w:type="character" w:styleId="ListLabel4" w:customStyle="1">
+    <w:name w:val="ListLabel 4"/>
+    <w:qFormat/>
+    <w:rPr>
+      <w:rFonts w:cs="OpenSymbol"/>
+    </w:rPr>
+  </w:style>
+  <w:style w:type="character" w:styleId="ListLabel5" w:customStyle="1">
+    <w:name w:val="ListLabel 5"/>
+    <w:qFormat/>
+    <w:rPr>
+      <w:rFonts w:cs="OpenSymbol"/>
+    </w:rPr>
+  </w:style>
+  <w:style w:type="character" w:styleId="ListLabel6" w:customStyle="1">
+    <w:name w:val="ListLabel 6"/>
+    <w:qFormat/>
+    <w:rPr>
+      <w:rFonts w:cs="OpenSymbol"/>
+    </w:rPr>
+  </w:style>
+  <w:style w:type="character" w:styleId="ListLabel7" w:customStyle="1">
+    <w:name w:val="ListLabel 7"/>
+    <w:qFormat/>
+    <w:rPr>
+      <w:rFonts w:cs="OpenSymbol"/>
+    </w:rPr>
+  </w:style>
+  <w:style w:type="character" w:styleId="ListLabel8" w:customStyle="1">
+    <w:name w:val="ListLabel 8"/>
+    <w:qFormat/>
+    <w:rPr>
+      <w:rFonts w:cs="OpenSymbol"/>
+    </w:rPr>
+  </w:style>
+  <w:style w:type="character" w:styleId="ListLabel9" w:customStyle="1">
+    <w:name w:val="ListLabel 9"/>
+    <w:qFormat/>
+    <w:rPr>
+      <w:rFonts w:cs="OpenSymbol"/>
+    </w:rPr>
+  </w:style>
+  <w:style w:type="character" w:styleId="ListLabel10">
+    <w:name w:val="ListLabel 10"/>
+    <w:qFormat/>
+    <w:rPr>
+      <w:rFonts w:cs="OpenSymbol"/>
+      <w:b w:val="false"/>
+      <w:sz w:val="20"/>
+    </w:rPr>
+  </w:style>
+  <w:style w:type="character" w:styleId="ListLabel11">
+    <w:name w:val="ListLabel 11"/>
+    <w:qFormat/>
+    <w:rPr>
+      <w:rFonts w:cs="OpenSymbol"/>
+    </w:rPr>
+  </w:style>
+  <w:style w:type="character" w:styleId="ListLabel12">
+    <w:name w:val="ListLabel 12"/>
+    <w:qFormat/>
+    <w:rPr>
+      <w:rFonts w:cs="OpenSymbol"/>
+    </w:rPr>
+  </w:style>
+  <w:style w:type="character" w:styleId="ListLabel13">
+    <w:name w:val="ListLabel 13"/>
+    <w:qFormat/>
+    <w:rPr>
+      <w:rFonts w:cs="OpenSymbol"/>
+    </w:rPr>
+  </w:style>
+  <w:style w:type="character" w:styleId="ListLabel14">
+    <w:name w:val="ListLabel 14"/>
+    <w:qFormat/>
+    <w:rPr>
+      <w:rFonts w:cs="OpenSymbol"/>
+    </w:rPr>
+  </w:style>
+  <w:style w:type="character" w:styleId="ListLabel15">
+    <w:name w:val="ListLabel 15"/>
+    <w:qFormat/>
+    <w:rPr>
+      <w:rFonts w:cs="OpenSymbol"/>
+    </w:rPr>
+  </w:style>
+  <w:style w:type="character" w:styleId="ListLabel16">
+    <w:name w:val="ListLabel 16"/>
+    <w:qFormat/>
+    <w:rPr>
+      <w:rFonts w:cs="OpenSymbol"/>
+    </w:rPr>
+  </w:style>
+  <w:style w:type="character" w:styleId="ListLabel17">
+    <w:name w:val="ListLabel 17"/>
+    <w:qFormat/>
+    <w:rPr>
+      <w:rFonts w:cs="OpenSymbol"/>
+    </w:rPr>
+  </w:style>
+  <w:style w:type="character" w:styleId="ListLabel18">
+    <w:name w:val="ListLabel 18"/>
+    <w:qFormat/>
+    <w:rPr>
+      <w:rFonts w:cs="OpenSymbol"/>
+    </w:rPr>
+  </w:style>
+  <w:style w:type="character" w:styleId="ListLabel19">
+    <w:name w:val="ListLabel 19"/>
+    <w:qFormat/>
+    <w:rPr>
+      <w:rFonts w:cs="OpenSymbol"/>
+      <w:b w:val="false"/>
+      <w:sz w:val="20"/>
+    </w:rPr>
+  </w:style>
+  <w:style w:type="character" w:styleId="ListLabel20">
+    <w:name w:val="ListLabel 20"/>
+    <w:qFormat/>
+    <w:rPr>
+      <w:rFonts w:cs="OpenSymbol"/>
+    </w:rPr>
+  </w:style>
+  <w:style w:type="character" w:styleId="ListLabel21">
+    <w:name w:val="ListLabel 21"/>
+    <w:qFormat/>
+    <w:rPr>
+      <w:rFonts w:cs="OpenSymbol"/>
+    </w:rPr>
+  </w:style>
+  <w:style w:type="character" w:styleId="ListLabel22">
+    <w:name w:val="ListLabel 22"/>
+    <w:qFormat/>
+    <w:rPr>
+      <w:rFonts w:cs="OpenSymbol"/>
+    </w:rPr>
+  </w:style>
+  <w:style w:type="character" w:styleId="ListLabel23">
+    <w:name w:val="ListLabel 23"/>
+    <w:qFormat/>
+    <w:rPr>
+      <w:rFonts w:cs="OpenSymbol"/>
+    </w:rPr>
+  </w:style>
+  <w:style w:type="character" w:styleId="ListLabel24">
+    <w:name w:val="ListLabel 24"/>
+    <w:qFormat/>
+    <w:rPr>
+      <w:rFonts w:cs="OpenSymbol"/>
+    </w:rPr>
+  </w:style>
+  <w:style w:type="character" w:styleId="ListLabel25">
+    <w:name w:val="ListLabel 25"/>
+    <w:qFormat/>
+    <w:rPr>
+      <w:rFonts w:cs="OpenSymbol"/>
+    </w:rPr>
+  </w:style>
+  <w:style w:type="character" w:styleId="ListLabel26">
+    <w:name w:val="ListLabel 26"/>
+    <w:qFormat/>
+    <w:rPr>
+      <w:rFonts w:cs="OpenSymbol"/>
+    </w:rPr>
+  </w:style>
+  <w:style w:type="character" w:styleId="ListLabel27">
+    <w:name w:val="ListLabel 27"/>
+    <w:qFormat/>
+    <w:rPr>
+      <w:rFonts w:cs="OpenSymbol"/>
+    </w:rPr>
+  </w:style>
+  <w:style w:type="paragraph" w:styleId="Heading" w:customStyle="1">
+    <w:name w:val="Heading"/>
+    <w:basedOn w:val="Normal"/>
+    <w:next w:val="TextBody"/>
+    <w:qFormat/>
+    <w:pPr>
+      <w:keepNext w:val="true"/>
+      <w:spacing w:before="240" w:after="120"/>
+    </w:pPr>
+    <w:rPr>
+      <w:rFonts w:ascii="Liberation Sans" w:hAnsi="Liberation Sans"/>
+      <w:sz w:val="28"/>
+      <w:szCs w:val="28"/>
+    </w:rPr>
+  </w:style>
+  <w:style w:type="paragraph" w:styleId="TextBody">
+    <w:name w:val="Body Text"/>
+    <w:basedOn w:val="Normal"/>
+    <w:pPr>
+      <w:spacing w:lineRule="auto" w:line="276" w:before="0" w:after="140"/>
+    </w:pPr>
+    <w:rPr/>
+  </w:style>
+  <w:style w:type="paragraph" w:styleId="List">
+    <w:name w:val="List"/>
+    <w:basedOn w:val="TextBody"/>
+    <w:pPr/>
+    <w:rPr/>
+  </w:style>
+  <w:style w:type="paragraph" w:styleId="Caption">
+    <w:name w:val="Caption"/>
+    <w:basedOn w:val="Normal"/>
+    <w:qFormat/>
+    <w:pPr>
+      <w:suppressLineNumbers/>
+      <w:spacing w:before="120" w:after="120"/>
+    </w:pPr>
+    <w:rPr>
+      <w:rFonts w:cs="Noto Sans Devanagari"/>
+      <w:i/>
+      <w:iCs/>
+      <w:sz w:val="24"/>
+      <w:szCs w:val="24"/>
+    </w:rPr>
+  </w:style>
+  <w:style w:type="paragraph" w:styleId="Index" w:customStyle="1">
+    <w:name w:val="Index"/>
+    <w:basedOn w:val="Normal"/>
+    <w:qFormat/>
+    <w:pPr>
+      <w:suppressLineNumbers/>
+    </w:pPr>
+    <w:rPr/>
+  </w:style>
+  <w:style w:type="paragraph" w:styleId="Caption1">
+    <w:name w:val="caption"/>
+    <w:basedOn w:val="Normal"/>
+    <w:qFormat/>
+    <w:pPr>
+      <w:suppressLineNumbers/>
+      <w:spacing w:before="120" w:after="120"/>
+    </w:pPr>
+    <w:rPr>
+      <w:i/>
+      <w:iCs/>
+    </w:rPr>
+  </w:style>
+  <w:style w:type="paragraph" w:styleId="TableContents" w:customStyle="1">
+    <w:name w:val="Table Contents"/>
+    <w:basedOn w:val="Normal"/>
+    <w:qFormat/>
+    <w:pPr>
+      <w:suppressLineNumbers/>
+    </w:pPr>
+    <w:rPr/>
+  </w:style>
+  <w:style w:type="paragraph" w:styleId="TableHeading" w:customStyle="1">
+    <w:name w:val="Table Heading"/>
+    <w:basedOn w:val="TableContents"/>
+    <w:qFormat/>
+    <w:pPr>
+      <w:jc w:val="center"/>
+    </w:pPr>
+    <w:rPr>
+      <w:b/>
+      <w:bCs/>
+    </w:rPr>
+  </w:style>
+  <w:style w:type="numbering" w:styleId="NoList" w:default="1">
+    <w:name w:val="No List"/>
+    <w:uiPriority w:val="99"/>
+    <w:semiHidden/>
+    <w:unhideWhenUsed/>
+    <w:qFormat/>
   </w:style>
   <w:style w:type="table" w:default="1" w:styleId="TableNormal">
     <w:name w:val="Normal Table"/>
@@ -2889,159 +5193,6 @@
         <w:right w:w="108" w:type="dxa"/>
       </w:tblCellMar>
     </w:tblPr>
-  </w:style>
-  <w:style w:type="numbering" w:default="1" w:styleId="NoList">
-    <w:name w:val="No List"/>
-    <w:uiPriority w:val="99"/>
-    <w:semiHidden/>
-    <w:unhideWhenUsed/>
-  </w:style>
-  <w:style w:type="character" w:customStyle="1" w:styleId="InternetLink">
-    <w:name w:val="Internet Link"/>
-    <w:rPr>
-      <w:color w:val="000080"/>
-      <w:u w:val="single"/>
-      <w:lang/>
-    </w:rPr>
-  </w:style>
-  <w:style w:type="character" w:customStyle="1" w:styleId="Bullets">
-    <w:name w:val="Bullets"/>
-    <w:qFormat/>
-    <w:rPr>
-      <w:rFonts w:ascii="OpenSymbol" w:eastAsia="OpenSymbol" w:hAnsi="OpenSymbol" w:cs="OpenSymbol"/>
-    </w:rPr>
-  </w:style>
-  <w:style w:type="character" w:customStyle="1" w:styleId="ListLabel1">
-    <w:name w:val="ListLabel 1"/>
-    <w:qFormat/>
-    <w:rPr>
-      <w:rFonts w:cs="OpenSymbol"/>
-      <w:b w:val="0"/>
-      <w:sz w:val="20"/>
-    </w:rPr>
-  </w:style>
-  <w:style w:type="character" w:customStyle="1" w:styleId="ListLabel2">
-    <w:name w:val="ListLabel 2"/>
-    <w:qFormat/>
-    <w:rPr>
-      <w:rFonts w:cs="OpenSymbol"/>
-    </w:rPr>
-  </w:style>
-  <w:style w:type="character" w:customStyle="1" w:styleId="ListLabel3">
-    <w:name w:val="ListLabel 3"/>
-    <w:qFormat/>
-    <w:rPr>
-      <w:rFonts w:cs="OpenSymbol"/>
-    </w:rPr>
-  </w:style>
-  <w:style w:type="character" w:customStyle="1" w:styleId="ListLabel4">
-    <w:name w:val="ListLabel 4"/>
-    <w:qFormat/>
-    <w:rPr>
-      <w:rFonts w:cs="OpenSymbol"/>
-    </w:rPr>
-  </w:style>
-  <w:style w:type="character" w:customStyle="1" w:styleId="ListLabel5">
-    <w:name w:val="ListLabel 5"/>
-    <w:qFormat/>
-    <w:rPr>
-      <w:rFonts w:cs="OpenSymbol"/>
-    </w:rPr>
-  </w:style>
-  <w:style w:type="character" w:customStyle="1" w:styleId="ListLabel6">
-    <w:name w:val="ListLabel 6"/>
-    <w:qFormat/>
-    <w:rPr>
-      <w:rFonts w:cs="OpenSymbol"/>
-    </w:rPr>
-  </w:style>
-  <w:style w:type="character" w:customStyle="1" w:styleId="ListLabel7">
-    <w:name w:val="ListLabel 7"/>
-    <w:qFormat/>
-    <w:rPr>
-      <w:rFonts w:cs="OpenSymbol"/>
-    </w:rPr>
-  </w:style>
-  <w:style w:type="character" w:customStyle="1" w:styleId="ListLabel8">
-    <w:name w:val="ListLabel 8"/>
-    <w:qFormat/>
-    <w:rPr>
-      <w:rFonts w:cs="OpenSymbol"/>
-    </w:rPr>
-  </w:style>
-  <w:style w:type="character" w:customStyle="1" w:styleId="ListLabel9">
-    <w:name w:val="ListLabel 9"/>
-    <w:qFormat/>
-    <w:rPr>
-      <w:rFonts w:cs="OpenSymbol"/>
-    </w:rPr>
-  </w:style>
-  <w:style w:type="paragraph" w:customStyle="1" w:styleId="Heading">
-    <w:name w:val="Heading"/>
-    <w:basedOn w:val="Normal"/>
-    <w:next w:val="BodyText"/>
-    <w:qFormat/>
-    <w:pPr>
-      <w:keepNext/>
-      <w:spacing w:before="240" w:after="120"/>
-    </w:pPr>
-    <w:rPr>
-      <w:rFonts w:ascii="Liberation Sans" w:hAnsi="Liberation Sans"/>
-      <w:sz w:val="28"/>
-      <w:szCs w:val="28"/>
-    </w:rPr>
-  </w:style>
-  <w:style w:type="paragraph" w:styleId="BodyText">
-    <w:name w:val="Body Text"/>
-    <w:basedOn w:val="Normal"/>
-    <w:pPr>
-      <w:spacing w:after="140" w:line="276" w:lineRule="auto"/>
-    </w:pPr>
-  </w:style>
-  <w:style w:type="paragraph" w:styleId="List">
-    <w:name w:val="List"/>
-    <w:basedOn w:val="BodyText"/>
-  </w:style>
-  <w:style w:type="paragraph" w:styleId="Caption">
-    <w:name w:val="caption"/>
-    <w:basedOn w:val="Normal"/>
-    <w:qFormat/>
-    <w:pPr>
-      <w:suppressLineNumbers/>
-      <w:spacing w:before="120" w:after="120"/>
-    </w:pPr>
-    <w:rPr>
-      <w:i/>
-      <w:iCs/>
-    </w:rPr>
-  </w:style>
-  <w:style w:type="paragraph" w:customStyle="1" w:styleId="Index">
-    <w:name w:val="Index"/>
-    <w:basedOn w:val="Normal"/>
-    <w:qFormat/>
-    <w:pPr>
-      <w:suppressLineNumbers/>
-    </w:pPr>
-  </w:style>
-  <w:style w:type="paragraph" w:customStyle="1" w:styleId="TableContents">
-    <w:name w:val="Table Contents"/>
-    <w:basedOn w:val="Normal"/>
-    <w:qFormat/>
-    <w:pPr>
-      <w:suppressLineNumbers/>
-    </w:pPr>
-  </w:style>
-  <w:style w:type="paragraph" w:customStyle="1" w:styleId="TableHeading">
-    <w:name w:val="Table Heading"/>
-    <w:basedOn w:val="TableContents"/>
-    <w:qFormat/>
-    <w:pPr>
-      <w:jc w:val="center"/>
-    </w:pPr>
-    <w:rPr>
-      <w:b/>
-      <w:bCs/>
-    </w:rPr>
   </w:style>
 </w:styles>
 </file>

</xml_diff>